<commit_message>
updated github repo links
</commit_message>
<xml_diff>
--- a/yugandhar-msp-doc/Yugmsp-DevelopementEnvironmetSetup-ews.docx
+++ b/yugandhar-msp-doc/Yugmsp-DevelopementEnvironmetSetup-ews.docx
@@ -12,6 +12,7 @@
           <w:szCs w:val="40"/>
         </w:rPr>
       </w:pPr>
+      <w:proofErr w:type="spellStart"/>
       <w:r>
         <w:rPr>
           <w:rFonts w:ascii="Verdana" w:hAnsi="Verdana"/>
@@ -22,6 +23,7 @@
         </w:rPr>
         <w:t>Yugandhar</w:t>
       </w:r>
+      <w:proofErr w:type="spellEnd"/>
       <w:r>
         <w:rPr>
           <w:rFonts w:ascii="Verdana" w:hAnsi="Verdana"/>
@@ -32,6 +34,7 @@
         </w:rPr>
         <w:t xml:space="preserve"> </w:t>
       </w:r>
+      <w:proofErr w:type="spellStart"/>
       <w:r>
         <w:rPr>
           <w:rFonts w:ascii="Verdana" w:hAnsi="Verdana"/>
@@ -42,6 +45,7 @@
         </w:rPr>
         <w:t>Microservice</w:t>
       </w:r>
+      <w:proofErr w:type="spellEnd"/>
       <w:r>
         <w:rPr>
           <w:rFonts w:ascii="Verdana" w:hAnsi="Verdana"/>
@@ -52,6 +56,16 @@
         </w:rPr>
         <w:t xml:space="preserve"> Platform</w:t>
       </w:r>
+      <w:r>
+        <w:rPr>
+          <w:rFonts w:ascii="Verdana" w:hAnsi="Verdana"/>
+          <w:b/>
+          <w:color w:val="92D050"/>
+          <w:sz w:val="40"/>
+          <w:szCs w:val="40"/>
+        </w:rPr>
+        <w:t xml:space="preserve"> for Embedded Web Server (EWS)</w:t>
+      </w:r>
     </w:p>
     <w:p>
       <w:pPr>
@@ -81,37 +95,7 @@
           <w:sz w:val="36"/>
           <w:szCs w:val="36"/>
         </w:rPr>
-        <w:t xml:space="preserve"> for</w:t>
-      </w:r>
-      <w:r>
-        <w:rPr>
-          <w:rFonts w:ascii="Verdana" w:hAnsi="Verdana"/>
-          <w:b/>
-          <w:color w:val="56633C" w:themeColor="accent2" w:themeShade="80"/>
-          <w:sz w:val="36"/>
-          <w:szCs w:val="36"/>
-        </w:rPr>
         <w:t xml:space="preserve"> </w:t>
-      </w:r>
-      <w:r>
-        <w:rPr>
-          <w:rFonts w:ascii="Verdana" w:hAnsi="Verdana"/>
-          <w:b/>
-          <w:color w:val="56633C" w:themeColor="accent2" w:themeShade="80"/>
-          <w:sz w:val="36"/>
-          <w:szCs w:val="36"/>
-        </w:rPr>
-        <w:t>Embedded Web Server</w:t>
-      </w:r>
-      <w:r>
-        <w:rPr>
-          <w:rFonts w:ascii="Verdana" w:hAnsi="Verdana"/>
-          <w:b/>
-          <w:color w:val="56633C" w:themeColor="accent2" w:themeShade="80"/>
-          <w:sz w:val="36"/>
-          <w:szCs w:val="36"/>
-        </w:rPr>
-        <w:t xml:space="preserve"> (EWS)</w:t>
       </w:r>
     </w:p>
     <w:p>
@@ -132,22 +116,34 @@
           <w:szCs w:val="52"/>
         </w:rPr>
       </w:pPr>
+      <w:proofErr w:type="spellStart"/>
       <w:r>
         <w:rPr>
           <w:rFonts w:ascii="Verdana" w:hAnsi="Verdana"/>
           <w:sz w:val="32"/>
           <w:szCs w:val="52"/>
         </w:rPr>
-        <w:t xml:space="preserve">Yugandhar </w:t>
-      </w:r>
+        <w:t>Yugandhar</w:t>
+      </w:r>
+      <w:proofErr w:type="spellEnd"/>
       <w:r>
         <w:rPr>
           <w:rFonts w:ascii="Verdana" w:hAnsi="Verdana"/>
           <w:sz w:val="32"/>
           <w:szCs w:val="52"/>
         </w:rPr>
+        <w:t xml:space="preserve"> </w:t>
+      </w:r>
+      <w:proofErr w:type="spellStart"/>
+      <w:r>
+        <w:rPr>
+          <w:rFonts w:ascii="Verdana" w:hAnsi="Verdana"/>
+          <w:sz w:val="32"/>
+          <w:szCs w:val="52"/>
+        </w:rPr>
         <w:t>Microservice</w:t>
       </w:r>
+      <w:proofErr w:type="spellEnd"/>
       <w:r>
         <w:rPr>
           <w:rFonts w:ascii="Verdana" w:hAnsi="Verdana"/>
@@ -363,7 +359,47 @@
           <w:sz w:val="20"/>
           <w:szCs w:val="20"/>
         </w:rPr>
-        <w:t>Copyright [2017] [Yugandhar Microservice Platform]</w:t>
+        <w:t>Copyright [2017] [</w:t>
+      </w:r>
+      <w:proofErr w:type="spellStart"/>
+      <w:r>
+        <w:rPr>
+          <w:rFonts w:ascii="Courier New" w:eastAsia="Times New Roman" w:hAnsi="Courier New" w:cs="Courier New"/>
+          <w:color w:val="443A28" w:themeColor="background2" w:themeShade="40"/>
+          <w:sz w:val="20"/>
+          <w:szCs w:val="20"/>
+        </w:rPr>
+        <w:t>Yugandhar</w:t>
+      </w:r>
+      <w:proofErr w:type="spellEnd"/>
+      <w:r>
+        <w:rPr>
+          <w:rFonts w:ascii="Courier New" w:eastAsia="Times New Roman" w:hAnsi="Courier New" w:cs="Courier New"/>
+          <w:color w:val="443A28" w:themeColor="background2" w:themeShade="40"/>
+          <w:sz w:val="20"/>
+          <w:szCs w:val="20"/>
+        </w:rPr>
+        <w:t xml:space="preserve"> </w:t>
+      </w:r>
+      <w:proofErr w:type="spellStart"/>
+      <w:r>
+        <w:rPr>
+          <w:rFonts w:ascii="Courier New" w:eastAsia="Times New Roman" w:hAnsi="Courier New" w:cs="Courier New"/>
+          <w:color w:val="443A28" w:themeColor="background2" w:themeShade="40"/>
+          <w:sz w:val="20"/>
+          <w:szCs w:val="20"/>
+        </w:rPr>
+        <w:t>Microservice</w:t>
+      </w:r>
+      <w:proofErr w:type="spellEnd"/>
+      <w:r>
+        <w:rPr>
+          <w:rFonts w:ascii="Courier New" w:eastAsia="Times New Roman" w:hAnsi="Courier New" w:cs="Courier New"/>
+          <w:color w:val="443A28" w:themeColor="background2" w:themeShade="40"/>
+          <w:sz w:val="20"/>
+          <w:szCs w:val="20"/>
+        </w:rPr>
+        <w:t xml:space="preserve"> Platform]</w:t>
       </w:r>
     </w:p>
     <w:p>
@@ -434,6 +470,7 @@
           <w:szCs w:val="20"/>
         </w:rPr>
       </w:pPr>
+      <w:proofErr w:type="gramStart"/>
       <w:r>
         <w:rPr>
           <w:rFonts w:ascii="Courier New" w:eastAsia="Times New Roman" w:hAnsi="Courier New" w:cs="Courier New"/>
@@ -441,7 +478,17 @@
           <w:sz w:val="20"/>
           <w:szCs w:val="20"/>
         </w:rPr>
-        <w:t>you may not use this file except in compliance with the License.</w:t>
+        <w:t>you</w:t>
+      </w:r>
+      <w:proofErr w:type="gramEnd"/>
+      <w:r>
+        <w:rPr>
+          <w:rFonts w:ascii="Courier New" w:eastAsia="Times New Roman" w:hAnsi="Courier New" w:cs="Courier New"/>
+          <w:color w:val="443A28" w:themeColor="background2" w:themeShade="40"/>
+          <w:sz w:val="20"/>
+          <w:szCs w:val="20"/>
+        </w:rPr>
+        <w:t xml:space="preserve"> may not use this file except in compliance with the License.</w:t>
       </w:r>
     </w:p>
     <w:p>
@@ -597,7 +644,27 @@
           <w:sz w:val="20"/>
           <w:szCs w:val="20"/>
         </w:rPr>
-        <w:t>WITHOUT WARRANTIES OR CONDITIONS OF ANY KIND, either express or implied.</w:t>
+        <w:t xml:space="preserve">WITHOUT WARRANTIES OR CONDITIONS OF ANY KIND, either </w:t>
+      </w:r>
+      <w:proofErr w:type="gramStart"/>
+      <w:r>
+        <w:rPr>
+          <w:rFonts w:ascii="Courier New" w:eastAsia="Times New Roman" w:hAnsi="Courier New" w:cs="Courier New"/>
+          <w:color w:val="443A28" w:themeColor="background2" w:themeShade="40"/>
+          <w:sz w:val="20"/>
+          <w:szCs w:val="20"/>
+        </w:rPr>
+        <w:t>express</w:t>
+      </w:r>
+      <w:proofErr w:type="gramEnd"/>
+      <w:r>
+        <w:rPr>
+          <w:rFonts w:ascii="Courier New" w:eastAsia="Times New Roman" w:hAnsi="Courier New" w:cs="Courier New"/>
+          <w:color w:val="443A28" w:themeColor="background2" w:themeShade="40"/>
+          <w:sz w:val="20"/>
+          <w:szCs w:val="20"/>
+        </w:rPr>
+        <w:t xml:space="preserve"> or implied.</w:t>
       </w:r>
     </w:p>
     <w:p>
@@ -3139,7 +3206,21 @@
         <w:rPr>
           <w:rFonts w:ascii="Verdana" w:hAnsi="Verdana"/>
         </w:rPr>
-        <w:t>About Yugandhar Project</w:t>
+        <w:t xml:space="preserve">About </w:t>
+      </w:r>
+      <w:proofErr w:type="spellStart"/>
+      <w:r>
+        <w:rPr>
+          <w:rFonts w:ascii="Verdana" w:hAnsi="Verdana"/>
+        </w:rPr>
+        <w:t>Yugandhar</w:t>
+      </w:r>
+      <w:proofErr w:type="spellEnd"/>
+      <w:r>
+        <w:rPr>
+          <w:rFonts w:ascii="Verdana" w:hAnsi="Verdana"/>
+        </w:rPr>
+        <w:t xml:space="preserve"> Project</w:t>
       </w:r>
       <w:bookmarkEnd w:id="0"/>
       <w:bookmarkEnd w:id="1"/>
@@ -3156,7 +3237,71 @@
           <w:rFonts w:ascii="Verdana" w:hAnsi="Verdana"/>
           <w:color w:val="595959" w:themeColor="text1" w:themeTint="A6"/>
         </w:rPr>
-        <w:t>The Yugandhar Project is the umbrella project focused on building open source cloud ready solutions. The current offerings include Yugandhar Microservice Platform (MSP) and Yugandhar Open Master Data Management (MDM) Hub.</w:t>
+        <w:t xml:space="preserve">The </w:t>
+      </w:r>
+      <w:proofErr w:type="spellStart"/>
+      <w:r>
+        <w:rPr>
+          <w:rFonts w:ascii="Verdana" w:hAnsi="Verdana"/>
+          <w:color w:val="595959" w:themeColor="text1" w:themeTint="A6"/>
+        </w:rPr>
+        <w:t>Yugandhar</w:t>
+      </w:r>
+      <w:proofErr w:type="spellEnd"/>
+      <w:r>
+        <w:rPr>
+          <w:rFonts w:ascii="Verdana" w:hAnsi="Verdana"/>
+          <w:color w:val="595959" w:themeColor="text1" w:themeTint="A6"/>
+        </w:rPr>
+        <w:t xml:space="preserve"> Project is the umbrella project focused on building open source cloud ready solutions. The current offerings include </w:t>
+      </w:r>
+      <w:proofErr w:type="spellStart"/>
+      <w:r>
+        <w:rPr>
+          <w:rFonts w:ascii="Verdana" w:hAnsi="Verdana"/>
+          <w:color w:val="595959" w:themeColor="text1" w:themeTint="A6"/>
+        </w:rPr>
+        <w:t>Yugandhar</w:t>
+      </w:r>
+      <w:proofErr w:type="spellEnd"/>
+      <w:r>
+        <w:rPr>
+          <w:rFonts w:ascii="Verdana" w:hAnsi="Verdana"/>
+          <w:color w:val="595959" w:themeColor="text1" w:themeTint="A6"/>
+        </w:rPr>
+        <w:t xml:space="preserve"> </w:t>
+      </w:r>
+      <w:proofErr w:type="spellStart"/>
+      <w:r>
+        <w:rPr>
+          <w:rFonts w:ascii="Verdana" w:hAnsi="Verdana"/>
+          <w:color w:val="595959" w:themeColor="text1" w:themeTint="A6"/>
+        </w:rPr>
+        <w:t>Microservice</w:t>
+      </w:r>
+      <w:proofErr w:type="spellEnd"/>
+      <w:r>
+        <w:rPr>
+          <w:rFonts w:ascii="Verdana" w:hAnsi="Verdana"/>
+          <w:color w:val="595959" w:themeColor="text1" w:themeTint="A6"/>
+        </w:rPr>
+        <w:t xml:space="preserve"> Platform (MSP) and </w:t>
+      </w:r>
+      <w:proofErr w:type="spellStart"/>
+      <w:r>
+        <w:rPr>
+          <w:rFonts w:ascii="Verdana" w:hAnsi="Verdana"/>
+          <w:color w:val="595959" w:themeColor="text1" w:themeTint="A6"/>
+        </w:rPr>
+        <w:t>Yugandhar</w:t>
+      </w:r>
+      <w:proofErr w:type="spellEnd"/>
+      <w:r>
+        <w:rPr>
+          <w:rFonts w:ascii="Verdana" w:hAnsi="Verdana"/>
+          <w:color w:val="595959" w:themeColor="text1" w:themeTint="A6"/>
+        </w:rPr>
+        <w:t xml:space="preserve"> Open Master Data Management (MDM) Hub.</w:t>
       </w:r>
     </w:p>
     <w:p>
@@ -3181,36 +3326,202 @@
           <w:b/>
           <w:color w:val="595959" w:themeColor="text1" w:themeTint="A6"/>
         </w:rPr>
-        <w:t>About Yugandhar Microservice Platform</w:t>
-      </w:r>
-    </w:p>
-    <w:p>
-      <w:pPr>
-        <w:rPr>
-          <w:rFonts w:ascii="Verdana" w:hAnsi="Verdana"/>
+        <w:t xml:space="preserve">About </w:t>
+      </w:r>
+      <w:proofErr w:type="spellStart"/>
+      <w:r>
+        <w:rPr>
+          <w:rFonts w:ascii="Verdana" w:hAnsi="Verdana"/>
+          <w:b/>
           <w:color w:val="595959" w:themeColor="text1" w:themeTint="A6"/>
         </w:rPr>
-      </w:pPr>
-      <w:r>
-        <w:rPr>
-          <w:rFonts w:ascii="Verdana" w:hAnsi="Verdana"/>
+        <w:t>Yugandhar</w:t>
+      </w:r>
+      <w:proofErr w:type="spellEnd"/>
+      <w:r>
+        <w:rPr>
+          <w:rFonts w:ascii="Verdana" w:hAnsi="Verdana"/>
+          <w:b/>
           <w:color w:val="595959" w:themeColor="text1" w:themeTint="A6"/>
         </w:rPr>
-        <w:t xml:space="preserve">Yugandhar Microservice Platform (also referred as Yugandhar MSP) provides framework for rapid development of your Microservice. This is an architecturally proven Springboot based application having all the basic components needed for a Microservice application to work which just needs to be extended as per your requirements. </w:t>
-      </w:r>
-    </w:p>
-    <w:p>
-      <w:pPr>
-        <w:rPr>
-          <w:rFonts w:ascii="Verdana" w:hAnsi="Verdana"/>
-        </w:rPr>
-      </w:pPr>
-      <w:r>
-        <w:rPr>
-          <w:rFonts w:ascii="Verdana" w:hAnsi="Verdana"/>
+        <w:t xml:space="preserve"> </w:t>
+      </w:r>
+      <w:proofErr w:type="spellStart"/>
+      <w:r>
+        <w:rPr>
+          <w:rFonts w:ascii="Verdana" w:hAnsi="Verdana"/>
+          <w:b/>
           <w:color w:val="595959" w:themeColor="text1" w:themeTint="A6"/>
         </w:rPr>
-        <w:t>Yugandhar Microservice platform codes with code generation templates for rapid development. Just design your data model and generate the code using Yugandhar templates, your base table services will be ready. To create the composite services, you may have to write custom code which would take minimal efforts.</w:t>
+        <w:t>Microservice</w:t>
+      </w:r>
+      <w:proofErr w:type="spellEnd"/>
+      <w:r>
+        <w:rPr>
+          <w:rFonts w:ascii="Verdana" w:hAnsi="Verdana"/>
+          <w:b/>
+          <w:color w:val="595959" w:themeColor="text1" w:themeTint="A6"/>
+        </w:rPr>
+        <w:t xml:space="preserve"> Platform</w:t>
+      </w:r>
+    </w:p>
+    <w:p>
+      <w:pPr>
+        <w:rPr>
+          <w:rFonts w:ascii="Verdana" w:hAnsi="Verdana"/>
+          <w:color w:val="595959" w:themeColor="text1" w:themeTint="A6"/>
+        </w:rPr>
+      </w:pPr>
+      <w:proofErr w:type="spellStart"/>
+      <w:r>
+        <w:rPr>
+          <w:rFonts w:ascii="Verdana" w:hAnsi="Verdana"/>
+          <w:color w:val="595959" w:themeColor="text1" w:themeTint="A6"/>
+        </w:rPr>
+        <w:t>Yugandhar</w:t>
+      </w:r>
+      <w:proofErr w:type="spellEnd"/>
+      <w:r>
+        <w:rPr>
+          <w:rFonts w:ascii="Verdana" w:hAnsi="Verdana"/>
+          <w:color w:val="595959" w:themeColor="text1" w:themeTint="A6"/>
+        </w:rPr>
+        <w:t xml:space="preserve"> </w:t>
+      </w:r>
+      <w:proofErr w:type="spellStart"/>
+      <w:r>
+        <w:rPr>
+          <w:rFonts w:ascii="Verdana" w:hAnsi="Verdana"/>
+          <w:color w:val="595959" w:themeColor="text1" w:themeTint="A6"/>
+        </w:rPr>
+        <w:t>Microservice</w:t>
+      </w:r>
+      <w:proofErr w:type="spellEnd"/>
+      <w:r>
+        <w:rPr>
+          <w:rFonts w:ascii="Verdana" w:hAnsi="Verdana"/>
+          <w:color w:val="595959" w:themeColor="text1" w:themeTint="A6"/>
+        </w:rPr>
+        <w:t xml:space="preserve"> Platform (also referred as </w:t>
+      </w:r>
+      <w:proofErr w:type="spellStart"/>
+      <w:r>
+        <w:rPr>
+          <w:rFonts w:ascii="Verdana" w:hAnsi="Verdana"/>
+          <w:color w:val="595959" w:themeColor="text1" w:themeTint="A6"/>
+        </w:rPr>
+        <w:t>Yugandhar</w:t>
+      </w:r>
+      <w:proofErr w:type="spellEnd"/>
+      <w:r>
+        <w:rPr>
+          <w:rFonts w:ascii="Verdana" w:hAnsi="Verdana"/>
+          <w:color w:val="595959" w:themeColor="text1" w:themeTint="A6"/>
+        </w:rPr>
+        <w:t xml:space="preserve"> MSP) provides framework for rapid development of your </w:t>
+      </w:r>
+      <w:proofErr w:type="spellStart"/>
+      <w:r>
+        <w:rPr>
+          <w:rFonts w:ascii="Verdana" w:hAnsi="Verdana"/>
+          <w:color w:val="595959" w:themeColor="text1" w:themeTint="A6"/>
+        </w:rPr>
+        <w:t>Microservice</w:t>
+      </w:r>
+      <w:proofErr w:type="spellEnd"/>
+      <w:r>
+        <w:rPr>
+          <w:rFonts w:ascii="Verdana" w:hAnsi="Verdana"/>
+          <w:color w:val="595959" w:themeColor="text1" w:themeTint="A6"/>
+        </w:rPr>
+        <w:t xml:space="preserve">. This is an architecturally proven </w:t>
+      </w:r>
+      <w:proofErr w:type="spellStart"/>
+      <w:r>
+        <w:rPr>
+          <w:rFonts w:ascii="Verdana" w:hAnsi="Verdana"/>
+          <w:color w:val="595959" w:themeColor="text1" w:themeTint="A6"/>
+        </w:rPr>
+        <w:t>Springboot</w:t>
+      </w:r>
+      <w:proofErr w:type="spellEnd"/>
+      <w:r>
+        <w:rPr>
+          <w:rFonts w:ascii="Verdana" w:hAnsi="Verdana"/>
+          <w:color w:val="595959" w:themeColor="text1" w:themeTint="A6"/>
+        </w:rPr>
+        <w:t xml:space="preserve"> based application having all the basic components needed for a </w:t>
+      </w:r>
+      <w:proofErr w:type="spellStart"/>
+      <w:r>
+        <w:rPr>
+          <w:rFonts w:ascii="Verdana" w:hAnsi="Verdana"/>
+          <w:color w:val="595959" w:themeColor="text1" w:themeTint="A6"/>
+        </w:rPr>
+        <w:t>Microservice</w:t>
+      </w:r>
+      <w:proofErr w:type="spellEnd"/>
+      <w:r>
+        <w:rPr>
+          <w:rFonts w:ascii="Verdana" w:hAnsi="Verdana"/>
+          <w:color w:val="595959" w:themeColor="text1" w:themeTint="A6"/>
+        </w:rPr>
+        <w:t xml:space="preserve"> application to work which just needs to be extended as per your requirements. </w:t>
+      </w:r>
+    </w:p>
+    <w:p>
+      <w:pPr>
+        <w:rPr>
+          <w:rFonts w:ascii="Verdana" w:hAnsi="Verdana"/>
+        </w:rPr>
+      </w:pPr>
+      <w:proofErr w:type="spellStart"/>
+      <w:r>
+        <w:rPr>
+          <w:rFonts w:ascii="Verdana" w:hAnsi="Verdana"/>
+          <w:color w:val="595959" w:themeColor="text1" w:themeTint="A6"/>
+        </w:rPr>
+        <w:t>Yugandhar</w:t>
+      </w:r>
+      <w:proofErr w:type="spellEnd"/>
+      <w:r>
+        <w:rPr>
+          <w:rFonts w:ascii="Verdana" w:hAnsi="Verdana"/>
+          <w:color w:val="595959" w:themeColor="text1" w:themeTint="A6"/>
+        </w:rPr>
+        <w:t xml:space="preserve"> </w:t>
+      </w:r>
+      <w:proofErr w:type="spellStart"/>
+      <w:r>
+        <w:rPr>
+          <w:rFonts w:ascii="Verdana" w:hAnsi="Verdana"/>
+          <w:color w:val="595959" w:themeColor="text1" w:themeTint="A6"/>
+        </w:rPr>
+        <w:t>Microservice</w:t>
+      </w:r>
+      <w:proofErr w:type="spellEnd"/>
+      <w:r>
+        <w:rPr>
+          <w:rFonts w:ascii="Verdana" w:hAnsi="Verdana"/>
+          <w:color w:val="595959" w:themeColor="text1" w:themeTint="A6"/>
+        </w:rPr>
+        <w:t xml:space="preserve"> platform codes with code generation templates for rapid development. Just design your data model and generate the code using </w:t>
+      </w:r>
+      <w:proofErr w:type="spellStart"/>
+      <w:r>
+        <w:rPr>
+          <w:rFonts w:ascii="Verdana" w:hAnsi="Verdana"/>
+          <w:color w:val="595959" w:themeColor="text1" w:themeTint="A6"/>
+        </w:rPr>
+        <w:t>Yugandhar</w:t>
+      </w:r>
+      <w:proofErr w:type="spellEnd"/>
+      <w:r>
+        <w:rPr>
+          <w:rFonts w:ascii="Verdana" w:hAnsi="Verdana"/>
+          <w:color w:val="595959" w:themeColor="text1" w:themeTint="A6"/>
+        </w:rPr>
+        <w:t xml:space="preserve"> templates, your base table services will be ready. To create the composite services, you may have to write custom code which would take minimal efforts.</w:t>
       </w:r>
       <w:bookmarkStart w:id="2" w:name="_GoBack"/>
       <w:bookmarkEnd w:id="2"/>
@@ -3219,7 +3530,23 @@
           <w:rFonts w:ascii="Verdana" w:hAnsi="Verdana"/>
           <w:color w:val="595959" w:themeColor="text1" w:themeTint="A6"/>
         </w:rPr>
-        <w:t xml:space="preserve"> Your new Microservice would be ready in just few hours. </w:t>
+        <w:t xml:space="preserve"> Your new </w:t>
+      </w:r>
+      <w:proofErr w:type="spellStart"/>
+      <w:r>
+        <w:rPr>
+          <w:rFonts w:ascii="Verdana" w:hAnsi="Verdana"/>
+          <w:color w:val="595959" w:themeColor="text1" w:themeTint="A6"/>
+        </w:rPr>
+        <w:t>Microservice</w:t>
+      </w:r>
+      <w:proofErr w:type="spellEnd"/>
+      <w:r>
+        <w:rPr>
+          <w:rFonts w:ascii="Verdana" w:hAnsi="Verdana"/>
+          <w:color w:val="595959" w:themeColor="text1" w:themeTint="A6"/>
+        </w:rPr>
+        <w:t xml:space="preserve"> would be ready in just few hours. </w:t>
       </w:r>
     </w:p>
     <w:p>
@@ -3251,20 +3578,31 @@
         </w:rPr>
         <w:t xml:space="preserve">This document covers the system requirements for </w:t>
       </w:r>
+      <w:proofErr w:type="spellStart"/>
       <w:r>
         <w:rPr>
           <w:rFonts w:ascii="Verdana" w:hAnsi="Verdana"/>
           <w:color w:val="595959" w:themeColor="text1" w:themeTint="A6"/>
         </w:rPr>
-        <w:t xml:space="preserve">Yugandhar </w:t>
-      </w:r>
+        <w:t>Yugandhar</w:t>
+      </w:r>
+      <w:proofErr w:type="spellEnd"/>
       <w:r>
         <w:rPr>
           <w:rFonts w:ascii="Verdana" w:hAnsi="Verdana"/>
           <w:color w:val="595959" w:themeColor="text1" w:themeTint="A6"/>
         </w:rPr>
+        <w:t xml:space="preserve"> </w:t>
+      </w:r>
+      <w:proofErr w:type="spellStart"/>
+      <w:r>
+        <w:rPr>
+          <w:rFonts w:ascii="Verdana" w:hAnsi="Verdana"/>
+          <w:color w:val="595959" w:themeColor="text1" w:themeTint="A6"/>
+        </w:rPr>
         <w:t>Microservice</w:t>
       </w:r>
+      <w:proofErr w:type="spellEnd"/>
       <w:r>
         <w:rPr>
           <w:rFonts w:ascii="Verdana" w:hAnsi="Verdana"/>
@@ -3443,7 +3781,23 @@
           <w:rFonts w:ascii="Verdana" w:hAnsi="Verdana" w:cstheme="minorHAnsi"/>
           <w:color w:val="262626" w:themeColor="text1" w:themeTint="D9"/>
         </w:rPr>
-        <w:t>Java jdk 1.8</w:t>
+        <w:t xml:space="preserve">Java </w:t>
+      </w:r>
+      <w:proofErr w:type="spellStart"/>
+      <w:r>
+        <w:rPr>
+          <w:rFonts w:ascii="Verdana" w:hAnsi="Verdana" w:cstheme="minorHAnsi"/>
+          <w:color w:val="262626" w:themeColor="text1" w:themeTint="D9"/>
+        </w:rPr>
+        <w:t>jdk</w:t>
+      </w:r>
+      <w:proofErr w:type="spellEnd"/>
+      <w:r>
+        <w:rPr>
+          <w:rFonts w:ascii="Verdana" w:hAnsi="Verdana" w:cstheme="minorHAnsi"/>
+          <w:color w:val="262626" w:themeColor="text1" w:themeTint="D9"/>
+        </w:rPr>
+        <w:t xml:space="preserve"> 1.8</w:t>
       </w:r>
       <w:r>
         <w:rPr>
@@ -3499,12 +3853,21 @@
           <w:color w:val="262626" w:themeColor="text1" w:themeTint="D9"/>
         </w:rPr>
       </w:pPr>
+      <w:proofErr w:type="spellStart"/>
       <w:r>
         <w:rPr>
           <w:rFonts w:ascii="Verdana" w:hAnsi="Verdana" w:cstheme="minorHAnsi"/>
           <w:color w:val="262626" w:themeColor="text1" w:themeTint="D9"/>
         </w:rPr>
-        <w:t>Jboss (</w:t>
+        <w:t>Jboss</w:t>
+      </w:r>
+      <w:proofErr w:type="spellEnd"/>
+      <w:r>
+        <w:rPr>
+          <w:rFonts w:ascii="Verdana" w:hAnsi="Verdana" w:cstheme="minorHAnsi"/>
+          <w:color w:val="262626" w:themeColor="text1" w:themeTint="D9"/>
+        </w:rPr>
+        <w:t xml:space="preserve"> (</w:t>
       </w:r>
       <w:r>
         <w:rPr>
@@ -3628,12 +3991,21 @@
           <w:color w:val="262626" w:themeColor="text1" w:themeTint="D9"/>
         </w:rPr>
       </w:pPr>
+      <w:proofErr w:type="spellStart"/>
       <w:r>
         <w:rPr>
           <w:rFonts w:ascii="Verdana" w:hAnsi="Verdana" w:cstheme="minorHAnsi"/>
           <w:color w:val="262626" w:themeColor="text1" w:themeTint="D9"/>
         </w:rPr>
-        <w:t>MariaDB v10.3.x</w:t>
+        <w:t>MariaDB</w:t>
+      </w:r>
+      <w:proofErr w:type="spellEnd"/>
+      <w:r>
+        <w:rPr>
+          <w:rFonts w:ascii="Verdana" w:hAnsi="Verdana" w:cstheme="minorHAnsi"/>
+          <w:color w:val="262626" w:themeColor="text1" w:themeTint="D9"/>
+        </w:rPr>
+        <w:t xml:space="preserve"> v10.3.x</w:t>
       </w:r>
     </w:p>
     <w:p>
@@ -3660,8 +4032,17 @@
           <w:rFonts w:ascii="Verdana" w:hAnsi="Verdana" w:cstheme="minorHAnsi"/>
           <w:color w:val="262626" w:themeColor="text1" w:themeTint="D9"/>
         </w:rPr>
-        <w:t>/HeidiSQL</w:t>
-      </w:r>
+        <w:t>/</w:t>
+      </w:r>
+      <w:proofErr w:type="spellStart"/>
+      <w:r>
+        <w:rPr>
+          <w:rFonts w:ascii="Verdana" w:hAnsi="Verdana" w:cstheme="minorHAnsi"/>
+          <w:color w:val="262626" w:themeColor="text1" w:themeTint="D9"/>
+        </w:rPr>
+        <w:t>HeidiSQL</w:t>
+      </w:r>
+      <w:proofErr w:type="spellEnd"/>
     </w:p>
     <w:p>
       <w:pPr>
@@ -3804,7 +4185,23 @@
           <w:rFonts w:ascii="Verdana" w:hAnsi="Verdana" w:cstheme="minorHAnsi"/>
           <w:color w:val="FF0000"/>
         </w:rPr>
-        <w:t>. Yugandhar team would not be responsible for licensing violations if any</w:t>
+        <w:t xml:space="preserve">. </w:t>
+      </w:r>
+      <w:proofErr w:type="spellStart"/>
+      <w:r>
+        <w:rPr>
+          <w:rFonts w:ascii="Verdana" w:hAnsi="Verdana" w:cstheme="minorHAnsi"/>
+          <w:color w:val="FF0000"/>
+        </w:rPr>
+        <w:t>Yugandhar</w:t>
+      </w:r>
+      <w:proofErr w:type="spellEnd"/>
+      <w:r>
+        <w:rPr>
+          <w:rFonts w:ascii="Verdana" w:hAnsi="Verdana" w:cstheme="minorHAnsi"/>
+          <w:color w:val="FF0000"/>
+        </w:rPr>
+        <w:t xml:space="preserve"> team would not be responsible for licensing violations if any</w:t>
       </w:r>
       <w:r>
         <w:rPr>
@@ -4115,6 +4512,7 @@
           <w:color w:val="484848"/>
         </w:rPr>
       </w:pPr>
+      <w:proofErr w:type="gramStart"/>
       <w:r>
         <w:rPr>
           <w:rFonts w:ascii="Verdana" w:hAnsi="Verdana"/>
@@ -4130,6 +4528,7 @@
         </w:rPr>
         <w:t xml:space="preserve">  -</w:t>
       </w:r>
+      <w:proofErr w:type="gramEnd"/>
       <w:r>
         <w:rPr>
           <w:rFonts w:ascii="Verdana" w:hAnsi="Verdana"/>
@@ -4182,10 +4581,12 @@
         <w:pStyle w:val="Heading3"/>
       </w:pPr>
       <w:bookmarkStart w:id="10" w:name="_Toc515556938"/>
+      <w:proofErr w:type="spellStart"/>
       <w:r>
         <w:t>MariaDB</w:t>
       </w:r>
       <w:bookmarkEnd w:id="10"/>
+      <w:proofErr w:type="spellEnd"/>
     </w:p>
     <w:p>
       <w:pPr>
@@ -4201,7 +4602,23 @@
           <w:rFonts w:ascii="Verdana" w:eastAsia="Times New Roman" w:hAnsi="Verdana" w:cs="Times New Roman"/>
           <w:color w:val="484848"/>
         </w:rPr>
-        <w:t>Version: MariaDB v10.3 or later</w:t>
+        <w:t xml:space="preserve">Version: </w:t>
+      </w:r>
+      <w:proofErr w:type="spellStart"/>
+      <w:r>
+        <w:rPr>
+          <w:rFonts w:ascii="Verdana" w:eastAsia="Times New Roman" w:hAnsi="Verdana" w:cs="Times New Roman"/>
+          <w:color w:val="484848"/>
+        </w:rPr>
+        <w:t>MariaDB</w:t>
+      </w:r>
+      <w:proofErr w:type="spellEnd"/>
+      <w:r>
+        <w:rPr>
+          <w:rFonts w:ascii="Verdana" w:eastAsia="Times New Roman" w:hAnsi="Verdana" w:cs="Times New Roman"/>
+          <w:color w:val="484848"/>
+        </w:rPr>
+        <w:t xml:space="preserve"> v10.3 or later</w:t>
       </w:r>
     </w:p>
     <w:p>
@@ -4262,7 +4679,23 @@
           <w:rFonts w:ascii="Verdana" w:eastAsia="Times New Roman" w:hAnsi="Verdana" w:cs="Times New Roman"/>
           <w:color w:val="484848"/>
         </w:rPr>
-        <w:t>Download Java jdk 1.8 (jdk1.8.0_121) or later from below link</w:t>
+        <w:t xml:space="preserve">Download Java </w:t>
+      </w:r>
+      <w:proofErr w:type="spellStart"/>
+      <w:r>
+        <w:rPr>
+          <w:rFonts w:ascii="Verdana" w:eastAsia="Times New Roman" w:hAnsi="Verdana" w:cs="Times New Roman"/>
+          <w:color w:val="484848"/>
+        </w:rPr>
+        <w:t>jdk</w:t>
+      </w:r>
+      <w:proofErr w:type="spellEnd"/>
+      <w:r>
+        <w:rPr>
+          <w:rFonts w:ascii="Verdana" w:eastAsia="Times New Roman" w:hAnsi="Verdana" w:cs="Times New Roman"/>
+          <w:color w:val="484848"/>
+        </w:rPr>
+        <w:t xml:space="preserve"> 1.8 (jdk1.8.0_121) or later from below link</w:t>
       </w:r>
     </w:p>
     <w:p>
@@ -4324,7 +4757,47 @@
           <w:rFonts w:ascii="Verdana" w:eastAsia="Times New Roman" w:hAnsi="Verdana" w:cs="Times New Roman"/>
           <w:color w:val="484848"/>
         </w:rPr>
-        <w:t xml:space="preserve">You may choose to download the Hibernate Tools (Now renamed as JBoss Tools) from the link below. To install the plugin from eclipse market place using eclipse Menu </w:t>
+        <w:t xml:space="preserve">You may choose to download the Hibernate Tools (Now renamed as </w:t>
+      </w:r>
+      <w:proofErr w:type="spellStart"/>
+      <w:r>
+        <w:rPr>
+          <w:rFonts w:ascii="Verdana" w:eastAsia="Times New Roman" w:hAnsi="Verdana" w:cs="Times New Roman"/>
+          <w:color w:val="484848"/>
+        </w:rPr>
+        <w:t>JBoss</w:t>
+      </w:r>
+      <w:proofErr w:type="spellEnd"/>
+      <w:r>
+        <w:rPr>
+          <w:rFonts w:ascii="Verdana" w:eastAsia="Times New Roman" w:hAnsi="Verdana" w:cs="Times New Roman"/>
+          <w:color w:val="484848"/>
+        </w:rPr>
+        <w:t xml:space="preserve"> Tools) from the link below. </w:t>
+      </w:r>
+      <w:proofErr w:type="gramStart"/>
+      <w:r>
+        <w:rPr>
+          <w:rFonts w:ascii="Verdana" w:eastAsia="Times New Roman" w:hAnsi="Verdana" w:cs="Times New Roman"/>
+          <w:color w:val="484848"/>
+        </w:rPr>
+        <w:t xml:space="preserve">To install the </w:t>
+      </w:r>
+      <w:proofErr w:type="spellStart"/>
+      <w:r>
+        <w:rPr>
+          <w:rFonts w:ascii="Verdana" w:eastAsia="Times New Roman" w:hAnsi="Verdana" w:cs="Times New Roman"/>
+          <w:color w:val="484848"/>
+        </w:rPr>
+        <w:t>plugin</w:t>
+      </w:r>
+      <w:proofErr w:type="spellEnd"/>
+      <w:r>
+        <w:rPr>
+          <w:rFonts w:ascii="Verdana" w:eastAsia="Times New Roman" w:hAnsi="Verdana" w:cs="Times New Roman"/>
+          <w:color w:val="484848"/>
+        </w:rPr>
+        <w:t xml:space="preserve"> from eclipse market place using eclipse Menu </w:t>
       </w:r>
       <w:r>
         <w:rPr>
@@ -4340,6 +4813,7 @@
         </w:rPr>
         <w:t xml:space="preserve">  Help &gt; Eclipse Marketplace... option.</w:t>
       </w:r>
+      <w:proofErr w:type="gramEnd"/>
     </w:p>
     <w:p>
       <w:pPr>
@@ -4434,7 +4908,23 @@
         <w:rPr>
           <w:rFonts w:ascii="Verdana" w:hAnsi="Verdana"/>
         </w:rPr>
-        <w:t>Heidi SQL comes packaged along with Maria DB installable; you may use the same to explore maria db.</w:t>
+        <w:t xml:space="preserve">Heidi SQL comes packaged along with Maria DB installable; you may use the same to explore </w:t>
+      </w:r>
+      <w:proofErr w:type="spellStart"/>
+      <w:proofErr w:type="gramStart"/>
+      <w:r>
+        <w:rPr>
+          <w:rFonts w:ascii="Verdana" w:hAnsi="Verdana"/>
+        </w:rPr>
+        <w:t>maria</w:t>
+      </w:r>
+      <w:proofErr w:type="spellEnd"/>
+      <w:proofErr w:type="gramEnd"/>
+      <w:r>
+        <w:rPr>
+          <w:rFonts w:ascii="Verdana" w:hAnsi="Verdana"/>
+        </w:rPr>
+        <w:t xml:space="preserve"> db.</w:t>
       </w:r>
     </w:p>
     <w:p>
@@ -4465,11 +4955,19 @@
           <w:rFonts w:ascii="Verdana" w:hAnsi="Verdana"/>
         </w:rPr>
       </w:pPr>
-      <w:r>
-        <w:rPr>
-          <w:rFonts w:ascii="Verdana" w:hAnsi="Verdana"/>
-        </w:rPr>
-        <w:t>Oralce JDBC drivers: download ojdbc14.jar from below link</w:t>
+      <w:proofErr w:type="spellStart"/>
+      <w:r>
+        <w:rPr>
+          <w:rFonts w:ascii="Verdana" w:hAnsi="Verdana"/>
+        </w:rPr>
+        <w:t>Oralce</w:t>
+      </w:r>
+      <w:proofErr w:type="spellEnd"/>
+      <w:r>
+        <w:rPr>
+          <w:rFonts w:ascii="Verdana" w:hAnsi="Verdana"/>
+        </w:rPr>
+        <w:t xml:space="preserve"> JDBC drivers: download ojdbc14.jar from below link</w:t>
       </w:r>
     </w:p>
     <w:p>
@@ -4508,11 +5006,19 @@
         </w:rPr>
       </w:pPr>
       <w:bookmarkStart w:id="16" w:name="file10"/>
-      <w:r>
-        <w:rPr>
-          <w:rFonts w:ascii="Verdana" w:hAnsi="Verdana"/>
-        </w:rPr>
-        <w:t>Oralce JDBC drivers</w:t>
+      <w:proofErr w:type="spellStart"/>
+      <w:r>
+        <w:rPr>
+          <w:rFonts w:ascii="Verdana" w:hAnsi="Verdana"/>
+        </w:rPr>
+        <w:t>Oralce</w:t>
+      </w:r>
+      <w:proofErr w:type="spellEnd"/>
+      <w:r>
+        <w:rPr>
+          <w:rFonts w:ascii="Verdana" w:hAnsi="Verdana"/>
+        </w:rPr>
+        <w:t xml:space="preserve"> JDBC drivers</w:t>
       </w:r>
       <w:r>
         <w:rPr>
@@ -4578,6 +5084,7 @@
           <w:shd w:val="clear" w:color="auto" w:fill="FFFFFF"/>
         </w:rPr>
       </w:pPr>
+      <w:proofErr w:type="spellStart"/>
       <w:r>
         <w:rPr>
           <w:rStyle w:val="Strong"/>
@@ -4587,7 +5094,19 @@
           <w:szCs w:val="21"/>
           <w:shd w:val="clear" w:color="auto" w:fill="FFFFFF"/>
         </w:rPr>
-        <w:t xml:space="preserve">MariaDB drivers: </w:t>
+        <w:t>MariaDB</w:t>
+      </w:r>
+      <w:proofErr w:type="spellEnd"/>
+      <w:r>
+        <w:rPr>
+          <w:rStyle w:val="Strong"/>
+          <w:rFonts w:ascii="Verdana" w:hAnsi="Verdana" w:cs="Arial"/>
+          <w:color w:val="606060"/>
+          <w:sz w:val="21"/>
+          <w:szCs w:val="21"/>
+          <w:shd w:val="clear" w:color="auto" w:fill="FFFFFF"/>
+        </w:rPr>
+        <w:t xml:space="preserve"> drivers: </w:t>
       </w:r>
       <w:r>
         <w:rPr>
@@ -4684,14 +5203,62 @@
           <w:rFonts w:ascii="Verdana" w:eastAsia="Times New Roman" w:hAnsi="Verdana" w:cs="Times New Roman"/>
           <w:color w:val="484848"/>
         </w:rPr>
-        <w:t>either Oracle or mariaDB database as per requirement.</w:t>
-      </w:r>
-      <w:r>
-        <w:rPr>
-          <w:rFonts w:ascii="Verdana" w:eastAsia="Times New Roman" w:hAnsi="Verdana" w:cs="Times New Roman"/>
-          <w:color w:val="484848"/>
-        </w:rPr>
-        <w:t xml:space="preserve"> Oracle 11g/12c/MariaDB 5.5.3 are supported.</w:t>
+        <w:t xml:space="preserve">either Oracle or </w:t>
+      </w:r>
+      <w:proofErr w:type="spellStart"/>
+      <w:r>
+        <w:rPr>
+          <w:rFonts w:ascii="Verdana" w:eastAsia="Times New Roman" w:hAnsi="Verdana" w:cs="Times New Roman"/>
+          <w:color w:val="484848"/>
+        </w:rPr>
+        <w:t>mariaDB</w:t>
+      </w:r>
+      <w:proofErr w:type="spellEnd"/>
+      <w:r>
+        <w:rPr>
+          <w:rFonts w:ascii="Verdana" w:eastAsia="Times New Roman" w:hAnsi="Verdana" w:cs="Times New Roman"/>
+          <w:color w:val="484848"/>
+        </w:rPr>
+        <w:t xml:space="preserve"> database as per requirement.</w:t>
+      </w:r>
+      <w:r>
+        <w:rPr>
+          <w:rFonts w:ascii="Verdana" w:eastAsia="Times New Roman" w:hAnsi="Verdana" w:cs="Times New Roman"/>
+          <w:color w:val="484848"/>
+        </w:rPr>
+        <w:t xml:space="preserve"> Oracle </w:t>
+      </w:r>
+      <w:proofErr w:type="gramStart"/>
+      <w:r>
+        <w:rPr>
+          <w:rFonts w:ascii="Verdana" w:eastAsia="Times New Roman" w:hAnsi="Verdana" w:cs="Times New Roman"/>
+          <w:color w:val="484848"/>
+        </w:rPr>
+        <w:t>11g/12c/</w:t>
+      </w:r>
+      <w:proofErr w:type="spellStart"/>
+      <w:r>
+        <w:rPr>
+          <w:rFonts w:ascii="Verdana" w:eastAsia="Times New Roman" w:hAnsi="Verdana" w:cs="Times New Roman"/>
+          <w:color w:val="484848"/>
+        </w:rPr>
+        <w:t>MariaDB</w:t>
+      </w:r>
+      <w:proofErr w:type="spellEnd"/>
+      <w:r>
+        <w:rPr>
+          <w:rFonts w:ascii="Verdana" w:eastAsia="Times New Roman" w:hAnsi="Verdana" w:cs="Times New Roman"/>
+          <w:color w:val="484848"/>
+        </w:rPr>
+        <w:t xml:space="preserve"> 5.5.3 are</w:t>
+      </w:r>
+      <w:proofErr w:type="gramEnd"/>
+      <w:r>
+        <w:rPr>
+          <w:rFonts w:ascii="Verdana" w:eastAsia="Times New Roman" w:hAnsi="Verdana" w:cs="Times New Roman"/>
+          <w:color w:val="484848"/>
+        </w:rPr>
+        <w:t xml:space="preserve"> supported.</w:t>
       </w:r>
       <w:r>
         <w:rPr>
@@ -4713,8 +5280,25 @@
           <w:rFonts w:ascii="Verdana" w:eastAsia="Times New Roman" w:hAnsi="Verdana" w:cs="Times New Roman"/>
           <w:color w:val="484848"/>
         </w:rPr>
-        <w:t xml:space="preserve">By Default Yugandhar </w:t>
-      </w:r>
+        <w:t xml:space="preserve">By Default </w:t>
+      </w:r>
+      <w:proofErr w:type="spellStart"/>
+      <w:r>
+        <w:rPr>
+          <w:rFonts w:ascii="Verdana" w:eastAsia="Times New Roman" w:hAnsi="Verdana" w:cs="Times New Roman"/>
+          <w:color w:val="484848"/>
+        </w:rPr>
+        <w:t>Yugandhar</w:t>
+      </w:r>
+      <w:proofErr w:type="spellEnd"/>
+      <w:r>
+        <w:rPr>
+          <w:rFonts w:ascii="Verdana" w:eastAsia="Times New Roman" w:hAnsi="Verdana" w:cs="Times New Roman"/>
+          <w:color w:val="484848"/>
+        </w:rPr>
+        <w:t xml:space="preserve"> </w:t>
+      </w:r>
+      <w:proofErr w:type="spellStart"/>
       <w:r>
         <w:rPr>
           <w:rFonts w:ascii="Verdana" w:eastAsia="Times New Roman" w:hAnsi="Verdana" w:cs="Times New Roman"/>
@@ -4722,6 +5306,7 @@
         </w:rPr>
         <w:t>Microservice</w:t>
       </w:r>
+      <w:proofErr w:type="spellEnd"/>
       <w:r>
         <w:rPr>
           <w:rFonts w:ascii="Verdana" w:eastAsia="Times New Roman" w:hAnsi="Verdana" w:cs="Times New Roman"/>
@@ -4849,111 +5434,94 @@
         </w:rPr>
       </w:pPr>
       <w:bookmarkStart w:id="20" w:name="_Toc515556947"/>
+      <w:proofErr w:type="spellStart"/>
       <w:r>
         <w:rPr>
           <w:rFonts w:ascii="Verdana" w:eastAsia="Times New Roman" w:hAnsi="Verdana"/>
         </w:rPr>
-        <w:t>Yugandhar MSP schema setup</w:t>
-      </w:r>
+        <w:t>Yugandhar</w:t>
+      </w:r>
+      <w:proofErr w:type="spellEnd"/>
       <w:r>
         <w:rPr>
           <w:rFonts w:ascii="Verdana" w:eastAsia="Times New Roman" w:hAnsi="Verdana"/>
         </w:rPr>
+        <w:t xml:space="preserve"> MSP schema setup</w:t>
+      </w:r>
+      <w:r>
+        <w:rPr>
+          <w:rFonts w:ascii="Verdana" w:eastAsia="Times New Roman" w:hAnsi="Verdana"/>
+        </w:rPr>
         <w:t xml:space="preserve"> for oracle</w:t>
       </w:r>
       <w:bookmarkEnd w:id="20"/>
     </w:p>
     <w:p>
-      <w:pPr>
-        <w:rPr>
-          <w:rFonts w:ascii="Verdana" w:eastAsia="Times New Roman" w:hAnsi="Verdana" w:cs="Times New Roman"/>
-          <w:color w:val="484848"/>
-        </w:rPr>
-      </w:pPr>
-      <w:r>
-        <w:rPr>
-          <w:rFonts w:ascii="Verdana" w:eastAsia="Times New Roman" w:hAnsi="Verdana" w:cs="Times New Roman"/>
-          <w:color w:val="484848"/>
-        </w:rPr>
-        <w:t xml:space="preserve">Download the scripts from github </w:t>
-      </w:r>
-      <w:r>
-        <w:rPr>
-          <w:rFonts w:ascii="Verdana" w:eastAsia="Times New Roman" w:hAnsi="Verdana" w:cs="Times New Roman"/>
-          <w:color w:val="484848"/>
-        </w:rPr>
-        <w:t>repository</w:t>
-      </w:r>
-      <w:r>
-        <w:rPr>
-          <w:rFonts w:ascii="Verdana" w:eastAsia="Times New Roman" w:hAnsi="Verdana" w:cs="Times New Roman"/>
-          <w:color w:val="484848"/>
-        </w:rPr>
-        <w:t xml:space="preserve"> </w:t>
-      </w:r>
-      <w:r>
-        <w:rPr>
-          <w:rFonts w:ascii="Verdana" w:eastAsia="Times New Roman" w:hAnsi="Verdana" w:cs="Times New Roman"/>
-          <w:color w:val="484848"/>
-          <w:sz w:val="20"/>
-        </w:rPr>
-        <w:t xml:space="preserve">“resources\dbsetupscripts\oracle” </w:t>
-      </w:r>
-      <w:r>
-        <w:rPr>
-          <w:rFonts w:ascii="Verdana" w:eastAsia="Times New Roman" w:hAnsi="Verdana" w:cs="Times New Roman"/>
-          <w:color w:val="484848"/>
-        </w:rPr>
-        <w:t xml:space="preserve">location </w:t>
-      </w:r>
-      <w:r>
-        <w:rPr>
-          <w:rFonts w:ascii="Verdana" w:eastAsia="Times New Roman" w:hAnsi="Verdana" w:cs="Times New Roman"/>
-          <w:color w:val="484848"/>
-        </w:rPr>
-        <w:t>and execute the below scripts in sequence</w:t>
-      </w:r>
-    </w:p>
-    <w:p>
-      <w:pPr>
-        <w:rPr>
-          <w:rFonts w:ascii="Verdana" w:eastAsia="Times New Roman" w:hAnsi="Verdana" w:cs="Times New Roman"/>
-          <w:sz w:val="20"/>
-        </w:rPr>
-      </w:pPr>
-      <w:r>
-        <w:rPr>
-          <w:rFonts w:ascii="Verdana" w:eastAsia="Times New Roman" w:hAnsi="Verdana" w:cs="Times New Roman"/>
-          <w:color w:val="484848"/>
-        </w:rPr>
-        <w:t xml:space="preserve">Github repository link - </w:t>
+      <w:proofErr w:type="spellStart"/>
+      <w:r>
+        <w:rPr>
+          <w:rFonts w:ascii="Verdana" w:eastAsia="Times New Roman" w:hAnsi="Verdana" w:cs="Times New Roman"/>
+          <w:color w:val="484848"/>
+        </w:rPr>
+        <w:t>Github</w:t>
+      </w:r>
+      <w:proofErr w:type="spellEnd"/>
+      <w:r>
+        <w:rPr>
+          <w:rFonts w:ascii="Verdana" w:eastAsia="Times New Roman" w:hAnsi="Verdana" w:cs="Times New Roman"/>
+          <w:color w:val="484848"/>
+        </w:rPr>
+        <w:t xml:space="preserve"> repository link - </w:t>
       </w:r>
       <w:hyperlink r:id="rId22" w:history="1">
         <w:r>
           <w:rPr>
             <w:rStyle w:val="Hyperlink"/>
-            <w:rFonts w:ascii="Verdana" w:eastAsia="Times New Roman" w:hAnsi="Verdana" w:cs="Times New Roman"/>
-            <w:sz w:val="20"/>
           </w:rPr>
-          <w:t>https://github.com/yugandharproject/yugandhar-</w:t>
-        </w:r>
-        <w:r>
-          <w:rPr>
-            <w:rStyle w:val="Hyperlink"/>
-            <w:rFonts w:ascii="Verdana" w:eastAsia="Times New Roman" w:hAnsi="Verdana" w:cs="Times New Roman"/>
-            <w:sz w:val="20"/>
-          </w:rPr>
-          <w:t>Microservice</w:t>
-        </w:r>
-        <w:r>
-          <w:rPr>
-            <w:rStyle w:val="Hyperlink"/>
-            <w:rFonts w:ascii="Verdana" w:eastAsia="Times New Roman" w:hAnsi="Verdana" w:cs="Times New Roman"/>
-            <w:sz w:val="20"/>
-          </w:rPr>
-          <w:t>-platform</w:t>
+          <w:t>https://github.com/yugandharproject/yugandhar-microservices-platform</w:t>
         </w:r>
       </w:hyperlink>
+    </w:p>
+    <w:p>
+      <w:pPr>
+        <w:rPr>
+          <w:rFonts w:ascii="Verdana" w:eastAsia="Times New Roman" w:hAnsi="Verdana" w:cs="Times New Roman"/>
+          <w:sz w:val="20"/>
+        </w:rPr>
+      </w:pPr>
+      <w:r>
+        <w:t>Download the scripts from ‘&lt;</w:t>
+      </w:r>
+      <w:proofErr w:type="spellStart"/>
+      <w:r>
+        <w:t>gitrepo</w:t>
+      </w:r>
+      <w:proofErr w:type="spellEnd"/>
+      <w:r>
+        <w:t>&gt;/</w:t>
+      </w:r>
+      <w:r>
+        <w:t>resourc</w:t>
+      </w:r>
+      <w:r>
+        <w:t>es/</w:t>
+      </w:r>
+      <w:proofErr w:type="spellStart"/>
+      <w:r>
+        <w:t>yugmsp</w:t>
+      </w:r>
+      <w:proofErr w:type="spellEnd"/>
+      <w:r>
+        <w:t>-</w:t>
+      </w:r>
+      <w:proofErr w:type="spellStart"/>
+      <w:r>
+        <w:t>dbsetupscripts</w:t>
+      </w:r>
+      <w:proofErr w:type="spellEnd"/>
+      <w:r>
+        <w:t>-oracle/’</w:t>
+      </w:r>
     </w:p>
     <w:p>
       <w:pPr>
@@ -5084,7 +5652,15 @@
           <w:rFonts w:ascii="Verdana" w:eastAsia="Times New Roman" w:hAnsi="Verdana" w:cs="Times New Roman"/>
           <w:color w:val="484848"/>
         </w:rPr>
-        <w:t>uted correctly and REF_</w:t>
+        <w:t xml:space="preserve">uted correctly and </w:t>
+      </w:r>
+      <w:proofErr w:type="spellStart"/>
+      <w:r>
+        <w:rPr>
+          <w:rFonts w:ascii="Verdana" w:eastAsia="Times New Roman" w:hAnsi="Verdana" w:cs="Times New Roman"/>
+          <w:color w:val="484848"/>
+        </w:rPr>
+        <w:t>REF_</w:t>
       </w:r>
       <w:r>
         <w:rPr>
@@ -5093,6 +5669,7 @@
         </w:rPr>
         <w:t>xxx</w:t>
       </w:r>
+      <w:proofErr w:type="spellEnd"/>
       <w:r>
         <w:rPr>
           <w:rFonts w:ascii="Verdana" w:eastAsia="Times New Roman" w:hAnsi="Verdana" w:cs="Times New Roman"/>
@@ -5105,7 +5682,23 @@
           <w:rFonts w:ascii="Verdana" w:eastAsia="Times New Roman" w:hAnsi="Verdana" w:cs="Times New Roman"/>
           <w:color w:val="484848"/>
         </w:rPr>
-        <w:t xml:space="preserve">as well as CONFIG_xxx </w:t>
+        <w:t xml:space="preserve">as well as </w:t>
+      </w:r>
+      <w:proofErr w:type="spellStart"/>
+      <w:r>
+        <w:rPr>
+          <w:rFonts w:ascii="Verdana" w:eastAsia="Times New Roman" w:hAnsi="Verdana" w:cs="Times New Roman"/>
+          <w:color w:val="484848"/>
+        </w:rPr>
+        <w:t>CONFIG_xxx</w:t>
+      </w:r>
+      <w:proofErr w:type="spellEnd"/>
+      <w:r>
+        <w:rPr>
+          <w:rFonts w:ascii="Verdana" w:eastAsia="Times New Roman" w:hAnsi="Verdana" w:cs="Times New Roman"/>
+          <w:color w:val="484848"/>
+        </w:rPr>
+        <w:t xml:space="preserve"> </w:t>
       </w:r>
       <w:r>
         <w:rPr>
@@ -5389,13 +5982,23 @@
         </w:rPr>
         <w:t xml:space="preserve">efault user Schema used by </w:t>
       </w:r>
-      <w:r>
-        <w:rPr>
-          <w:rFonts w:ascii="Verdana" w:eastAsia="Times New Roman" w:hAnsi="Verdana" w:cs="Times New Roman"/>
-          <w:color w:val="484848"/>
-        </w:rPr>
-        <w:t xml:space="preserve">Yugandhar </w:t>
-      </w:r>
+      <w:proofErr w:type="spellStart"/>
+      <w:r>
+        <w:rPr>
+          <w:rFonts w:ascii="Verdana" w:eastAsia="Times New Roman" w:hAnsi="Verdana" w:cs="Times New Roman"/>
+          <w:color w:val="484848"/>
+        </w:rPr>
+        <w:t>Yugandhar</w:t>
+      </w:r>
+      <w:proofErr w:type="spellEnd"/>
+      <w:r>
+        <w:rPr>
+          <w:rFonts w:ascii="Verdana" w:eastAsia="Times New Roman" w:hAnsi="Verdana" w:cs="Times New Roman"/>
+          <w:color w:val="484848"/>
+        </w:rPr>
+        <w:t xml:space="preserve"> </w:t>
+      </w:r>
+      <w:proofErr w:type="spellStart"/>
       <w:r>
         <w:rPr>
           <w:rFonts w:ascii="Verdana" w:eastAsia="Times New Roman" w:hAnsi="Verdana" w:cs="Times New Roman"/>
@@ -5403,6 +6006,7 @@
         </w:rPr>
         <w:t>Microservice</w:t>
       </w:r>
+      <w:proofErr w:type="spellEnd"/>
       <w:r>
         <w:rPr>
           <w:rFonts w:ascii="Verdana" w:eastAsia="Times New Roman" w:hAnsi="Verdana" w:cs="Times New Roman"/>
@@ -5433,11 +6037,19 @@
         </w:rPr>
       </w:pPr>
       <w:bookmarkStart w:id="21" w:name="_Toc515556948"/>
+      <w:proofErr w:type="spellStart"/>
       <w:r>
         <w:rPr>
           <w:rFonts w:ascii="Verdana" w:eastAsia="Times New Roman" w:hAnsi="Verdana"/>
         </w:rPr>
-        <w:t>MariaDB setup:</w:t>
+        <w:t>MariaDB</w:t>
+      </w:r>
+      <w:proofErr w:type="spellEnd"/>
+      <w:r>
+        <w:rPr>
+          <w:rFonts w:ascii="Verdana" w:eastAsia="Times New Roman" w:hAnsi="Verdana"/>
+        </w:rPr>
+        <w:t xml:space="preserve"> setup:</w:t>
       </w:r>
       <w:bookmarkEnd w:id="21"/>
     </w:p>
@@ -5449,11 +6061,19 @@
         </w:rPr>
       </w:pPr>
       <w:bookmarkStart w:id="22" w:name="_Toc515556949"/>
-      <w:r>
-        <w:rPr>
-          <w:rFonts w:ascii="Verdana" w:hAnsi="Verdana"/>
-        </w:rPr>
-        <w:t>MariaDB Install</w:t>
+      <w:proofErr w:type="spellStart"/>
+      <w:r>
+        <w:rPr>
+          <w:rFonts w:ascii="Verdana" w:hAnsi="Verdana"/>
+        </w:rPr>
+        <w:t>MariaDB</w:t>
+      </w:r>
+      <w:proofErr w:type="spellEnd"/>
+      <w:r>
+        <w:rPr>
+          <w:rFonts w:ascii="Verdana" w:hAnsi="Verdana"/>
+        </w:rPr>
+        <w:t xml:space="preserve"> Install</w:t>
       </w:r>
       <w:bookmarkEnd w:id="22"/>
     </w:p>
@@ -5467,7 +6087,21 @@
         <w:rPr>
           <w:rFonts w:ascii="Verdana" w:hAnsi="Verdana"/>
         </w:rPr>
-        <w:t>Install MariaDB as per instructions mentioned in below links</w:t>
+        <w:t xml:space="preserve">Install </w:t>
+      </w:r>
+      <w:proofErr w:type="spellStart"/>
+      <w:r>
+        <w:rPr>
+          <w:rFonts w:ascii="Verdana" w:hAnsi="Verdana"/>
+        </w:rPr>
+        <w:t>MariaDB</w:t>
+      </w:r>
+      <w:proofErr w:type="spellEnd"/>
+      <w:r>
+        <w:rPr>
+          <w:rFonts w:ascii="Verdana" w:hAnsi="Verdana"/>
+        </w:rPr>
+        <w:t xml:space="preserve"> as per instructions mentioned in below links</w:t>
       </w:r>
     </w:p>
     <w:p>
@@ -5517,67 +6151,107 @@
         </w:rPr>
       </w:pPr>
       <w:bookmarkStart w:id="23" w:name="_Toc515556950"/>
+      <w:proofErr w:type="spellStart"/>
       <w:r>
         <w:rPr>
           <w:rFonts w:ascii="Verdana" w:eastAsia="Times New Roman" w:hAnsi="Verdana"/>
         </w:rPr>
-        <w:t>Yugandhar MSP schema setup for MariaDB</w:t>
+        <w:t>Yugandhar</w:t>
+      </w:r>
+      <w:proofErr w:type="spellEnd"/>
+      <w:r>
+        <w:rPr>
+          <w:rFonts w:ascii="Verdana" w:eastAsia="Times New Roman" w:hAnsi="Verdana"/>
+        </w:rPr>
+        <w:t xml:space="preserve"> MSP schema setup for </w:t>
+      </w:r>
+      <w:proofErr w:type="spellStart"/>
+      <w:r>
+        <w:rPr>
+          <w:rFonts w:ascii="Verdana" w:eastAsia="Times New Roman" w:hAnsi="Verdana"/>
+        </w:rPr>
+        <w:t>MariaDB</w:t>
       </w:r>
       <w:bookmarkEnd w:id="23"/>
-    </w:p>
-    <w:p>
-      <w:pPr>
-        <w:rPr>
-          <w:rFonts w:ascii="Verdana" w:eastAsia="Times New Roman" w:hAnsi="Verdana" w:cs="Times New Roman"/>
-          <w:color w:val="484848"/>
-        </w:rPr>
-      </w:pPr>
-      <w:r>
-        <w:rPr>
-          <w:rFonts w:ascii="Verdana" w:eastAsia="Times New Roman" w:hAnsi="Verdana" w:cs="Times New Roman"/>
-          <w:color w:val="484848"/>
-        </w:rPr>
-        <w:t>Download the scripts from github repository resources\dbsetupscripts location and execute the below scripts in sequence</w:t>
-      </w:r>
-    </w:p>
-    <w:p>
-      <w:pPr>
-        <w:rPr>
-          <w:rFonts w:ascii="Verdana" w:eastAsia="Times New Roman" w:hAnsi="Verdana" w:cs="Times New Roman"/>
-          <w:sz w:val="20"/>
-        </w:rPr>
-      </w:pPr>
-      <w:r>
-        <w:rPr>
-          <w:rFonts w:ascii="Verdana" w:eastAsia="Times New Roman" w:hAnsi="Verdana" w:cs="Times New Roman"/>
-          <w:color w:val="484848"/>
-        </w:rPr>
-        <w:t xml:space="preserve">Github repository link - </w:t>
+      <w:proofErr w:type="spellEnd"/>
+    </w:p>
+    <w:p>
+      <w:pPr>
+        <w:rPr>
+          <w:rFonts w:ascii="Verdana" w:eastAsia="Times New Roman" w:hAnsi="Verdana" w:cs="Times New Roman"/>
+          <w:color w:val="484848"/>
+        </w:rPr>
+      </w:pPr>
+      <w:r>
+        <w:rPr>
+          <w:rFonts w:ascii="Verdana" w:eastAsia="Times New Roman" w:hAnsi="Verdana" w:cs="Times New Roman"/>
+          <w:color w:val="484848"/>
+        </w:rPr>
+        <w:t xml:space="preserve">Download the scripts from </w:t>
+      </w:r>
+      <w:proofErr w:type="spellStart"/>
+      <w:r>
+        <w:rPr>
+          <w:rFonts w:ascii="Verdana" w:eastAsia="Times New Roman" w:hAnsi="Verdana" w:cs="Times New Roman"/>
+          <w:color w:val="484848"/>
+        </w:rPr>
+        <w:t>github</w:t>
+      </w:r>
+      <w:proofErr w:type="spellEnd"/>
+      <w:r>
+        <w:rPr>
+          <w:rFonts w:ascii="Verdana" w:eastAsia="Times New Roman" w:hAnsi="Verdana" w:cs="Times New Roman"/>
+          <w:color w:val="484848"/>
+        </w:rPr>
+        <w:t xml:space="preserve"> repository resources\</w:t>
+      </w:r>
+      <w:proofErr w:type="spellStart"/>
+      <w:r>
+        <w:rPr>
+          <w:rFonts w:ascii="Verdana" w:eastAsia="Times New Roman" w:hAnsi="Verdana" w:cs="Times New Roman"/>
+          <w:color w:val="484848"/>
+        </w:rPr>
+        <w:t>dbsetupscripts</w:t>
+      </w:r>
+      <w:proofErr w:type="spellEnd"/>
+      <w:r>
+        <w:rPr>
+          <w:rFonts w:ascii="Verdana" w:eastAsia="Times New Roman" w:hAnsi="Verdana" w:cs="Times New Roman"/>
+          <w:color w:val="484848"/>
+        </w:rPr>
+        <w:t xml:space="preserve"> location and execute the below scripts in sequence</w:t>
+      </w:r>
+    </w:p>
+    <w:p>
+      <w:pPr>
+        <w:rPr>
+          <w:rFonts w:ascii="Verdana" w:eastAsia="Times New Roman" w:hAnsi="Verdana" w:cs="Times New Roman"/>
+          <w:color w:val="484848"/>
+        </w:rPr>
+      </w:pPr>
+      <w:proofErr w:type="spellStart"/>
+      <w:r>
+        <w:rPr>
+          <w:rFonts w:ascii="Verdana" w:eastAsia="Times New Roman" w:hAnsi="Verdana" w:cs="Times New Roman"/>
+          <w:color w:val="484848"/>
+        </w:rPr>
+        <w:t>Github</w:t>
+      </w:r>
+      <w:proofErr w:type="spellEnd"/>
+      <w:r>
+        <w:rPr>
+          <w:rFonts w:ascii="Verdana" w:eastAsia="Times New Roman" w:hAnsi="Verdana" w:cs="Times New Roman"/>
+          <w:color w:val="484848"/>
+        </w:rPr>
+        <w:t xml:space="preserve"> repository link - </w:t>
       </w:r>
       <w:hyperlink r:id="rId25" w:history="1">
         <w:r>
           <w:rPr>
             <w:rStyle w:val="Hyperlink"/>
             <w:rFonts w:ascii="Verdana" w:eastAsia="Times New Roman" w:hAnsi="Verdana" w:cs="Times New Roman"/>
-            <w:sz w:val="20"/>
           </w:rPr>
-          <w:t>https://github.com/yugandharproject/yugandhar-</w:t>
-        </w:r>
-        <w:r>
-          <w:rPr>
-            <w:rStyle w:val="Hyperlink"/>
-            <w:rFonts w:ascii="Verdana" w:eastAsia="Times New Roman" w:hAnsi="Verdana" w:cs="Times New Roman"/>
-            <w:sz w:val="20"/>
-          </w:rPr>
-          <w:t>Microservice</w:t>
-        </w:r>
-        <w:r>
-          <w:rPr>
-            <w:rStyle w:val="Hyperlink"/>
-            <w:rFonts w:ascii="Verdana" w:eastAsia="Times New Roman" w:hAnsi="Verdana" w:cs="Times New Roman"/>
-            <w:sz w:val="20"/>
-          </w:rPr>
-          <w:t>-platform</w:t>
+          <w:t>https://github.com/yugandharproject/yugandhar-microservices-platform</w:t>
         </w:r>
       </w:hyperlink>
     </w:p>
@@ -5595,16 +6269,87 @@
           <w:color w:val="484848"/>
           <w:sz w:val="20"/>
         </w:rPr>
-        <w:t>Download the sqls from resources\dbsetupscripts path of the Yugandhar-</w:t>
-      </w:r>
+        <w:t xml:space="preserve">Download the </w:t>
+      </w:r>
+      <w:proofErr w:type="spellStart"/>
       <w:r>
         <w:rPr>
           <w:rFonts w:ascii="Verdana" w:eastAsia="Times New Roman" w:hAnsi="Verdana" w:cs="Times New Roman"/>
           <w:color w:val="484848"/>
           <w:sz w:val="20"/>
         </w:rPr>
+        <w:t>sqls</w:t>
+      </w:r>
+      <w:proofErr w:type="spellEnd"/>
+      <w:r>
+        <w:rPr>
+          <w:rFonts w:ascii="Verdana" w:eastAsia="Times New Roman" w:hAnsi="Verdana" w:cs="Times New Roman"/>
+          <w:color w:val="484848"/>
+          <w:sz w:val="20"/>
+        </w:rPr>
+        <w:t xml:space="preserve"> from </w:t>
+      </w:r>
+      <w:r>
+        <w:t>‘&lt;</w:t>
+      </w:r>
+      <w:proofErr w:type="spellStart"/>
+      <w:r>
+        <w:t>gitrepo</w:t>
+      </w:r>
+      <w:proofErr w:type="spellEnd"/>
+      <w:r>
+        <w:t>&gt;/</w:t>
+      </w:r>
+      <w:r>
+        <w:t>resourc</w:t>
+      </w:r>
+      <w:r>
+        <w:t>es/</w:t>
+      </w:r>
+      <w:proofErr w:type="spellStart"/>
+      <w:r>
+        <w:t>yugmsp-dbsetupscripts-mariadb</w:t>
+      </w:r>
+      <w:proofErr w:type="spellEnd"/>
+      <w:r>
+        <w:t>/’</w:t>
+      </w:r>
+      <w:r>
+        <w:rPr>
+          <w:rFonts w:ascii="Verdana" w:eastAsia="Times New Roman" w:hAnsi="Verdana" w:cs="Times New Roman"/>
+          <w:color w:val="484848"/>
+          <w:sz w:val="20"/>
+        </w:rPr>
+        <w:t xml:space="preserve"> path of the </w:t>
+      </w:r>
+      <w:proofErr w:type="spellStart"/>
+      <w:r>
+        <w:rPr>
+          <w:rFonts w:ascii="Verdana" w:eastAsia="Times New Roman" w:hAnsi="Verdana" w:cs="Times New Roman"/>
+          <w:color w:val="484848"/>
+          <w:sz w:val="20"/>
+        </w:rPr>
+        <w:t>Yugandhar</w:t>
+      </w:r>
+      <w:proofErr w:type="spellEnd"/>
+      <w:r>
+        <w:rPr>
+          <w:rFonts w:ascii="Verdana" w:eastAsia="Times New Roman" w:hAnsi="Verdana" w:cs="Times New Roman"/>
+          <w:color w:val="484848"/>
+          <w:sz w:val="20"/>
+        </w:rPr>
+        <w:t>-</w:t>
+      </w:r>
+      <w:proofErr w:type="spellStart"/>
+      <w:r>
+        <w:rPr>
+          <w:rFonts w:ascii="Verdana" w:eastAsia="Times New Roman" w:hAnsi="Verdana" w:cs="Times New Roman"/>
+          <w:color w:val="484848"/>
+          <w:sz w:val="20"/>
+        </w:rPr>
         <w:t>Microservice</w:t>
       </w:r>
+      <w:proofErr w:type="spellEnd"/>
       <w:r>
         <w:rPr>
           <w:rFonts w:ascii="Verdana" w:eastAsia="Times New Roman" w:hAnsi="Verdana" w:cs="Times New Roman"/>
@@ -5683,12 +6428,37 @@
         </w:rPr>
         <w:t xml:space="preserve">uted correctly. Also verify that </w:t>
       </w:r>
-      <w:r>
-        <w:rPr>
-          <w:rFonts w:ascii="Verdana" w:eastAsia="Times New Roman" w:hAnsi="Verdana" w:cs="Times New Roman"/>
-          <w:color w:val="484848"/>
-        </w:rPr>
-        <w:t>REF_xxx as well as CONFIG_xxx tables are loaded with sample data. In Summary, below mentioned objects to the TABLES, Sequence and INDEXES are created in database</w:t>
+      <w:proofErr w:type="spellStart"/>
+      <w:r>
+        <w:rPr>
+          <w:rFonts w:ascii="Verdana" w:eastAsia="Times New Roman" w:hAnsi="Verdana" w:cs="Times New Roman"/>
+          <w:color w:val="484848"/>
+        </w:rPr>
+        <w:t>REF_xxx</w:t>
+      </w:r>
+      <w:proofErr w:type="spellEnd"/>
+      <w:r>
+        <w:rPr>
+          <w:rFonts w:ascii="Verdana" w:eastAsia="Times New Roman" w:hAnsi="Verdana" w:cs="Times New Roman"/>
+          <w:color w:val="484848"/>
+        </w:rPr>
+        <w:t xml:space="preserve"> as well as </w:t>
+      </w:r>
+      <w:proofErr w:type="spellStart"/>
+      <w:r>
+        <w:rPr>
+          <w:rFonts w:ascii="Verdana" w:eastAsia="Times New Roman" w:hAnsi="Verdana" w:cs="Times New Roman"/>
+          <w:color w:val="484848"/>
+        </w:rPr>
+        <w:t>CONFIG_xxx</w:t>
+      </w:r>
+      <w:proofErr w:type="spellEnd"/>
+      <w:r>
+        <w:rPr>
+          <w:rFonts w:ascii="Verdana" w:eastAsia="Times New Roman" w:hAnsi="Verdana" w:cs="Times New Roman"/>
+          <w:color w:val="484848"/>
+        </w:rPr>
+        <w:t xml:space="preserve"> tables are loaded with sample data. In Summary, below mentioned objects to the TABLES, Sequence and INDEXES are created in database</w:t>
       </w:r>
     </w:p>
     <w:p>
@@ -5791,16 +6561,36 @@
           <w:b w:val="0"/>
           <w:color w:val="484848"/>
         </w:rPr>
-        <w:t xml:space="preserve"> Default user used by Yugandhar </w:t>
-      </w:r>
+        <w:t xml:space="preserve"> Default user used by </w:t>
+      </w:r>
+      <w:proofErr w:type="spellStart"/>
       <w:r>
         <w:rPr>
           <w:rFonts w:ascii="Verdana" w:eastAsia="Times New Roman" w:hAnsi="Verdana" w:cs="Times New Roman"/>
           <w:b w:val="0"/>
           <w:color w:val="484848"/>
         </w:rPr>
+        <w:t>Yugandhar</w:t>
+      </w:r>
+      <w:proofErr w:type="spellEnd"/>
+      <w:r>
+        <w:rPr>
+          <w:rFonts w:ascii="Verdana" w:eastAsia="Times New Roman" w:hAnsi="Verdana" w:cs="Times New Roman"/>
+          <w:b w:val="0"/>
+          <w:color w:val="484848"/>
+        </w:rPr>
+        <w:t xml:space="preserve"> </w:t>
+      </w:r>
+      <w:proofErr w:type="spellStart"/>
+      <w:r>
+        <w:rPr>
+          <w:rFonts w:ascii="Verdana" w:eastAsia="Times New Roman" w:hAnsi="Verdana" w:cs="Times New Roman"/>
+          <w:b w:val="0"/>
+          <w:color w:val="484848"/>
+        </w:rPr>
         <w:t>Microservice</w:t>
       </w:r>
+      <w:proofErr w:type="spellEnd"/>
       <w:r>
         <w:rPr>
           <w:rFonts w:ascii="Verdana" w:eastAsia="Times New Roman" w:hAnsi="Verdana" w:cs="Times New Roman"/>
@@ -5840,13 +6630,23 @@
         </w:rPr>
         <w:t xml:space="preserve">: </w:t>
       </w:r>
+      <w:proofErr w:type="spellStart"/>
       <w:r>
         <w:rPr>
           <w:rFonts w:ascii="Verdana" w:eastAsia="Times New Roman" w:hAnsi="Verdana" w:cs="Times New Roman"/>
           <w:b w:val="0"/>
           <w:color w:val="484848"/>
         </w:rPr>
-        <w:t>yug_msp database is created.</w:t>
+        <w:t>yug_msp</w:t>
+      </w:r>
+      <w:proofErr w:type="spellEnd"/>
+      <w:r>
+        <w:rPr>
+          <w:rFonts w:ascii="Verdana" w:eastAsia="Times New Roman" w:hAnsi="Verdana" w:cs="Times New Roman"/>
+          <w:b w:val="0"/>
+          <w:color w:val="484848"/>
+        </w:rPr>
+        <w:t xml:space="preserve"> database is created.</w:t>
       </w:r>
     </w:p>
     <w:p>
@@ -5944,7 +6744,7 @@
                     </a:ln>
                     <a:extLst>
                       <a:ext uri="{53640926-AAD7-44D8-BBD7-CCE9431645EC}">
-                        <a14:shadowObscured xmlns:a14="http://schemas.microsoft.com/office/drawing/2010/main" xmlns:wps="http://schemas.microsoft.com/office/word/2010/wordprocessingShape" xmlns:wpi="http://schemas.microsoft.com/office/word/2010/wordprocessingInk" xmlns:wpg="http://schemas.microsoft.com/office/word/2010/wordprocessingGroup" xmlns:w14="http://schemas.microsoft.com/office/word/2010/wordml" xmlns:w="http://schemas.openxmlformats.org/wordprocessingml/2006/main" xmlns:w10="urn:schemas-microsoft-com:office:word" xmlns:wp14="http://schemas.microsoft.com/office/word/2010/wordprocessingDrawing" xmlns:v="urn:schemas-microsoft-com:vml" xmlns:o="urn:schemas-microsoft-com:office:office" xmlns:mc="http://schemas.openxmlformats.org/markup-compatibility/2006" xmlns:wpc="http://schemas.microsoft.com/office/word/2010/wordprocessingCanvas" xmlns=""/>
+                        <a14:shadowObscured xmlns="" xmlns:wpc="http://schemas.microsoft.com/office/word/2010/wordprocessingCanvas" xmlns:mc="http://schemas.openxmlformats.org/markup-compatibility/2006" xmlns:o="urn:schemas-microsoft-com:office:office" xmlns:v="urn:schemas-microsoft-com:vml" xmlns:wp14="http://schemas.microsoft.com/office/word/2010/wordprocessingDrawing" xmlns:w10="urn:schemas-microsoft-com:office:word" xmlns:w="http://schemas.openxmlformats.org/wordprocessingml/2006/main" xmlns:w14="http://schemas.microsoft.com/office/word/2010/wordml" xmlns:wpg="http://schemas.microsoft.com/office/word/2010/wordprocessingGroup" xmlns:wpi="http://schemas.microsoft.com/office/word/2010/wordprocessingInk" xmlns:wps="http://schemas.microsoft.com/office/word/2010/wordprocessingShape" xmlns:a14="http://schemas.microsoft.com/office/drawing/2010/main"/>
                       </a:ext>
                     </a:extLst>
                   </pic:spPr>
@@ -6385,7 +7185,39 @@
           <w:rFonts w:ascii="Verdana" w:eastAsia="Times New Roman" w:hAnsi="Verdana" w:cs="Times New Roman"/>
           <w:color w:val="484848"/>
         </w:rPr>
-        <w:t>You may also download sample MavenSettings.xml from git hub resources/mavensettings folder.</w:t>
+        <w:t xml:space="preserve">You may also download sample MavenSettings.xml from </w:t>
+      </w:r>
+      <w:proofErr w:type="spellStart"/>
+      <w:r>
+        <w:rPr>
+          <w:rFonts w:ascii="Verdana" w:eastAsia="Times New Roman" w:hAnsi="Verdana" w:cs="Times New Roman"/>
+          <w:color w:val="484848"/>
+        </w:rPr>
+        <w:t>git</w:t>
+      </w:r>
+      <w:proofErr w:type="spellEnd"/>
+      <w:r>
+        <w:rPr>
+          <w:rFonts w:ascii="Verdana" w:eastAsia="Times New Roman" w:hAnsi="Verdana" w:cs="Times New Roman"/>
+          <w:color w:val="484848"/>
+        </w:rPr>
+        <w:t xml:space="preserve"> hub resources/</w:t>
+      </w:r>
+      <w:proofErr w:type="spellStart"/>
+      <w:r>
+        <w:rPr>
+          <w:rFonts w:ascii="Verdana" w:eastAsia="Times New Roman" w:hAnsi="Verdana" w:cs="Times New Roman"/>
+          <w:color w:val="484848"/>
+        </w:rPr>
+        <w:t>mavensettings</w:t>
+      </w:r>
+      <w:proofErr w:type="spellEnd"/>
+      <w:r>
+        <w:rPr>
+          <w:rFonts w:ascii="Verdana" w:eastAsia="Times New Roman" w:hAnsi="Verdana" w:cs="Times New Roman"/>
+          <w:color w:val="484848"/>
+        </w:rPr>
+        <w:t xml:space="preserve"> folder.</w:t>
       </w:r>
     </w:p>
     <w:tbl>
@@ -6415,7 +7247,23 @@
                 <w:rFonts w:ascii="Verdana" w:hAnsi="Verdana"/>
                 <w:sz w:val="20"/>
               </w:rPr>
-              <w:t>&lt;settings xmlns="http://maven.apache.org/SETTINGS/1.0.0"</w:t>
+              <w:t xml:space="preserve">&lt;settings </w:t>
+            </w:r>
+            <w:proofErr w:type="spellStart"/>
+            <w:r>
+              <w:rPr>
+                <w:rFonts w:ascii="Verdana" w:hAnsi="Verdana"/>
+                <w:sz w:val="20"/>
+              </w:rPr>
+              <w:t>xmlns</w:t>
+            </w:r>
+            <w:proofErr w:type="spellEnd"/>
+            <w:r>
+              <w:rPr>
+                <w:rFonts w:ascii="Verdana" w:hAnsi="Verdana"/>
+                <w:sz w:val="20"/>
+              </w:rPr>
+              <w:t>="http://maven.apache.org/SETTINGS/1.0.0"</w:t>
             </w:r>
           </w:p>
           <w:p>
@@ -6430,7 +7278,23 @@
                 <w:rFonts w:ascii="Verdana" w:hAnsi="Verdana"/>
                 <w:sz w:val="20"/>
               </w:rPr>
-              <w:t xml:space="preserve">  xmlns:xsi="http://www.w3.org/2001/XMLSchema-instance"</w:t>
+              <w:t xml:space="preserve">  </w:t>
+            </w:r>
+            <w:proofErr w:type="spellStart"/>
+            <w:r>
+              <w:rPr>
+                <w:rFonts w:ascii="Verdana" w:hAnsi="Verdana"/>
+                <w:sz w:val="20"/>
+              </w:rPr>
+              <w:t>xmlns:xsi</w:t>
+            </w:r>
+            <w:proofErr w:type="spellEnd"/>
+            <w:r>
+              <w:rPr>
+                <w:rFonts w:ascii="Verdana" w:hAnsi="Verdana"/>
+                <w:sz w:val="20"/>
+              </w:rPr>
+              <w:t>="http://www.w3.org/2001/XMLSchema-instance"</w:t>
             </w:r>
           </w:p>
           <w:p>
@@ -6445,7 +7309,23 @@
                 <w:rFonts w:ascii="Verdana" w:hAnsi="Verdana"/>
                 <w:sz w:val="20"/>
               </w:rPr>
-              <w:t xml:space="preserve">  xsi:schemaLocation="http://maven.apache.org/SETTINGS/1.0.0</w:t>
+              <w:t xml:space="preserve">  </w:t>
+            </w:r>
+            <w:proofErr w:type="spellStart"/>
+            <w:r>
+              <w:rPr>
+                <w:rFonts w:ascii="Verdana" w:hAnsi="Verdana"/>
+                <w:sz w:val="20"/>
+              </w:rPr>
+              <w:t>xsi:schemaLocation</w:t>
+            </w:r>
+            <w:proofErr w:type="spellEnd"/>
+            <w:r>
+              <w:rPr>
+                <w:rFonts w:ascii="Verdana" w:hAnsi="Verdana"/>
+                <w:sz w:val="20"/>
+              </w:rPr>
+              <w:t>="http://maven.apache.org/SETTINGS/1.0.0</w:t>
             </w:r>
           </w:p>
           <w:p>
@@ -6513,7 +7393,23 @@
                 <w:rFonts w:ascii="Verdana" w:hAnsi="Verdana"/>
                 <w:sz w:val="20"/>
               </w:rPr>
-              <w:t xml:space="preserve">  &lt;interactiveMode/&gt;</w:t>
+              <w:t xml:space="preserve">  &lt;</w:t>
+            </w:r>
+            <w:proofErr w:type="spellStart"/>
+            <w:r>
+              <w:rPr>
+                <w:rFonts w:ascii="Verdana" w:hAnsi="Verdana"/>
+                <w:sz w:val="20"/>
+              </w:rPr>
+              <w:t>interactiveMode</w:t>
+            </w:r>
+            <w:proofErr w:type="spellEnd"/>
+            <w:r>
+              <w:rPr>
+                <w:rFonts w:ascii="Verdana" w:hAnsi="Verdana"/>
+                <w:sz w:val="20"/>
+              </w:rPr>
+              <w:t>/&gt;</w:t>
             </w:r>
           </w:p>
           <w:p>
@@ -6528,7 +7424,23 @@
                 <w:rFonts w:ascii="Verdana" w:hAnsi="Verdana"/>
                 <w:sz w:val="20"/>
               </w:rPr>
-              <w:t xml:space="preserve">  &lt;usePluginRegistry/&gt;</w:t>
+              <w:t xml:space="preserve">  &lt;</w:t>
+            </w:r>
+            <w:proofErr w:type="spellStart"/>
+            <w:r>
+              <w:rPr>
+                <w:rFonts w:ascii="Verdana" w:hAnsi="Verdana"/>
+                <w:sz w:val="20"/>
+              </w:rPr>
+              <w:t>usePluginRegistry</w:t>
+            </w:r>
+            <w:proofErr w:type="spellEnd"/>
+            <w:r>
+              <w:rPr>
+                <w:rFonts w:ascii="Verdana" w:hAnsi="Verdana"/>
+                <w:sz w:val="20"/>
+              </w:rPr>
+              <w:t>/&gt;</w:t>
             </w:r>
           </w:p>
           <w:p>
@@ -6558,7 +7470,23 @@
                 <w:rFonts w:ascii="Verdana" w:hAnsi="Verdana"/>
                 <w:sz w:val="20"/>
               </w:rPr>
-              <w:t xml:space="preserve">  &lt;pluginGroups/&gt;</w:t>
+              <w:t xml:space="preserve">  &lt;</w:t>
+            </w:r>
+            <w:proofErr w:type="spellStart"/>
+            <w:r>
+              <w:rPr>
+                <w:rFonts w:ascii="Verdana" w:hAnsi="Verdana"/>
+                <w:sz w:val="20"/>
+              </w:rPr>
+              <w:t>pluginGroups</w:t>
+            </w:r>
+            <w:proofErr w:type="spellEnd"/>
+            <w:r>
+              <w:rPr>
+                <w:rFonts w:ascii="Verdana" w:hAnsi="Verdana"/>
+                <w:sz w:val="20"/>
+              </w:rPr>
+              <w:t>/&gt;</w:t>
             </w:r>
           </w:p>
           <w:p>
@@ -6633,7 +7561,23 @@
                 <w:rFonts w:ascii="Verdana" w:hAnsi="Verdana"/>
                 <w:sz w:val="20"/>
               </w:rPr>
-              <w:t xml:space="preserve">      &lt;id&gt;myproxy&lt;/id&gt;</w:t>
+              <w:t xml:space="preserve">      &lt;id&gt;</w:t>
+            </w:r>
+            <w:proofErr w:type="spellStart"/>
+            <w:r>
+              <w:rPr>
+                <w:rFonts w:ascii="Verdana" w:hAnsi="Verdana"/>
+                <w:sz w:val="20"/>
+              </w:rPr>
+              <w:t>myproxy</w:t>
+            </w:r>
+            <w:proofErr w:type="spellEnd"/>
+            <w:r>
+              <w:rPr>
+                <w:rFonts w:ascii="Verdana" w:hAnsi="Verdana"/>
+                <w:sz w:val="20"/>
+              </w:rPr>
+              <w:t>&lt;/id&gt;</w:t>
             </w:r>
           </w:p>
           <w:p>
@@ -6794,7 +7738,39 @@
                 <w:rFonts w:ascii="Verdana" w:hAnsi="Verdana"/>
                 <w:sz w:val="20"/>
               </w:rPr>
-              <w:t xml:space="preserve">      &lt;nonProxyHosts&gt;localhost,127.0.0.1&lt;/nonProxyHosts&gt;</w:t>
+              <w:t xml:space="preserve">      &lt;</w:t>
+            </w:r>
+            <w:proofErr w:type="spellStart"/>
+            <w:r>
+              <w:rPr>
+                <w:rFonts w:ascii="Verdana" w:hAnsi="Verdana"/>
+                <w:sz w:val="20"/>
+              </w:rPr>
+              <w:t>nonProxyHosts</w:t>
+            </w:r>
+            <w:proofErr w:type="spellEnd"/>
+            <w:r>
+              <w:rPr>
+                <w:rFonts w:ascii="Verdana" w:hAnsi="Verdana"/>
+                <w:sz w:val="20"/>
+              </w:rPr>
+              <w:t>&gt;localhost,127.0.0.1&lt;/</w:t>
+            </w:r>
+            <w:proofErr w:type="spellStart"/>
+            <w:r>
+              <w:rPr>
+                <w:rFonts w:ascii="Verdana" w:hAnsi="Verdana"/>
+                <w:sz w:val="20"/>
+              </w:rPr>
+              <w:t>nonProxyHosts</w:t>
+            </w:r>
+            <w:proofErr w:type="spellEnd"/>
+            <w:r>
+              <w:rPr>
+                <w:rFonts w:ascii="Verdana" w:hAnsi="Verdana"/>
+                <w:sz w:val="20"/>
+              </w:rPr>
+              <w:t>&gt;</w:t>
             </w:r>
           </w:p>
           <w:p>
@@ -6854,7 +7830,23 @@
                 <w:rFonts w:ascii="Verdana" w:hAnsi="Verdana"/>
                 <w:sz w:val="20"/>
               </w:rPr>
-              <w:t xml:space="preserve">  &lt;activeProfiles/&gt;</w:t>
+              <w:t xml:space="preserve">  &lt;</w:t>
+            </w:r>
+            <w:proofErr w:type="spellStart"/>
+            <w:r>
+              <w:rPr>
+                <w:rFonts w:ascii="Verdana" w:hAnsi="Verdana"/>
+                <w:sz w:val="20"/>
+              </w:rPr>
+              <w:t>activeProfiles</w:t>
+            </w:r>
+            <w:proofErr w:type="spellEnd"/>
+            <w:r>
+              <w:rPr>
+                <w:rFonts w:ascii="Verdana" w:hAnsi="Verdana"/>
+                <w:sz w:val="20"/>
+              </w:rPr>
+              <w:t>/&gt;</w:t>
             </w:r>
           </w:p>
           <w:p>
@@ -6945,7 +7937,43 @@
           <w:color w:val="484848"/>
           <w:u w:val="single"/>
         </w:rPr>
-        <w:t>Also change the localRepository to users folder</w:t>
+        <w:t xml:space="preserve">Also change the </w:t>
+      </w:r>
+      <w:proofErr w:type="spellStart"/>
+      <w:r>
+        <w:rPr>
+          <w:rFonts w:ascii="Verdana" w:eastAsia="Times New Roman" w:hAnsi="Verdana" w:cs="Times New Roman"/>
+          <w:color w:val="484848"/>
+          <w:u w:val="single"/>
+        </w:rPr>
+        <w:t>localRepository</w:t>
+      </w:r>
+      <w:proofErr w:type="spellEnd"/>
+      <w:r>
+        <w:rPr>
+          <w:rFonts w:ascii="Verdana" w:eastAsia="Times New Roman" w:hAnsi="Verdana" w:cs="Times New Roman"/>
+          <w:color w:val="484848"/>
+          <w:u w:val="single"/>
+        </w:rPr>
+        <w:t xml:space="preserve"> to </w:t>
+      </w:r>
+      <w:proofErr w:type="gramStart"/>
+      <w:r>
+        <w:rPr>
+          <w:rFonts w:ascii="Verdana" w:eastAsia="Times New Roman" w:hAnsi="Verdana" w:cs="Times New Roman"/>
+          <w:color w:val="484848"/>
+          <w:u w:val="single"/>
+        </w:rPr>
+        <w:t>users</w:t>
+      </w:r>
+      <w:proofErr w:type="gramEnd"/>
+      <w:r>
+        <w:rPr>
+          <w:rFonts w:ascii="Verdana" w:eastAsia="Times New Roman" w:hAnsi="Verdana" w:cs="Times New Roman"/>
+          <w:color w:val="484848"/>
+          <w:u w:val="single"/>
+        </w:rPr>
+        <w:t xml:space="preserve"> folder</w:t>
       </w:r>
       <w:r>
         <w:rPr>
@@ -7145,7 +8173,23 @@
           <w:rFonts w:ascii="Verdana" w:eastAsia="Times New Roman" w:hAnsi="Verdana" w:cs="Times New Roman"/>
           <w:color w:val="484848"/>
         </w:rPr>
-        <w:t xml:space="preserve">Extract the JDK in a folder of your choice, for the document purpose the jdk directory is </w:t>
+        <w:t xml:space="preserve">Extract the JDK in a folder of your choice, for the document purpose the </w:t>
+      </w:r>
+      <w:proofErr w:type="spellStart"/>
+      <w:r>
+        <w:rPr>
+          <w:rFonts w:ascii="Verdana" w:eastAsia="Times New Roman" w:hAnsi="Verdana" w:cs="Times New Roman"/>
+          <w:color w:val="484848"/>
+        </w:rPr>
+        <w:t>jdk</w:t>
+      </w:r>
+      <w:proofErr w:type="spellEnd"/>
+      <w:r>
+        <w:rPr>
+          <w:rFonts w:ascii="Verdana" w:eastAsia="Times New Roman" w:hAnsi="Verdana" w:cs="Times New Roman"/>
+          <w:color w:val="484848"/>
+        </w:rPr>
+        <w:t xml:space="preserve"> directory is </w:t>
       </w:r>
     </w:p>
     <w:p>
@@ -7614,13 +8658,35 @@
         <w:rPr>
           <w:rFonts w:ascii="Verdana" w:hAnsi="Verdana"/>
         </w:rPr>
-        <w:t xml:space="preserve">Import Yugandhar </w:t>
-      </w:r>
-      <w:r>
-        <w:rPr>
-          <w:rFonts w:ascii="Verdana" w:hAnsi="Verdana"/>
-        </w:rPr>
-        <w:t>msp java projects</w:t>
+        <w:t xml:space="preserve">Import </w:t>
+      </w:r>
+      <w:proofErr w:type="spellStart"/>
+      <w:r>
+        <w:rPr>
+          <w:rFonts w:ascii="Verdana" w:hAnsi="Verdana"/>
+        </w:rPr>
+        <w:t>Yugandhar</w:t>
+      </w:r>
+      <w:proofErr w:type="spellEnd"/>
+      <w:r>
+        <w:rPr>
+          <w:rFonts w:ascii="Verdana" w:hAnsi="Verdana"/>
+        </w:rPr>
+        <w:t xml:space="preserve"> </w:t>
+      </w:r>
+      <w:proofErr w:type="spellStart"/>
+      <w:r>
+        <w:rPr>
+          <w:rFonts w:ascii="Verdana" w:hAnsi="Verdana"/>
+        </w:rPr>
+        <w:t>msp</w:t>
+      </w:r>
+      <w:proofErr w:type="spellEnd"/>
+      <w:r>
+        <w:rPr>
+          <w:rFonts w:ascii="Verdana" w:hAnsi="Verdana"/>
+        </w:rPr>
+        <w:t xml:space="preserve"> java projects</w:t>
       </w:r>
       <w:r>
         <w:rPr>
@@ -7644,13 +8710,23 @@
         </w:rPr>
         <w:t xml:space="preserve">Download the </w:t>
       </w:r>
-      <w:r>
-        <w:rPr>
-          <w:rFonts w:ascii="Verdana" w:eastAsia="Times New Roman" w:hAnsi="Verdana" w:cs="Times New Roman"/>
-          <w:color w:val="484848"/>
-        </w:rPr>
-        <w:t>yugandhar-</w:t>
-      </w:r>
+      <w:proofErr w:type="spellStart"/>
+      <w:r>
+        <w:rPr>
+          <w:rFonts w:ascii="Verdana" w:eastAsia="Times New Roman" w:hAnsi="Verdana" w:cs="Times New Roman"/>
+          <w:color w:val="484848"/>
+        </w:rPr>
+        <w:t>yugandhar</w:t>
+      </w:r>
+      <w:proofErr w:type="spellEnd"/>
+      <w:r>
+        <w:rPr>
+          <w:rFonts w:ascii="Verdana" w:eastAsia="Times New Roman" w:hAnsi="Verdana" w:cs="Times New Roman"/>
+          <w:color w:val="484848"/>
+        </w:rPr>
+        <w:t>-</w:t>
+      </w:r>
+      <w:proofErr w:type="spellStart"/>
       <w:r>
         <w:rPr>
           <w:rFonts w:ascii="Verdana" w:eastAsia="Times New Roman" w:hAnsi="Verdana" w:cs="Times New Roman"/>
@@ -7658,19 +8734,45 @@
         </w:rPr>
         <w:t>Microservice</w:t>
       </w:r>
-      <w:r>
-        <w:rPr>
-          <w:rFonts w:ascii="Verdana" w:eastAsia="Times New Roman" w:hAnsi="Verdana" w:cs="Times New Roman"/>
-          <w:color w:val="484848"/>
-        </w:rPr>
-        <w:t>-platform-ews</w:t>
-      </w:r>
-      <w:r>
-        <w:rPr>
-          <w:rFonts w:ascii="Verdana" w:eastAsia="Times New Roman" w:hAnsi="Verdana" w:cs="Times New Roman"/>
-          <w:color w:val="484848"/>
-        </w:rPr>
-        <w:t xml:space="preserve"> from the github repository</w:t>
+      <w:proofErr w:type="spellEnd"/>
+      <w:r>
+        <w:rPr>
+          <w:rFonts w:ascii="Verdana" w:eastAsia="Times New Roman" w:hAnsi="Verdana" w:cs="Times New Roman"/>
+          <w:color w:val="484848"/>
+        </w:rPr>
+        <w:t>-platform-</w:t>
+      </w:r>
+      <w:proofErr w:type="spellStart"/>
+      <w:r>
+        <w:rPr>
+          <w:rFonts w:ascii="Verdana" w:eastAsia="Times New Roman" w:hAnsi="Verdana" w:cs="Times New Roman"/>
+          <w:color w:val="484848"/>
+        </w:rPr>
+        <w:t>ews</w:t>
+      </w:r>
+      <w:proofErr w:type="spellEnd"/>
+      <w:r>
+        <w:rPr>
+          <w:rFonts w:ascii="Verdana" w:eastAsia="Times New Roman" w:hAnsi="Verdana" w:cs="Times New Roman"/>
+          <w:color w:val="484848"/>
+        </w:rPr>
+        <w:t xml:space="preserve"> from the </w:t>
+      </w:r>
+      <w:proofErr w:type="spellStart"/>
+      <w:r>
+        <w:rPr>
+          <w:rFonts w:ascii="Verdana" w:eastAsia="Times New Roman" w:hAnsi="Verdana" w:cs="Times New Roman"/>
+          <w:color w:val="484848"/>
+        </w:rPr>
+        <w:t>github</w:t>
+      </w:r>
+      <w:proofErr w:type="spellEnd"/>
+      <w:r>
+        <w:rPr>
+          <w:rFonts w:ascii="Verdana" w:eastAsia="Times New Roman" w:hAnsi="Verdana" w:cs="Times New Roman"/>
+          <w:color w:val="484848"/>
+        </w:rPr>
+        <w:t xml:space="preserve"> repository</w:t>
       </w:r>
       <w:r>
         <w:rPr>
@@ -7918,8 +9020,25 @@
           <w:rFonts w:ascii="Verdana" w:eastAsia="Times New Roman" w:hAnsi="Verdana" w:cs="Times New Roman"/>
           <w:color w:val="484848"/>
         </w:rPr>
-        <w:t>project yugandhar-</w:t>
-      </w:r>
+        <w:t xml:space="preserve">project </w:t>
+      </w:r>
+      <w:proofErr w:type="spellStart"/>
+      <w:r>
+        <w:rPr>
+          <w:rFonts w:ascii="Verdana" w:eastAsia="Times New Roman" w:hAnsi="Verdana" w:cs="Times New Roman"/>
+          <w:color w:val="484848"/>
+        </w:rPr>
+        <w:t>yugandhar</w:t>
+      </w:r>
+      <w:proofErr w:type="spellEnd"/>
+      <w:r>
+        <w:rPr>
+          <w:rFonts w:ascii="Verdana" w:eastAsia="Times New Roman" w:hAnsi="Verdana" w:cs="Times New Roman"/>
+          <w:color w:val="484848"/>
+        </w:rPr>
+        <w:t>-</w:t>
+      </w:r>
+      <w:proofErr w:type="spellStart"/>
       <w:r>
         <w:rPr>
           <w:rFonts w:ascii="Verdana" w:eastAsia="Times New Roman" w:hAnsi="Verdana" w:cs="Times New Roman"/>
@@ -7927,13 +9046,23 @@
         </w:rPr>
         <w:t>Microservice</w:t>
       </w:r>
-      <w:r>
-        <w:rPr>
-          <w:rFonts w:ascii="Verdana" w:eastAsia="Times New Roman" w:hAnsi="Verdana" w:cs="Times New Roman"/>
-          <w:color w:val="484848"/>
-        </w:rPr>
-        <w:t>-platform-ews</w:t>
-      </w:r>
+      <w:proofErr w:type="spellEnd"/>
+      <w:r>
+        <w:rPr>
+          <w:rFonts w:ascii="Verdana" w:eastAsia="Times New Roman" w:hAnsi="Verdana" w:cs="Times New Roman"/>
+          <w:color w:val="484848"/>
+        </w:rPr>
+        <w:t>-platform-</w:t>
+      </w:r>
+      <w:proofErr w:type="spellStart"/>
+      <w:r>
+        <w:rPr>
+          <w:rFonts w:ascii="Verdana" w:eastAsia="Times New Roman" w:hAnsi="Verdana" w:cs="Times New Roman"/>
+          <w:color w:val="484848"/>
+        </w:rPr>
+        <w:t>ews</w:t>
+      </w:r>
+      <w:proofErr w:type="spellEnd"/>
       <w:r>
         <w:rPr>
           <w:rFonts w:ascii="Verdana" w:eastAsia="Times New Roman" w:hAnsi="Verdana" w:cs="Times New Roman"/>
@@ -8063,12 +9192,37 @@
           <w:color w:val="484848"/>
         </w:rPr>
       </w:pPr>
-      <w:r>
-        <w:rPr>
-          <w:rFonts w:ascii="Verdana" w:eastAsia="Times New Roman" w:hAnsi="Verdana" w:cs="Times New Roman"/>
-          <w:color w:val="484848"/>
-        </w:rPr>
-        <w:t xml:space="preserve">Microservice platform does the logging to default folder C:/Yugandhar/logs so create this folder or change the log directory to the directory of your choice </w:t>
+      <w:proofErr w:type="spellStart"/>
+      <w:r>
+        <w:rPr>
+          <w:rFonts w:ascii="Verdana" w:eastAsia="Times New Roman" w:hAnsi="Verdana" w:cs="Times New Roman"/>
+          <w:color w:val="484848"/>
+        </w:rPr>
+        <w:t>Microservice</w:t>
+      </w:r>
+      <w:proofErr w:type="spellEnd"/>
+      <w:r>
+        <w:rPr>
+          <w:rFonts w:ascii="Verdana" w:eastAsia="Times New Roman" w:hAnsi="Verdana" w:cs="Times New Roman"/>
+          <w:color w:val="484848"/>
+        </w:rPr>
+        <w:t xml:space="preserve"> platform does the logging to default folder C</w:t>
+      </w:r>
+      <w:proofErr w:type="gramStart"/>
+      <w:r>
+        <w:rPr>
+          <w:rFonts w:ascii="Verdana" w:eastAsia="Times New Roman" w:hAnsi="Verdana" w:cs="Times New Roman"/>
+          <w:color w:val="484848"/>
+        </w:rPr>
+        <w:t>:/</w:t>
+      </w:r>
+      <w:proofErr w:type="gramEnd"/>
+      <w:r>
+        <w:rPr>
+          <w:rFonts w:ascii="Verdana" w:eastAsia="Times New Roman" w:hAnsi="Verdana" w:cs="Times New Roman"/>
+          <w:color w:val="484848"/>
+        </w:rPr>
+        <w:t xml:space="preserve">Yugandhar/logs so create this folder or change the log directory to the directory of your choice </w:t>
       </w:r>
       <w:r>
         <w:rPr>
@@ -8197,12 +9351,14 @@
         </w:rPr>
         <w:t xml:space="preserve">There are below two properties files in the </w:t>
       </w:r>
+      <w:proofErr w:type="spellStart"/>
       <w:r>
         <w:rPr>
           <w:rFonts w:ascii="Verdana" w:hAnsi="Verdana"/>
         </w:rPr>
         <w:t>Microservice</w:t>
       </w:r>
+      <w:proofErr w:type="spellEnd"/>
       <w:r>
         <w:rPr>
           <w:rFonts w:ascii="Verdana" w:hAnsi="Verdana"/>
@@ -8218,6 +9374,7 @@
         </w:rPr>
       </w:pPr>
       <w:bookmarkStart w:id="31" w:name="_Toc515556958"/>
+      <w:proofErr w:type="spellStart"/>
       <w:r>
         <w:rPr>
           <w:rFonts w:ascii="Verdana" w:hAnsi="Verdana"/>
@@ -8225,6 +9382,7 @@
         <w:t>application.properties</w:t>
       </w:r>
       <w:bookmarkEnd w:id="31"/>
+      <w:proofErr w:type="spellEnd"/>
     </w:p>
     <w:p>
       <w:pPr>
@@ -8250,13 +9408,23 @@
           <w:rFonts w:ascii="Verdana" w:hAnsi="Verdana"/>
         </w:rPr>
       </w:pPr>
+      <w:proofErr w:type="spellStart"/>
       <w:r>
         <w:rPr>
           <w:rFonts w:ascii="Verdana" w:hAnsi="Verdana"/>
           <w:b/>
           <w:color w:val="6F6F74" w:themeColor="accent1"/>
         </w:rPr>
-        <w:t>Springboot trace</w:t>
+        <w:t>Springboot</w:t>
+      </w:r>
+      <w:proofErr w:type="spellEnd"/>
+      <w:r>
+        <w:rPr>
+          <w:rFonts w:ascii="Verdana" w:hAnsi="Verdana"/>
+          <w:b/>
+          <w:color w:val="6F6F74" w:themeColor="accent1"/>
+        </w:rPr>
+        <w:t xml:space="preserve"> trace</w:t>
       </w:r>
       <w:r>
         <w:rPr>
@@ -8345,7 +9513,35 @@
         <w:rPr>
           <w:rFonts w:ascii="Verdana" w:hAnsi="Verdana"/>
         </w:rPr>
-        <w:t xml:space="preserve"> If the generated ddl needs to be logged the enable the property spring.jpa.show-sql. By default this is enabled.</w:t>
+        <w:t xml:space="preserve"> If the generated </w:t>
+      </w:r>
+      <w:proofErr w:type="spellStart"/>
+      <w:r>
+        <w:rPr>
+          <w:rFonts w:ascii="Verdana" w:hAnsi="Verdana"/>
+        </w:rPr>
+        <w:t>ddl</w:t>
+      </w:r>
+      <w:proofErr w:type="spellEnd"/>
+      <w:r>
+        <w:rPr>
+          <w:rFonts w:ascii="Verdana" w:hAnsi="Verdana"/>
+        </w:rPr>
+        <w:t xml:space="preserve"> needs to be logged the enable the property </w:t>
+      </w:r>
+      <w:proofErr w:type="spellStart"/>
+      <w:r>
+        <w:rPr>
+          <w:rFonts w:ascii="Verdana" w:hAnsi="Verdana"/>
+        </w:rPr>
+        <w:t>spring.jpa.show-sql</w:t>
+      </w:r>
+      <w:proofErr w:type="spellEnd"/>
+      <w:r>
+        <w:rPr>
+          <w:rFonts w:ascii="Verdana" w:hAnsi="Verdana"/>
+        </w:rPr>
+        <w:t>. By default this is enabled.</w:t>
       </w:r>
     </w:p>
     <w:p>
@@ -8361,20 +9557,30 @@
           <w:color w:val="6F6F74" w:themeColor="accent1"/>
         </w:rPr>
       </w:pPr>
+      <w:proofErr w:type="spellStart"/>
       <w:r>
         <w:rPr>
           <w:rFonts w:ascii="Verdana" w:hAnsi="Verdana"/>
           <w:b/>
           <w:color w:val="6F6F74" w:themeColor="accent1"/>
         </w:rPr>
-        <w:t>mariaDB specific settings</w:t>
-      </w:r>
+        <w:t>mariaDB</w:t>
+      </w:r>
+      <w:proofErr w:type="spellEnd"/>
       <w:r>
         <w:rPr>
           <w:rFonts w:ascii="Verdana" w:hAnsi="Verdana"/>
           <w:b/>
           <w:color w:val="6F6F74" w:themeColor="accent1"/>
         </w:rPr>
+        <w:t xml:space="preserve"> specific settings</w:t>
+      </w:r>
+      <w:r>
+        <w:rPr>
+          <w:rFonts w:ascii="Verdana" w:hAnsi="Verdana"/>
+          <w:b/>
+          <w:color w:val="6F6F74" w:themeColor="accent1"/>
+        </w:rPr>
         <w:t>:</w:t>
       </w:r>
     </w:p>
@@ -8413,8 +9619,30 @@
         <w:rPr>
           <w:rFonts w:ascii="Verdana" w:hAnsi="Verdana"/>
         </w:rPr>
-        <w:t xml:space="preserve"> for mysql/MariaDB</w:t>
-      </w:r>
+        <w:t xml:space="preserve"> for </w:t>
+      </w:r>
+      <w:proofErr w:type="spellStart"/>
+      <w:r>
+        <w:rPr>
+          <w:rFonts w:ascii="Verdana" w:hAnsi="Verdana"/>
+        </w:rPr>
+        <w:t>mysql</w:t>
+      </w:r>
+      <w:proofErr w:type="spellEnd"/>
+      <w:r>
+        <w:rPr>
+          <w:rFonts w:ascii="Verdana" w:hAnsi="Verdana"/>
+        </w:rPr>
+        <w:t>/</w:t>
+      </w:r>
+      <w:proofErr w:type="spellStart"/>
+      <w:r>
+        <w:rPr>
+          <w:rFonts w:ascii="Verdana" w:hAnsi="Verdana"/>
+        </w:rPr>
+        <w:t>MariaDB</w:t>
+      </w:r>
+      <w:proofErr w:type="spellEnd"/>
       <w:r>
         <w:rPr>
           <w:rFonts w:ascii="Verdana" w:hAnsi="Verdana"/>
@@ -8469,11 +9697,19 @@
         </w:rPr>
         <w:t>“</w:t>
       </w:r>
-      <w:r>
-        <w:rPr>
-          <w:rFonts w:ascii="Verdana" w:hAnsi="Verdana"/>
-        </w:rPr>
-        <w:t>spring.jpa.properties.hibernate.globally_quoted_identifiers= true</w:t>
+      <w:proofErr w:type="spellStart"/>
+      <w:r>
+        <w:rPr>
+          <w:rFonts w:ascii="Verdana" w:hAnsi="Verdana"/>
+        </w:rPr>
+        <w:t>spring.jpa.properties.hibernate.globally_quoted_identifiers</w:t>
+      </w:r>
+      <w:proofErr w:type="spellEnd"/>
+      <w:r>
+        <w:rPr>
+          <w:rFonts w:ascii="Verdana" w:hAnsi="Verdana"/>
+        </w:rPr>
+        <w:t>= true</w:t>
       </w:r>
       <w:r>
         <w:rPr>
@@ -8529,7 +9765,21 @@
         <w:rPr>
           <w:rFonts w:ascii="Verdana" w:hAnsi="Verdana"/>
         </w:rPr>
-        <w:t>Oracle Specifc configuration, use 10g dialect for Oracle 11g database</w:t>
+        <w:t xml:space="preserve">Oracle </w:t>
+      </w:r>
+      <w:proofErr w:type="spellStart"/>
+      <w:r>
+        <w:rPr>
+          <w:rFonts w:ascii="Verdana" w:hAnsi="Verdana"/>
+        </w:rPr>
+        <w:t>Specifc</w:t>
+      </w:r>
+      <w:proofErr w:type="spellEnd"/>
+      <w:r>
+        <w:rPr>
+          <w:rFonts w:ascii="Verdana" w:hAnsi="Verdana"/>
+        </w:rPr>
+        <w:t xml:space="preserve"> configuration, use 10g dialect for Oracle 11g database</w:t>
       </w:r>
       <w:r>
         <w:rPr>
@@ -8611,7 +9861,21 @@
         <w:rPr>
           <w:rFonts w:ascii="Verdana" w:hAnsi="Verdana"/>
         </w:rPr>
-        <w:t xml:space="preserve"> Logback configuration</w:t>
+        <w:t xml:space="preserve"> </w:t>
+      </w:r>
+      <w:proofErr w:type="spellStart"/>
+      <w:r>
+        <w:rPr>
+          <w:rFonts w:ascii="Verdana" w:hAnsi="Verdana"/>
+        </w:rPr>
+        <w:t>Logback</w:t>
+      </w:r>
+      <w:proofErr w:type="spellEnd"/>
+      <w:r>
+        <w:rPr>
+          <w:rFonts w:ascii="Verdana" w:hAnsi="Verdana"/>
+        </w:rPr>
+        <w:t xml:space="preserve"> configuration</w:t>
       </w:r>
     </w:p>
     <w:p>
@@ -8637,7 +9901,49 @@
         <w:rPr>
           <w:rFonts w:ascii="Verdana" w:hAnsi="Verdana"/>
         </w:rPr>
-        <w:t xml:space="preserve"> Atomikos is the default JTA provider being used by Yugandhar msp, change the properties as needed.</w:t>
+        <w:t xml:space="preserve"> </w:t>
+      </w:r>
+      <w:proofErr w:type="spellStart"/>
+      <w:r>
+        <w:rPr>
+          <w:rFonts w:ascii="Verdana" w:hAnsi="Verdana"/>
+        </w:rPr>
+        <w:t>Atomikos</w:t>
+      </w:r>
+      <w:proofErr w:type="spellEnd"/>
+      <w:r>
+        <w:rPr>
+          <w:rFonts w:ascii="Verdana" w:hAnsi="Verdana"/>
+        </w:rPr>
+        <w:t xml:space="preserve"> is the default JTA provider being used by </w:t>
+      </w:r>
+      <w:proofErr w:type="spellStart"/>
+      <w:r>
+        <w:rPr>
+          <w:rFonts w:ascii="Verdana" w:hAnsi="Verdana"/>
+        </w:rPr>
+        <w:t>Yugandhar</w:t>
+      </w:r>
+      <w:proofErr w:type="spellEnd"/>
+      <w:r>
+        <w:rPr>
+          <w:rFonts w:ascii="Verdana" w:hAnsi="Verdana"/>
+        </w:rPr>
+        <w:t xml:space="preserve"> </w:t>
+      </w:r>
+      <w:proofErr w:type="spellStart"/>
+      <w:r>
+        <w:rPr>
+          <w:rFonts w:ascii="Verdana" w:hAnsi="Verdana"/>
+        </w:rPr>
+        <w:t>msp</w:t>
+      </w:r>
+      <w:proofErr w:type="spellEnd"/>
+      <w:r>
+        <w:rPr>
+          <w:rFonts w:ascii="Verdana" w:hAnsi="Verdana"/>
+        </w:rPr>
+        <w:t>, change the properties as needed.</w:t>
       </w:r>
     </w:p>
     <w:p>
@@ -8651,6 +9957,7 @@
           <w:rFonts w:ascii="Verdana" w:hAnsi="Verdana"/>
         </w:rPr>
       </w:pPr>
+      <w:proofErr w:type="spellStart"/>
       <w:r>
         <w:rPr>
           <w:rFonts w:ascii="Verdana" w:hAnsi="Verdana"/>
@@ -8659,6 +9966,7 @@
         </w:rPr>
         <w:t>Ehcache</w:t>
       </w:r>
+      <w:proofErr w:type="spellEnd"/>
       <w:r>
         <w:rPr>
           <w:rFonts w:ascii="Verdana" w:hAnsi="Verdana"/>
@@ -8671,7 +9979,21 @@
         <w:rPr>
           <w:rFonts w:ascii="Verdana" w:hAnsi="Verdana"/>
         </w:rPr>
-        <w:t xml:space="preserve"> ehcache properties</w:t>
+        <w:t xml:space="preserve"> </w:t>
+      </w:r>
+      <w:proofErr w:type="spellStart"/>
+      <w:r>
+        <w:rPr>
+          <w:rFonts w:ascii="Verdana" w:hAnsi="Verdana"/>
+        </w:rPr>
+        <w:t>ehcache</w:t>
+      </w:r>
+      <w:proofErr w:type="spellEnd"/>
+      <w:r>
+        <w:rPr>
+          <w:rFonts w:ascii="Verdana" w:hAnsi="Verdana"/>
+        </w:rPr>
+        <w:t xml:space="preserve"> properties</w:t>
       </w:r>
     </w:p>
     <w:p>
@@ -8685,6 +10007,7 @@
           <w:rFonts w:ascii="Verdana" w:hAnsi="Verdana"/>
         </w:rPr>
       </w:pPr>
+      <w:proofErr w:type="spellStart"/>
       <w:r>
         <w:rPr>
           <w:rFonts w:ascii="Verdana" w:hAnsi="Verdana"/>
@@ -8693,6 +10016,7 @@
         </w:rPr>
         <w:t>Json</w:t>
       </w:r>
+      <w:proofErr w:type="spellEnd"/>
       <w:r>
         <w:rPr>
           <w:rFonts w:ascii="Verdana" w:hAnsi="Verdana"/>
@@ -8705,7 +10029,21 @@
         <w:rPr>
           <w:rFonts w:ascii="Verdana" w:hAnsi="Verdana"/>
         </w:rPr>
-        <w:t xml:space="preserve"> json parser related properties</w:t>
+        <w:t xml:space="preserve"> </w:t>
+      </w:r>
+      <w:proofErr w:type="spellStart"/>
+      <w:r>
+        <w:rPr>
+          <w:rFonts w:ascii="Verdana" w:hAnsi="Verdana"/>
+        </w:rPr>
+        <w:t>json</w:t>
+      </w:r>
+      <w:proofErr w:type="spellEnd"/>
+      <w:r>
+        <w:rPr>
+          <w:rFonts w:ascii="Verdana" w:hAnsi="Verdana"/>
+        </w:rPr>
+        <w:t xml:space="preserve"> parser related properties</w:t>
       </w:r>
     </w:p>
     <w:p>
@@ -8725,8 +10063,18 @@
           <w:b/>
           <w:color w:val="6F6F74" w:themeColor="accent1"/>
         </w:rPr>
-        <w:t>Active mq</w:t>
-      </w:r>
+        <w:t xml:space="preserve">Active </w:t>
+      </w:r>
+      <w:proofErr w:type="spellStart"/>
+      <w:r>
+        <w:rPr>
+          <w:rFonts w:ascii="Verdana" w:hAnsi="Verdana"/>
+          <w:b/>
+          <w:color w:val="6F6F74" w:themeColor="accent1"/>
+        </w:rPr>
+        <w:t>mq</w:t>
+      </w:r>
+      <w:proofErr w:type="spellEnd"/>
       <w:r>
         <w:rPr>
           <w:rFonts w:ascii="Verdana" w:hAnsi="Verdana"/>
@@ -8842,6 +10190,8 @@
         </w:rPr>
       </w:pPr>
       <w:bookmarkStart w:id="32" w:name="_Toc515556959"/>
+      <w:proofErr w:type="spellStart"/>
+      <w:proofErr w:type="gramStart"/>
       <w:r>
         <w:rPr>
           <w:rFonts w:ascii="Verdana" w:hAnsi="Verdana"/>
@@ -8849,18 +10199,34 @@
         <w:t>yugandhar-msp.properties</w:t>
       </w:r>
       <w:bookmarkEnd w:id="32"/>
-    </w:p>
-    <w:p>
-      <w:pPr>
-        <w:rPr>
-          <w:rFonts w:ascii="Verdana" w:hAnsi="Verdana"/>
-        </w:rPr>
-      </w:pPr>
-      <w:r>
-        <w:rPr>
-          <w:rFonts w:ascii="Verdana" w:hAnsi="Verdana"/>
-        </w:rPr>
-        <w:t>The yugandhar-msp.properties file is custom properties file having below properties</w:t>
+      <w:proofErr w:type="spellEnd"/>
+      <w:proofErr w:type="gramEnd"/>
+    </w:p>
+    <w:p>
+      <w:pPr>
+        <w:rPr>
+          <w:rFonts w:ascii="Verdana" w:hAnsi="Verdana"/>
+        </w:rPr>
+      </w:pPr>
+      <w:r>
+        <w:rPr>
+          <w:rFonts w:ascii="Verdana" w:hAnsi="Verdana"/>
+        </w:rPr>
+        <w:t xml:space="preserve">The </w:t>
+      </w:r>
+      <w:proofErr w:type="spellStart"/>
+      <w:r>
+        <w:rPr>
+          <w:rFonts w:ascii="Verdana" w:hAnsi="Verdana"/>
+        </w:rPr>
+        <w:t>yugandhar-msp.properties</w:t>
+      </w:r>
+      <w:proofErr w:type="spellEnd"/>
+      <w:r>
+        <w:rPr>
+          <w:rFonts w:ascii="Verdana" w:hAnsi="Verdana"/>
+        </w:rPr>
+        <w:t xml:space="preserve"> file is custom properties file having below properties</w:t>
       </w:r>
     </w:p>
     <w:p>
@@ -8876,13 +10242,23 @@
           <w:color w:val="6F6F74" w:themeColor="accent1"/>
         </w:rPr>
       </w:pPr>
+      <w:proofErr w:type="spellStart"/>
       <w:r>
         <w:rPr>
           <w:rFonts w:ascii="Verdana" w:hAnsi="Verdana"/>
           <w:b/>
           <w:color w:val="6F6F74" w:themeColor="accent1"/>
         </w:rPr>
-        <w:t>mariaDB specific settings:</w:t>
+        <w:t>mariaDB</w:t>
+      </w:r>
+      <w:proofErr w:type="spellEnd"/>
+      <w:r>
+        <w:rPr>
+          <w:rFonts w:ascii="Verdana" w:hAnsi="Verdana"/>
+          <w:b/>
+          <w:color w:val="6F6F74" w:themeColor="accent1"/>
+        </w:rPr>
+        <w:t xml:space="preserve"> specific settings:</w:t>
       </w:r>
     </w:p>
     <w:p>
@@ -8892,11 +10268,33 @@
           <w:rFonts w:ascii="Verdana" w:hAnsi="Verdana"/>
         </w:rPr>
       </w:pPr>
-      <w:r>
-        <w:rPr>
-          <w:rFonts w:ascii="Verdana" w:hAnsi="Verdana"/>
-        </w:rPr>
-        <w:t>enable the below properties for mariaDB else comment the same</w:t>
+      <w:proofErr w:type="gramStart"/>
+      <w:r>
+        <w:rPr>
+          <w:rFonts w:ascii="Verdana" w:hAnsi="Verdana"/>
+        </w:rPr>
+        <w:t>enable</w:t>
+      </w:r>
+      <w:proofErr w:type="gramEnd"/>
+      <w:r>
+        <w:rPr>
+          <w:rFonts w:ascii="Verdana" w:hAnsi="Verdana"/>
+        </w:rPr>
+        <w:t xml:space="preserve"> the below properties for </w:t>
+      </w:r>
+      <w:proofErr w:type="spellStart"/>
+      <w:r>
+        <w:rPr>
+          <w:rFonts w:ascii="Verdana" w:hAnsi="Verdana"/>
+        </w:rPr>
+        <w:t>mariaDB</w:t>
+      </w:r>
+      <w:proofErr w:type="spellEnd"/>
+      <w:r>
+        <w:rPr>
+          <w:rFonts w:ascii="Verdana" w:hAnsi="Verdana"/>
+        </w:rPr>
+        <w:t xml:space="preserve"> else comment the same</w:t>
       </w:r>
     </w:p>
     <w:tbl>
@@ -8942,6 +10340,7 @@
               </w:rPr>
               <w:t xml:space="preserve"># </w:t>
             </w:r>
+            <w:proofErr w:type="spellStart"/>
             <w:r>
               <w:rPr>
                 <w:rFonts w:ascii="Verdana" w:hAnsi="Verdana" w:cs="Consolas"/>
@@ -8952,6 +10351,7 @@
               </w:rPr>
               <w:t>Datasource</w:t>
             </w:r>
+            <w:proofErr w:type="spellEnd"/>
             <w:r>
               <w:rPr>
                 <w:rFonts w:ascii="Verdana" w:hAnsi="Verdana" w:cs="Consolas"/>
@@ -8999,7 +10399,27 @@
                 <w:sz w:val="20"/>
                 <w:szCs w:val="20"/>
               </w:rPr>
-              <w:t>#yugandhar.msp.datasource.url= jdbc:mariadb://</w:t>
+              <w:t>#</w:t>
+            </w:r>
+            <w:proofErr w:type="spellStart"/>
+            <w:r>
+              <w:rPr>
+                <w:rFonts w:ascii="Verdana" w:hAnsi="Verdana" w:cs="Consolas"/>
+                <w:color w:val="3F7F5F"/>
+                <w:sz w:val="20"/>
+                <w:szCs w:val="20"/>
+              </w:rPr>
+              <w:t>yugandhar.msp.datasource.url</w:t>
+            </w:r>
+            <w:proofErr w:type="spellEnd"/>
+            <w:r>
+              <w:rPr>
+                <w:rFonts w:ascii="Verdana" w:hAnsi="Verdana" w:cs="Consolas"/>
+                <w:color w:val="3F7F5F"/>
+                <w:sz w:val="20"/>
+                <w:szCs w:val="20"/>
+              </w:rPr>
+              <w:t>= jdbc:mariadb://</w:t>
             </w:r>
             <w:r>
               <w:rPr>
@@ -9150,6 +10570,7 @@
               </w:rPr>
               <w:t xml:space="preserve"># </w:t>
             </w:r>
+            <w:proofErr w:type="spellStart"/>
             <w:r>
               <w:rPr>
                 <w:rFonts w:ascii="Verdana" w:hAnsi="Verdana" w:cs="Consolas"/>
@@ -9160,6 +10581,7 @@
               </w:rPr>
               <w:t>Datasource</w:t>
             </w:r>
+            <w:proofErr w:type="spellEnd"/>
             <w:r>
               <w:rPr>
                 <w:rFonts w:ascii="Verdana" w:hAnsi="Verdana" w:cs="Consolas"/>
@@ -9181,6 +10603,7 @@
                 <w:szCs w:val="20"/>
               </w:rPr>
             </w:pPr>
+            <w:proofErr w:type="spellStart"/>
             <w:r>
               <w:rPr>
                 <w:rFonts w:ascii="Verdana" w:hAnsi="Verdana" w:cs="Consolas"/>
@@ -9188,8 +10611,19 @@
                 <w:sz w:val="20"/>
                 <w:szCs w:val="20"/>
               </w:rPr>
-              <w:t xml:space="preserve">yugandhar.msp.datasource.url= </w:t>
-            </w:r>
+              <w:t>yugandhar.msp.datasource.url</w:t>
+            </w:r>
+            <w:proofErr w:type="spellEnd"/>
+            <w:r>
+              <w:rPr>
+                <w:rFonts w:ascii="Verdana" w:hAnsi="Verdana" w:cs="Consolas"/>
+                <w:color w:val="000000"/>
+                <w:sz w:val="20"/>
+                <w:szCs w:val="20"/>
+              </w:rPr>
+              <w:t xml:space="preserve">= </w:t>
+            </w:r>
+            <w:proofErr w:type="spellStart"/>
             <w:r>
               <w:rPr>
                 <w:rFonts w:ascii="Verdana" w:hAnsi="Verdana" w:cs="Consolas"/>
@@ -9197,7 +10631,17 @@
                 <w:sz w:val="20"/>
                 <w:szCs w:val="20"/>
               </w:rPr>
-              <w:t>jdbc:oracle:thin:</w:t>
+              <w:t>jdbc:oracle:thin</w:t>
+            </w:r>
+            <w:proofErr w:type="spellEnd"/>
+            <w:r>
+              <w:rPr>
+                <w:rFonts w:ascii="Verdana" w:hAnsi="Verdana" w:cs="Consolas"/>
+                <w:color w:val="2A00FF"/>
+                <w:sz w:val="20"/>
+                <w:szCs w:val="20"/>
+              </w:rPr>
+              <w:t>:</w:t>
             </w:r>
             <w:r>
               <w:rPr>
@@ -9317,7 +10761,21 @@
         <w:rPr>
           <w:rFonts w:ascii="Verdana" w:hAnsi="Verdana"/>
         </w:rPr>
-        <w:t xml:space="preserve">Use either of plain text properties or encrypted properties, if plain text properties provided then encrypted properties will be ignored. Use YugandharEncoderDecoder utility class </w:t>
+        <w:t xml:space="preserve">Use either of plain text properties or encrypted properties, if plain text properties provided then encrypted properties will be ignored. Use </w:t>
+      </w:r>
+      <w:proofErr w:type="spellStart"/>
+      <w:r>
+        <w:rPr>
+          <w:rFonts w:ascii="Verdana" w:hAnsi="Verdana"/>
+        </w:rPr>
+        <w:t>YugandharEncoderDecoder</w:t>
+      </w:r>
+      <w:proofErr w:type="spellEnd"/>
+      <w:r>
+        <w:rPr>
+          <w:rFonts w:ascii="Verdana" w:hAnsi="Verdana"/>
+        </w:rPr>
+        <w:t xml:space="preserve"> utility class </w:t>
       </w:r>
       <w:r>
         <w:rPr>
@@ -9416,6 +10874,7 @@
                 <w:szCs w:val="20"/>
               </w:rPr>
             </w:pPr>
+            <w:proofErr w:type="spellStart"/>
             <w:r>
               <w:rPr>
                 <w:rFonts w:ascii="Verdana" w:hAnsi="Verdana" w:cs="Consolas"/>
@@ -9423,8 +10882,9 @@
                 <w:sz w:val="20"/>
                 <w:szCs w:val="20"/>
               </w:rPr>
-              <w:t>yugandhar.msp.datasource.username.plaintext=</w:t>
-            </w:r>
+              <w:t>yugandhar.msp.datasource.username.plaintext</w:t>
+            </w:r>
+            <w:proofErr w:type="spellEnd"/>
             <w:r>
               <w:rPr>
                 <w:rFonts w:ascii="Verdana" w:hAnsi="Verdana" w:cs="Consolas"/>
@@ -9432,7 +10892,36 @@
                 <w:sz w:val="20"/>
                 <w:szCs w:val="20"/>
               </w:rPr>
-              <w:t>user name e.g YUG_MSP</w:t>
+              <w:t>=</w:t>
+            </w:r>
+            <w:r>
+              <w:rPr>
+                <w:rFonts w:ascii="Verdana" w:hAnsi="Verdana" w:cs="Consolas"/>
+                <w:color w:val="000000"/>
+                <w:sz w:val="20"/>
+                <w:szCs w:val="20"/>
+              </w:rPr>
+              <w:t xml:space="preserve">user name </w:t>
+            </w:r>
+            <w:proofErr w:type="spellStart"/>
+            <w:r>
+              <w:rPr>
+                <w:rFonts w:ascii="Verdana" w:hAnsi="Verdana" w:cs="Consolas"/>
+                <w:color w:val="000000"/>
+                <w:sz w:val="20"/>
+                <w:szCs w:val="20"/>
+              </w:rPr>
+              <w:t>e.g</w:t>
+            </w:r>
+            <w:proofErr w:type="spellEnd"/>
+            <w:r>
+              <w:rPr>
+                <w:rFonts w:ascii="Verdana" w:hAnsi="Verdana" w:cs="Consolas"/>
+                <w:color w:val="000000"/>
+                <w:sz w:val="20"/>
+                <w:szCs w:val="20"/>
+              </w:rPr>
+              <w:t xml:space="preserve"> YUG_MSP</w:t>
             </w:r>
           </w:p>
           <w:p>
@@ -9446,6 +10935,7 @@
                 <w:szCs w:val="20"/>
               </w:rPr>
             </w:pPr>
+            <w:proofErr w:type="spellStart"/>
             <w:r>
               <w:rPr>
                 <w:rFonts w:ascii="Verdana" w:hAnsi="Verdana" w:cs="Consolas"/>
@@ -9453,7 +10943,17 @@
                 <w:sz w:val="20"/>
                 <w:szCs w:val="20"/>
               </w:rPr>
-              <w:t>yugandhar.msp.datasource.password.plaintext=</w:t>
+              <w:t>yugandhar.msp.datasource.password.plaintext</w:t>
+            </w:r>
+            <w:proofErr w:type="spellEnd"/>
+            <w:r>
+              <w:rPr>
+                <w:rFonts w:ascii="Verdana" w:hAnsi="Verdana" w:cs="Consolas"/>
+                <w:color w:val="000000"/>
+                <w:sz w:val="20"/>
+                <w:szCs w:val="20"/>
+              </w:rPr>
+              <w:t>=</w:t>
             </w:r>
             <w:r>
               <w:rPr>
@@ -9492,7 +10992,27 @@
                 <w:sz w:val="20"/>
                 <w:szCs w:val="20"/>
               </w:rPr>
-              <w:t>#yugandhar.msp.datasource.username.encrypted=</w:t>
+              <w:t>#</w:t>
+            </w:r>
+            <w:proofErr w:type="spellStart"/>
+            <w:r>
+              <w:rPr>
+                <w:rFonts w:ascii="Verdana" w:hAnsi="Verdana" w:cs="Consolas"/>
+                <w:color w:val="3F7F5F"/>
+                <w:sz w:val="20"/>
+                <w:szCs w:val="20"/>
+              </w:rPr>
+              <w:t>yugandhar.msp.datasource.username.encrypted</w:t>
+            </w:r>
+            <w:proofErr w:type="spellEnd"/>
+            <w:r>
+              <w:rPr>
+                <w:rFonts w:ascii="Verdana" w:hAnsi="Verdana" w:cs="Consolas"/>
+                <w:color w:val="3F7F5F"/>
+                <w:sz w:val="20"/>
+                <w:szCs w:val="20"/>
+              </w:rPr>
+              <w:t>=</w:t>
             </w:r>
             <w:r>
               <w:rPr>
@@ -9527,7 +11047,27 @@
                 <w:sz w:val="20"/>
                 <w:szCs w:val="20"/>
               </w:rPr>
-              <w:t>#yugandhar.msp.datasource.password.encrypted=</w:t>
+              <w:t>#</w:t>
+            </w:r>
+            <w:proofErr w:type="spellStart"/>
+            <w:r>
+              <w:rPr>
+                <w:rFonts w:ascii="Verdana" w:hAnsi="Verdana" w:cs="Consolas"/>
+                <w:color w:val="3F7F5F"/>
+                <w:sz w:val="20"/>
+                <w:szCs w:val="20"/>
+              </w:rPr>
+              <w:t>yugandhar.msp.datasource.password.encrypted</w:t>
+            </w:r>
+            <w:proofErr w:type="spellEnd"/>
+            <w:r>
+              <w:rPr>
+                <w:rFonts w:ascii="Verdana" w:hAnsi="Verdana" w:cs="Consolas"/>
+                <w:color w:val="3F7F5F"/>
+                <w:sz w:val="20"/>
+                <w:szCs w:val="20"/>
+              </w:rPr>
+              <w:t>=</w:t>
             </w:r>
             <w:r>
               <w:rPr>
@@ -9698,8 +11238,16 @@
         <w:rPr>
           <w:rFonts w:ascii="Verdana" w:hAnsi="Verdana"/>
         </w:rPr>
-        <w:t>Right click and select ‘Run As..”</w:t>
-      </w:r>
+        <w:t>Right click and select ‘Run As</w:t>
+      </w:r>
+      <w:proofErr w:type="gramStart"/>
+      <w:r>
+        <w:rPr>
+          <w:rFonts w:ascii="Verdana" w:hAnsi="Verdana"/>
+        </w:rPr>
+        <w:t>..”</w:t>
+      </w:r>
+      <w:proofErr w:type="gramEnd"/>
       <w:r>
         <w:rPr>
           <w:rFonts w:ascii="Verdana" w:hAnsi="Verdana"/>
@@ -9710,7 +11258,35 @@
         <w:rPr>
           <w:rFonts w:ascii="Verdana" w:hAnsi="Verdana"/>
         </w:rPr>
-        <w:t xml:space="preserve"> java application. It will start the Yugandhar msp application</w:t>
+        <w:t xml:space="preserve"> java application. It will start the </w:t>
+      </w:r>
+      <w:proofErr w:type="spellStart"/>
+      <w:r>
+        <w:rPr>
+          <w:rFonts w:ascii="Verdana" w:hAnsi="Verdana"/>
+        </w:rPr>
+        <w:t>Yugandhar</w:t>
+      </w:r>
+      <w:proofErr w:type="spellEnd"/>
+      <w:r>
+        <w:rPr>
+          <w:rFonts w:ascii="Verdana" w:hAnsi="Verdana"/>
+        </w:rPr>
+        <w:t xml:space="preserve"> </w:t>
+      </w:r>
+      <w:proofErr w:type="spellStart"/>
+      <w:r>
+        <w:rPr>
+          <w:rFonts w:ascii="Verdana" w:hAnsi="Verdana"/>
+        </w:rPr>
+        <w:t>msp</w:t>
+      </w:r>
+      <w:proofErr w:type="spellEnd"/>
+      <w:r>
+        <w:rPr>
+          <w:rFonts w:ascii="Verdana" w:hAnsi="Verdana"/>
+        </w:rPr>
+        <w:t xml:space="preserve"> application</w:t>
       </w:r>
       <w:r>
         <w:rPr>
@@ -9817,7 +11393,21 @@
         <w:rPr>
           <w:rFonts w:ascii="Verdana" w:hAnsi="Verdana"/>
         </w:rPr>
-        <w:t>TEST With SOAPUI</w:t>
+        <w:t xml:space="preserve">TEST </w:t>
+      </w:r>
+      <w:proofErr w:type="gramStart"/>
+      <w:r>
+        <w:rPr>
+          <w:rFonts w:ascii="Verdana" w:hAnsi="Verdana"/>
+        </w:rPr>
+        <w:t>With</w:t>
+      </w:r>
+      <w:proofErr w:type="gramEnd"/>
+      <w:r>
+        <w:rPr>
+          <w:rFonts w:ascii="Verdana" w:hAnsi="Verdana"/>
+        </w:rPr>
+        <w:t xml:space="preserve"> SOAPUI</w:t>
       </w:r>
       <w:bookmarkEnd w:id="35"/>
     </w:p>
@@ -9849,7 +11439,25 @@
           <w:rFonts w:ascii="Verdana" w:eastAsia="Times New Roman" w:hAnsi="Verdana" w:cs="Times New Roman"/>
           <w:color w:val="484848"/>
         </w:rPr>
-        <w:t xml:space="preserve">The rest url is as below. </w:t>
+        <w:t xml:space="preserve">The rest </w:t>
+      </w:r>
+      <w:proofErr w:type="spellStart"/>
+      <w:proofErr w:type="gramStart"/>
+      <w:r>
+        <w:rPr>
+          <w:rFonts w:ascii="Verdana" w:eastAsia="Times New Roman" w:hAnsi="Verdana" w:cs="Times New Roman"/>
+          <w:color w:val="484848"/>
+        </w:rPr>
+        <w:t>url</w:t>
+      </w:r>
+      <w:proofErr w:type="spellEnd"/>
+      <w:proofErr w:type="gramEnd"/>
+      <w:r>
+        <w:rPr>
+          <w:rFonts w:ascii="Verdana" w:eastAsia="Times New Roman" w:hAnsi="Verdana" w:cs="Times New Roman"/>
+          <w:color w:val="484848"/>
+        </w:rPr>
+        <w:t xml:space="preserve"> is as below. </w:t>
       </w:r>
     </w:p>
     <w:p>
@@ -9875,12 +11483,21 @@
           <w:color w:val="484848"/>
         </w:rPr>
       </w:pPr>
-      <w:r>
-        <w:rPr>
-          <w:rFonts w:ascii="Verdana" w:eastAsia="Times New Roman" w:hAnsi="Verdana" w:cs="Times New Roman"/>
-          <w:color w:val="484848"/>
-        </w:rPr>
-        <w:t>Yugandhar MSP uses</w:t>
+      <w:proofErr w:type="spellStart"/>
+      <w:r>
+        <w:rPr>
+          <w:rFonts w:ascii="Verdana" w:eastAsia="Times New Roman" w:hAnsi="Verdana" w:cs="Times New Roman"/>
+          <w:color w:val="484848"/>
+        </w:rPr>
+        <w:t>Yugandhar</w:t>
+      </w:r>
+      <w:proofErr w:type="spellEnd"/>
+      <w:r>
+        <w:rPr>
+          <w:rFonts w:ascii="Verdana" w:eastAsia="Times New Roman" w:hAnsi="Verdana" w:cs="Times New Roman"/>
+          <w:color w:val="484848"/>
+        </w:rPr>
+        <w:t xml:space="preserve"> MSP uses</w:t>
       </w:r>
       <w:r>
         <w:rPr>
@@ -9908,27 +11525,57 @@
           <w:rFonts w:ascii="Verdana" w:eastAsia="Times New Roman" w:hAnsi="Verdana" w:cs="Times New Roman"/>
           <w:color w:val="484848"/>
         </w:rPr>
-        <w:t xml:space="preserve"> you may change it through application.properties file.</w:t>
-      </w:r>
-    </w:p>
-    <w:p>
-      <w:pPr>
-        <w:rPr>
-          <w:rFonts w:ascii="Verdana" w:hAnsi="Verdana"/>
-        </w:rPr>
-      </w:pPr>
-    </w:p>
-    <w:p>
-      <w:pPr>
-        <w:rPr>
-          <w:rFonts w:ascii="Verdana" w:hAnsi="Verdana"/>
-        </w:rPr>
-      </w:pPr>
-      <w:r>
-        <w:rPr>
-          <w:rFonts w:ascii="Verdana" w:hAnsi="Verdana"/>
-        </w:rPr>
-        <w:t>Sample json message</w:t>
+        <w:t xml:space="preserve"> you may change it through </w:t>
+      </w:r>
+      <w:proofErr w:type="spellStart"/>
+      <w:r>
+        <w:rPr>
+          <w:rFonts w:ascii="Verdana" w:eastAsia="Times New Roman" w:hAnsi="Verdana" w:cs="Times New Roman"/>
+          <w:color w:val="484848"/>
+        </w:rPr>
+        <w:t>application.properties</w:t>
+      </w:r>
+      <w:proofErr w:type="spellEnd"/>
+      <w:r>
+        <w:rPr>
+          <w:rFonts w:ascii="Verdana" w:eastAsia="Times New Roman" w:hAnsi="Verdana" w:cs="Times New Roman"/>
+          <w:color w:val="484848"/>
+        </w:rPr>
+        <w:t xml:space="preserve"> file.</w:t>
+      </w:r>
+    </w:p>
+    <w:p>
+      <w:pPr>
+        <w:rPr>
+          <w:rFonts w:ascii="Verdana" w:hAnsi="Verdana"/>
+        </w:rPr>
+      </w:pPr>
+    </w:p>
+    <w:p>
+      <w:pPr>
+        <w:rPr>
+          <w:rFonts w:ascii="Verdana" w:hAnsi="Verdana"/>
+        </w:rPr>
+      </w:pPr>
+      <w:r>
+        <w:rPr>
+          <w:rFonts w:ascii="Verdana" w:hAnsi="Verdana"/>
+        </w:rPr>
+        <w:t xml:space="preserve">Sample </w:t>
+      </w:r>
+      <w:proofErr w:type="spellStart"/>
+      <w:r>
+        <w:rPr>
+          <w:rFonts w:ascii="Verdana" w:hAnsi="Verdana"/>
+        </w:rPr>
+        <w:t>json</w:t>
+      </w:r>
+      <w:proofErr w:type="spellEnd"/>
+      <w:r>
+        <w:rPr>
+          <w:rFonts w:ascii="Verdana" w:hAnsi="Verdana"/>
+        </w:rPr>
+        <w:t xml:space="preserve"> message</w:t>
       </w:r>
     </w:p>
     <w:tbl>
@@ -9960,7 +11607,25 @@
                 <w:sz w:val="18"/>
                 <w:szCs w:val="18"/>
               </w:rPr>
-              <w:t>{"txnHeader": {</w:t>
+              <w:t>{"</w:t>
+            </w:r>
+            <w:proofErr w:type="spellStart"/>
+            <w:r>
+              <w:rPr>
+                <w:rFonts w:ascii="Verdana" w:hAnsi="Verdana"/>
+                <w:sz w:val="18"/>
+                <w:szCs w:val="18"/>
+              </w:rPr>
+              <w:t>txnHeader</w:t>
+            </w:r>
+            <w:proofErr w:type="spellEnd"/>
+            <w:r>
+              <w:rPr>
+                <w:rFonts w:ascii="Verdana" w:hAnsi="Verdana"/>
+                <w:sz w:val="18"/>
+                <w:szCs w:val="18"/>
+              </w:rPr>
+              <w:t>": {</w:t>
             </w:r>
           </w:p>
           <w:p>
@@ -9986,7 +11651,25 @@
                 <w:szCs w:val="18"/>
               </w:rPr>
               <w:tab/>
-              <w:t>"requesterLanguage": "1",</w:t>
+              <w:t>"</w:t>
+            </w:r>
+            <w:proofErr w:type="spellStart"/>
+            <w:r>
+              <w:rPr>
+                <w:rFonts w:ascii="Verdana" w:hAnsi="Verdana"/>
+                <w:sz w:val="18"/>
+                <w:szCs w:val="18"/>
+              </w:rPr>
+              <w:t>requesterLanguage</w:t>
+            </w:r>
+            <w:proofErr w:type="spellEnd"/>
+            <w:r>
+              <w:rPr>
+                <w:rFonts w:ascii="Verdana" w:hAnsi="Verdana"/>
+                <w:sz w:val="18"/>
+                <w:szCs w:val="18"/>
+              </w:rPr>
+              <w:t>": "1",</w:t>
             </w:r>
           </w:p>
           <w:p>
@@ -10012,7 +11695,25 @@
                 <w:szCs w:val="18"/>
               </w:rPr>
               <w:tab/>
-              <w:t>"userName": "admin",</w:t>
+              <w:t>"</w:t>
+            </w:r>
+            <w:proofErr w:type="spellStart"/>
+            <w:r>
+              <w:rPr>
+                <w:rFonts w:ascii="Verdana" w:hAnsi="Verdana"/>
+                <w:sz w:val="18"/>
+                <w:szCs w:val="18"/>
+              </w:rPr>
+              <w:t>userName</w:t>
+            </w:r>
+            <w:proofErr w:type="spellEnd"/>
+            <w:r>
+              <w:rPr>
+                <w:rFonts w:ascii="Verdana" w:hAnsi="Verdana"/>
+                <w:sz w:val="18"/>
+                <w:szCs w:val="18"/>
+              </w:rPr>
+              <w:t>": "admin",</w:t>
             </w:r>
           </w:p>
           <w:p>
@@ -10038,7 +11739,25 @@
                 <w:szCs w:val="18"/>
               </w:rPr>
               <w:tab/>
-              <w:t>"userRole": "admin",</w:t>
+              <w:t>"</w:t>
+            </w:r>
+            <w:proofErr w:type="spellStart"/>
+            <w:r>
+              <w:rPr>
+                <w:rFonts w:ascii="Verdana" w:hAnsi="Verdana"/>
+                <w:sz w:val="18"/>
+                <w:szCs w:val="18"/>
+              </w:rPr>
+              <w:t>userRole</w:t>
+            </w:r>
+            <w:proofErr w:type="spellEnd"/>
+            <w:r>
+              <w:rPr>
+                <w:rFonts w:ascii="Verdana" w:hAnsi="Verdana"/>
+                <w:sz w:val="18"/>
+                <w:szCs w:val="18"/>
+              </w:rPr>
+              <w:t>": "admin",</w:t>
             </w:r>
           </w:p>
           <w:p>
@@ -10064,7 +11783,25 @@
                 <w:szCs w:val="18"/>
               </w:rPr>
               <w:tab/>
-              <w:t>"txnMessageId": "12312311115999",</w:t>
+              <w:t>"</w:t>
+            </w:r>
+            <w:proofErr w:type="spellStart"/>
+            <w:r>
+              <w:rPr>
+                <w:rFonts w:ascii="Verdana" w:hAnsi="Verdana"/>
+                <w:sz w:val="18"/>
+                <w:szCs w:val="18"/>
+              </w:rPr>
+              <w:t>txnMessageId</w:t>
+            </w:r>
+            <w:proofErr w:type="spellEnd"/>
+            <w:r>
+              <w:rPr>
+                <w:rFonts w:ascii="Verdana" w:hAnsi="Verdana"/>
+                <w:sz w:val="18"/>
+                <w:szCs w:val="18"/>
+              </w:rPr>
+              <w:t>": "12312311115999",</w:t>
             </w:r>
           </w:p>
           <w:p>
@@ -10090,7 +11827,43 @@
                 <w:szCs w:val="18"/>
               </w:rPr>
               <w:tab/>
-              <w:t>"transactionServiceName": "findAllRefCountryIsoByLanguageCodeBase"</w:t>
+              <w:t>"</w:t>
+            </w:r>
+            <w:proofErr w:type="spellStart"/>
+            <w:r>
+              <w:rPr>
+                <w:rFonts w:ascii="Verdana" w:hAnsi="Verdana"/>
+                <w:sz w:val="18"/>
+                <w:szCs w:val="18"/>
+              </w:rPr>
+              <w:t>transactionServiceName</w:t>
+            </w:r>
+            <w:proofErr w:type="spellEnd"/>
+            <w:r>
+              <w:rPr>
+                <w:rFonts w:ascii="Verdana" w:hAnsi="Verdana"/>
+                <w:sz w:val="18"/>
+                <w:szCs w:val="18"/>
+              </w:rPr>
+              <w:t>": "</w:t>
+            </w:r>
+            <w:proofErr w:type="spellStart"/>
+            <w:r>
+              <w:rPr>
+                <w:rFonts w:ascii="Verdana" w:hAnsi="Verdana"/>
+                <w:sz w:val="18"/>
+                <w:szCs w:val="18"/>
+              </w:rPr>
+              <w:t>findAllRefCountryIsoByLanguageCodeBase</w:t>
+            </w:r>
+            <w:proofErr w:type="spellEnd"/>
+            <w:r>
+              <w:rPr>
+                <w:rFonts w:ascii="Verdana" w:hAnsi="Verdana"/>
+                <w:sz w:val="18"/>
+                <w:szCs w:val="18"/>
+              </w:rPr>
+              <w:t>"</w:t>
             </w:r>
           </w:p>
           <w:p>
@@ -10126,7 +11899,25 @@
                 <w:szCs w:val="18"/>
               </w:rPr>
               <w:tab/>
-              <w:t>"txnPayload": {</w:t>
+              <w:t>"</w:t>
+            </w:r>
+            <w:proofErr w:type="spellStart"/>
+            <w:r>
+              <w:rPr>
+                <w:rFonts w:ascii="Verdana" w:hAnsi="Verdana"/>
+                <w:sz w:val="18"/>
+                <w:szCs w:val="18"/>
+              </w:rPr>
+              <w:t>txnPayload</w:t>
+            </w:r>
+            <w:proofErr w:type="spellEnd"/>
+            <w:r>
+              <w:rPr>
+                <w:rFonts w:ascii="Verdana" w:hAnsi="Verdana"/>
+                <w:sz w:val="18"/>
+                <w:szCs w:val="18"/>
+              </w:rPr>
+              <w:t>": {</w:t>
             </w:r>
           </w:p>
           <w:p>
@@ -10152,7 +11943,25 @@
                 <w:szCs w:val="18"/>
               </w:rPr>
               <w:tab/>
-              <w:t>"paginationIndexOfCurrentSlice": 2,</w:t>
+              <w:t>"</w:t>
+            </w:r>
+            <w:proofErr w:type="spellStart"/>
+            <w:r>
+              <w:rPr>
+                <w:rFonts w:ascii="Verdana" w:hAnsi="Verdana"/>
+                <w:sz w:val="18"/>
+                <w:szCs w:val="18"/>
+              </w:rPr>
+              <w:t>paginationIndexOfCurrentSlice</w:t>
+            </w:r>
+            <w:proofErr w:type="spellEnd"/>
+            <w:r>
+              <w:rPr>
+                <w:rFonts w:ascii="Verdana" w:hAnsi="Verdana"/>
+                <w:sz w:val="18"/>
+                <w:szCs w:val="18"/>
+              </w:rPr>
+              <w:t>": 2,</w:t>
             </w:r>
           </w:p>
           <w:p>
@@ -10178,7 +11987,25 @@
                 <w:szCs w:val="18"/>
               </w:rPr>
               <w:tab/>
-              <w:t xml:space="preserve">"paginationPageSize": 25, </w:t>
+              <w:t>"</w:t>
+            </w:r>
+            <w:proofErr w:type="spellStart"/>
+            <w:r>
+              <w:rPr>
+                <w:rFonts w:ascii="Verdana" w:hAnsi="Verdana"/>
+                <w:sz w:val="18"/>
+                <w:szCs w:val="18"/>
+              </w:rPr>
+              <w:t>paginationPageSize</w:t>
+            </w:r>
+            <w:proofErr w:type="spellEnd"/>
+            <w:r>
+              <w:rPr>
+                <w:rFonts w:ascii="Verdana" w:hAnsi="Verdana"/>
+                <w:sz w:val="18"/>
+                <w:szCs w:val="18"/>
+              </w:rPr>
+              <w:t xml:space="preserve">": 25, </w:t>
             </w:r>
           </w:p>
           <w:p>
@@ -10212,7 +12039,25 @@
                 <w:szCs w:val="18"/>
               </w:rPr>
               <w:tab/>
-              <w:t>"refCountryIsoDO":        {</w:t>
+              <w:t>"</w:t>
+            </w:r>
+            <w:proofErr w:type="spellStart"/>
+            <w:r>
+              <w:rPr>
+                <w:rFonts w:ascii="Verdana" w:hAnsi="Verdana"/>
+                <w:sz w:val="18"/>
+                <w:szCs w:val="18"/>
+              </w:rPr>
+              <w:t>refCountryIsoDO</w:t>
+            </w:r>
+            <w:proofErr w:type="spellEnd"/>
+            <w:r>
+              <w:rPr>
+                <w:rFonts w:ascii="Verdana" w:hAnsi="Verdana"/>
+                <w:sz w:val="18"/>
+                <w:szCs w:val="18"/>
+              </w:rPr>
+              <w:t>":        {</w:t>
             </w:r>
           </w:p>
           <w:p>
@@ -10238,7 +12083,25 @@
                 <w:szCs w:val="18"/>
               </w:rPr>
               <w:tab/>
-              <w:t>"configLanguageCodeKey": "1"</w:t>
+              <w:t>"</w:t>
+            </w:r>
+            <w:proofErr w:type="spellStart"/>
+            <w:r>
+              <w:rPr>
+                <w:rFonts w:ascii="Verdana" w:hAnsi="Verdana"/>
+                <w:sz w:val="18"/>
+                <w:szCs w:val="18"/>
+              </w:rPr>
+              <w:t>configLanguageCodeKey</w:t>
+            </w:r>
+            <w:proofErr w:type="spellEnd"/>
+            <w:r>
+              <w:rPr>
+                <w:rFonts w:ascii="Verdana" w:hAnsi="Verdana"/>
+                <w:sz w:val="18"/>
+                <w:szCs w:val="18"/>
+              </w:rPr>
+              <w:t>": "1"</w:t>
             </w:r>
           </w:p>
           <w:p>
@@ -10357,8 +12220,17 @@
           <w:rFonts w:ascii="Verdana" w:eastAsia="Times New Roman" w:hAnsi="Verdana" w:cs="Times New Roman"/>
           <w:color w:val="484848"/>
         </w:rPr>
-        <w:t>For the soap xml message, add the below headers for the request xmls</w:t>
-      </w:r>
+        <w:t xml:space="preserve">For the soap xml message, add the below headers for the request </w:t>
+      </w:r>
+      <w:proofErr w:type="spellStart"/>
+      <w:r>
+        <w:rPr>
+          <w:rFonts w:ascii="Verdana" w:eastAsia="Times New Roman" w:hAnsi="Verdana" w:cs="Times New Roman"/>
+          <w:color w:val="484848"/>
+        </w:rPr>
+        <w:t>xmls</w:t>
+      </w:r>
+      <w:proofErr w:type="spellEnd"/>
     </w:p>
     <w:tbl>
       <w:tblPr>
@@ -10473,8 +12345,17 @@
                 <w:rFonts w:ascii="Verdana" w:eastAsia="Times New Roman" w:hAnsi="Verdana" w:cs="Times New Roman"/>
                 <w:color w:val="484848"/>
               </w:rPr>
-              <w:t>application/json</w:t>
-            </w:r>
+              <w:t>application/</w:t>
+            </w:r>
+            <w:proofErr w:type="spellStart"/>
+            <w:r>
+              <w:rPr>
+                <w:rFonts w:ascii="Verdana" w:eastAsia="Times New Roman" w:hAnsi="Verdana" w:cs="Times New Roman"/>
+                <w:color w:val="484848"/>
+              </w:rPr>
+              <w:t>json</w:t>
+            </w:r>
+            <w:proofErr w:type="spellEnd"/>
           </w:p>
         </w:tc>
         <w:tc>
@@ -10493,7 +12374,39 @@
                 <w:rFonts w:ascii="Verdana" w:eastAsia="Times New Roman" w:hAnsi="Verdana" w:cs="Times New Roman"/>
                 <w:color w:val="484848"/>
               </w:rPr>
-              <w:t>This header tells yugandhar rest controller that the response must be sent in json format.</w:t>
+              <w:t xml:space="preserve">This header tells </w:t>
+            </w:r>
+            <w:proofErr w:type="spellStart"/>
+            <w:r>
+              <w:rPr>
+                <w:rFonts w:ascii="Verdana" w:eastAsia="Times New Roman" w:hAnsi="Verdana" w:cs="Times New Roman"/>
+                <w:color w:val="484848"/>
+              </w:rPr>
+              <w:t>yugandhar</w:t>
+            </w:r>
+            <w:proofErr w:type="spellEnd"/>
+            <w:r>
+              <w:rPr>
+                <w:rFonts w:ascii="Verdana" w:eastAsia="Times New Roman" w:hAnsi="Verdana" w:cs="Times New Roman"/>
+                <w:color w:val="484848"/>
+              </w:rPr>
+              <w:t xml:space="preserve"> rest controller that the response must be sent in </w:t>
+            </w:r>
+            <w:proofErr w:type="spellStart"/>
+            <w:r>
+              <w:rPr>
+                <w:rFonts w:ascii="Verdana" w:eastAsia="Times New Roman" w:hAnsi="Verdana" w:cs="Times New Roman"/>
+                <w:color w:val="484848"/>
+              </w:rPr>
+              <w:t>json</w:t>
+            </w:r>
+            <w:proofErr w:type="spellEnd"/>
+            <w:r>
+              <w:rPr>
+                <w:rFonts w:ascii="Verdana" w:eastAsia="Times New Roman" w:hAnsi="Verdana" w:cs="Times New Roman"/>
+                <w:color w:val="484848"/>
+              </w:rPr>
+              <w:t xml:space="preserve"> format.</w:t>
             </w:r>
           </w:p>
         </w:tc>
@@ -10535,8 +12448,17 @@
                 <w:rFonts w:ascii="Verdana" w:eastAsia="Times New Roman" w:hAnsi="Verdana" w:cs="Times New Roman"/>
                 <w:color w:val="484848"/>
               </w:rPr>
-              <w:t>application/json</w:t>
-            </w:r>
+              <w:t>application/</w:t>
+            </w:r>
+            <w:proofErr w:type="spellStart"/>
+            <w:r>
+              <w:rPr>
+                <w:rFonts w:ascii="Verdana" w:eastAsia="Times New Roman" w:hAnsi="Verdana" w:cs="Times New Roman"/>
+                <w:color w:val="484848"/>
+              </w:rPr>
+              <w:t>json</w:t>
+            </w:r>
+            <w:proofErr w:type="spellEnd"/>
           </w:p>
         </w:tc>
         <w:tc>
@@ -10555,8 +12477,33 @@
                 <w:rFonts w:ascii="Verdana" w:eastAsia="Times New Roman" w:hAnsi="Verdana" w:cs="Times New Roman"/>
                 <w:color w:val="484848"/>
               </w:rPr>
-              <w:t>This header tells yugandhar rest controller that the request message is of type json</w:t>
-            </w:r>
+              <w:t xml:space="preserve">This header tells </w:t>
+            </w:r>
+            <w:proofErr w:type="spellStart"/>
+            <w:r>
+              <w:rPr>
+                <w:rFonts w:ascii="Verdana" w:eastAsia="Times New Roman" w:hAnsi="Verdana" w:cs="Times New Roman"/>
+                <w:color w:val="484848"/>
+              </w:rPr>
+              <w:t>yugandhar</w:t>
+            </w:r>
+            <w:proofErr w:type="spellEnd"/>
+            <w:r>
+              <w:rPr>
+                <w:rFonts w:ascii="Verdana" w:eastAsia="Times New Roman" w:hAnsi="Verdana" w:cs="Times New Roman"/>
+                <w:color w:val="484848"/>
+              </w:rPr>
+              <w:t xml:space="preserve"> rest controller that the request message is of type </w:t>
+            </w:r>
+            <w:proofErr w:type="spellStart"/>
+            <w:r>
+              <w:rPr>
+                <w:rFonts w:ascii="Verdana" w:eastAsia="Times New Roman" w:hAnsi="Verdana" w:cs="Times New Roman"/>
+                <w:color w:val="484848"/>
+              </w:rPr>
+              <w:t>json</w:t>
+            </w:r>
+            <w:proofErr w:type="spellEnd"/>
           </w:p>
         </w:tc>
       </w:tr>
@@ -10581,14 +12528,46 @@
           <w:rFonts w:ascii="Verdana" w:eastAsia="Times New Roman" w:hAnsi="Verdana" w:cs="Times New Roman"/>
           <w:color w:val="484848"/>
         </w:rPr>
-        <w:t>Create ‘New REST service from URI’ in the soapui project,</w:t>
-      </w:r>
-      <w:r>
-        <w:rPr>
-          <w:rFonts w:ascii="Verdana" w:eastAsia="Times New Roman" w:hAnsi="Verdana" w:cs="Times New Roman"/>
-          <w:color w:val="484848"/>
-        </w:rPr>
-        <w:t xml:space="preserve"> and execute it with attached json message</w:t>
+        <w:t xml:space="preserve">Create ‘New REST service from URI’ in the </w:t>
+      </w:r>
+      <w:proofErr w:type="spellStart"/>
+      <w:r>
+        <w:rPr>
+          <w:rFonts w:ascii="Verdana" w:eastAsia="Times New Roman" w:hAnsi="Verdana" w:cs="Times New Roman"/>
+          <w:color w:val="484848"/>
+        </w:rPr>
+        <w:t>soapui</w:t>
+      </w:r>
+      <w:proofErr w:type="spellEnd"/>
+      <w:r>
+        <w:rPr>
+          <w:rFonts w:ascii="Verdana" w:eastAsia="Times New Roman" w:hAnsi="Verdana" w:cs="Times New Roman"/>
+          <w:color w:val="484848"/>
+        </w:rPr>
+        <w:t xml:space="preserve"> project,</w:t>
+      </w:r>
+      <w:r>
+        <w:rPr>
+          <w:rFonts w:ascii="Verdana" w:eastAsia="Times New Roman" w:hAnsi="Verdana" w:cs="Times New Roman"/>
+          <w:color w:val="484848"/>
+        </w:rPr>
+        <w:t xml:space="preserve"> and execute it with attached </w:t>
+      </w:r>
+      <w:proofErr w:type="spellStart"/>
+      <w:r>
+        <w:rPr>
+          <w:rFonts w:ascii="Verdana" w:eastAsia="Times New Roman" w:hAnsi="Verdana" w:cs="Times New Roman"/>
+          <w:color w:val="484848"/>
+        </w:rPr>
+        <w:t>json</w:t>
+      </w:r>
+      <w:proofErr w:type="spellEnd"/>
+      <w:r>
+        <w:rPr>
+          <w:rFonts w:ascii="Verdana" w:eastAsia="Times New Roman" w:hAnsi="Verdana" w:cs="Times New Roman"/>
+          <w:color w:val="484848"/>
+        </w:rPr>
+        <w:t xml:space="preserve"> message</w:t>
       </w:r>
     </w:p>
     <w:p>
@@ -10625,7 +12604,7 @@
                     <a:blip r:embed="rId43" cstate="print">
                       <a:extLst>
                         <a:ext uri="{28A0092B-C50C-407E-A947-70E740481C1C}">
-                          <a14:useLocalDpi xmlns:a14="http://schemas.microsoft.com/office/drawing/2010/main" xmlns:wps="http://schemas.microsoft.com/office/word/2010/wordprocessingShape" xmlns:wpi="http://schemas.microsoft.com/office/word/2010/wordprocessingInk" xmlns:wpg="http://schemas.microsoft.com/office/word/2010/wordprocessingGroup" xmlns:w14="http://schemas.microsoft.com/office/word/2010/wordml" xmlns:w="http://schemas.openxmlformats.org/wordprocessingml/2006/main" xmlns:w10="urn:schemas-microsoft-com:office:word" xmlns:wp14="http://schemas.microsoft.com/office/word/2010/wordprocessingDrawing" xmlns:v="urn:schemas-microsoft-com:vml" xmlns:o="urn:schemas-microsoft-com:office:office" xmlns:mc="http://schemas.openxmlformats.org/markup-compatibility/2006" xmlns:wpc="http://schemas.microsoft.com/office/word/2010/wordprocessingCanvas" xmlns="" val="0"/>
+                          <a14:useLocalDpi xmlns="" xmlns:wpc="http://schemas.microsoft.com/office/word/2010/wordprocessingCanvas" xmlns:mc="http://schemas.openxmlformats.org/markup-compatibility/2006" xmlns:o="urn:schemas-microsoft-com:office:office" xmlns:v="urn:schemas-microsoft-com:vml" xmlns:wp14="http://schemas.microsoft.com/office/word/2010/wordprocessingDrawing" xmlns:w10="urn:schemas-microsoft-com:office:word" xmlns:w="http://schemas.openxmlformats.org/wordprocessingml/2006/main" xmlns:w14="http://schemas.microsoft.com/office/word/2010/wordml" xmlns:wpg="http://schemas.microsoft.com/office/word/2010/wordprocessingGroup" xmlns:wpi="http://schemas.microsoft.com/office/word/2010/wordprocessingInk" xmlns:wps="http://schemas.microsoft.com/office/word/2010/wordprocessingShape" xmlns:a14="http://schemas.microsoft.com/office/drawing/2010/main" val="0"/>
                         </a:ext>
                       </a:extLst>
                     </a:blip>
@@ -10755,7 +12734,25 @@
           <w:rFonts w:ascii="Verdana" w:eastAsia="Times New Roman" w:hAnsi="Verdana" w:cs="Times New Roman"/>
           <w:color w:val="484848"/>
         </w:rPr>
-        <w:t xml:space="preserve">The rest url is as below. </w:t>
+        <w:t xml:space="preserve">The rest </w:t>
+      </w:r>
+      <w:proofErr w:type="spellStart"/>
+      <w:proofErr w:type="gramStart"/>
+      <w:r>
+        <w:rPr>
+          <w:rFonts w:ascii="Verdana" w:eastAsia="Times New Roman" w:hAnsi="Verdana" w:cs="Times New Roman"/>
+          <w:color w:val="484848"/>
+        </w:rPr>
+        <w:t>url</w:t>
+      </w:r>
+      <w:proofErr w:type="spellEnd"/>
+      <w:proofErr w:type="gramEnd"/>
+      <w:r>
+        <w:rPr>
+          <w:rFonts w:ascii="Verdana" w:eastAsia="Times New Roman" w:hAnsi="Verdana" w:cs="Times New Roman"/>
+          <w:color w:val="484848"/>
+        </w:rPr>
+        <w:t xml:space="preserve"> is as below. </w:t>
       </w:r>
     </w:p>
     <w:p>
@@ -10781,12 +12778,21 @@
           <w:color w:val="484848"/>
         </w:rPr>
       </w:pPr>
-      <w:r>
-        <w:rPr>
-          <w:rFonts w:ascii="Verdana" w:eastAsia="Times New Roman" w:hAnsi="Verdana" w:cs="Times New Roman"/>
-          <w:color w:val="484848"/>
-        </w:rPr>
-        <w:t xml:space="preserve">Yugandhar MSP uses the port 8091 as </w:t>
+      <w:proofErr w:type="spellStart"/>
+      <w:r>
+        <w:rPr>
+          <w:rFonts w:ascii="Verdana" w:eastAsia="Times New Roman" w:hAnsi="Verdana" w:cs="Times New Roman"/>
+          <w:color w:val="484848"/>
+        </w:rPr>
+        <w:t>Yugandhar</w:t>
+      </w:r>
+      <w:proofErr w:type="spellEnd"/>
+      <w:r>
+        <w:rPr>
+          <w:rFonts w:ascii="Verdana" w:eastAsia="Times New Roman" w:hAnsi="Verdana" w:cs="Times New Roman"/>
+          <w:color w:val="484848"/>
+        </w:rPr>
+        <w:t xml:space="preserve"> MSP uses the port 8091 as </w:t>
       </w:r>
       <w:r>
         <w:rPr>
@@ -10800,23 +12806,48 @@
           <w:rFonts w:ascii="Verdana" w:eastAsia="Times New Roman" w:hAnsi="Verdana" w:cs="Times New Roman"/>
           <w:color w:val="484848"/>
         </w:rPr>
-        <w:t xml:space="preserve"> you may change it through application.properties file.</w:t>
-      </w:r>
-    </w:p>
-    <w:p>
-      <w:pPr>
-        <w:rPr>
-          <w:rFonts w:ascii="Verdana" w:eastAsia="Times New Roman" w:hAnsi="Verdana" w:cs="Times New Roman"/>
-          <w:color w:val="484848"/>
-        </w:rPr>
-      </w:pPr>
-      <w:r>
-        <w:rPr>
-          <w:rFonts w:ascii="Verdana" w:eastAsia="Times New Roman" w:hAnsi="Verdana" w:cs="Times New Roman"/>
-          <w:color w:val="484848"/>
-        </w:rPr>
-        <w:t>For the soap xml message, add the below headers for the request xmls</w:t>
-      </w:r>
+        <w:t xml:space="preserve"> you may change it through </w:t>
+      </w:r>
+      <w:proofErr w:type="spellStart"/>
+      <w:r>
+        <w:rPr>
+          <w:rFonts w:ascii="Verdana" w:eastAsia="Times New Roman" w:hAnsi="Verdana" w:cs="Times New Roman"/>
+          <w:color w:val="484848"/>
+        </w:rPr>
+        <w:t>application.properties</w:t>
+      </w:r>
+      <w:proofErr w:type="spellEnd"/>
+      <w:r>
+        <w:rPr>
+          <w:rFonts w:ascii="Verdana" w:eastAsia="Times New Roman" w:hAnsi="Verdana" w:cs="Times New Roman"/>
+          <w:color w:val="484848"/>
+        </w:rPr>
+        <w:t xml:space="preserve"> file.</w:t>
+      </w:r>
+    </w:p>
+    <w:p>
+      <w:pPr>
+        <w:rPr>
+          <w:rFonts w:ascii="Verdana" w:eastAsia="Times New Roman" w:hAnsi="Verdana" w:cs="Times New Roman"/>
+          <w:color w:val="484848"/>
+        </w:rPr>
+      </w:pPr>
+      <w:r>
+        <w:rPr>
+          <w:rFonts w:ascii="Verdana" w:eastAsia="Times New Roman" w:hAnsi="Verdana" w:cs="Times New Roman"/>
+          <w:color w:val="484848"/>
+        </w:rPr>
+        <w:t xml:space="preserve">For the soap xml message, add the below headers for the request </w:t>
+      </w:r>
+      <w:proofErr w:type="spellStart"/>
+      <w:r>
+        <w:rPr>
+          <w:rFonts w:ascii="Verdana" w:eastAsia="Times New Roman" w:hAnsi="Verdana" w:cs="Times New Roman"/>
+          <w:color w:val="484848"/>
+        </w:rPr>
+        <w:t>xmls</w:t>
+      </w:r>
+      <w:proofErr w:type="spellEnd"/>
     </w:p>
     <w:tbl>
       <w:tblPr>
@@ -10951,7 +12982,23 @@
                 <w:rFonts w:ascii="Verdana" w:eastAsia="Times New Roman" w:hAnsi="Verdana" w:cs="Times New Roman"/>
                 <w:color w:val="484848"/>
               </w:rPr>
-              <w:t>This header tells yugandhar rest controller that the response must be sent in xml format.</w:t>
+              <w:t xml:space="preserve">This header tells </w:t>
+            </w:r>
+            <w:proofErr w:type="spellStart"/>
+            <w:r>
+              <w:rPr>
+                <w:rFonts w:ascii="Verdana" w:eastAsia="Times New Roman" w:hAnsi="Verdana" w:cs="Times New Roman"/>
+                <w:color w:val="484848"/>
+              </w:rPr>
+              <w:t>yugandhar</w:t>
+            </w:r>
+            <w:proofErr w:type="spellEnd"/>
+            <w:r>
+              <w:rPr>
+                <w:rFonts w:ascii="Verdana" w:eastAsia="Times New Roman" w:hAnsi="Verdana" w:cs="Times New Roman"/>
+                <w:color w:val="484848"/>
+              </w:rPr>
+              <w:t xml:space="preserve"> rest controller that the response must be sent in xml format.</w:t>
             </w:r>
           </w:p>
         </w:tc>
@@ -11013,7 +13060,23 @@
                 <w:rFonts w:ascii="Verdana" w:eastAsia="Times New Roman" w:hAnsi="Verdana" w:cs="Times New Roman"/>
                 <w:color w:val="484848"/>
               </w:rPr>
-              <w:t>This header tells yugandhar rest controller that the request message is of type xml</w:t>
+              <w:t xml:space="preserve">This header tells </w:t>
+            </w:r>
+            <w:proofErr w:type="spellStart"/>
+            <w:r>
+              <w:rPr>
+                <w:rFonts w:ascii="Verdana" w:eastAsia="Times New Roman" w:hAnsi="Verdana" w:cs="Times New Roman"/>
+                <w:color w:val="484848"/>
+              </w:rPr>
+              <w:t>yugandhar</w:t>
+            </w:r>
+            <w:proofErr w:type="spellEnd"/>
+            <w:r>
+              <w:rPr>
+                <w:rFonts w:ascii="Verdana" w:eastAsia="Times New Roman" w:hAnsi="Verdana" w:cs="Times New Roman"/>
+                <w:color w:val="484848"/>
+              </w:rPr>
+              <w:t xml:space="preserve"> rest controller that the request message is of type xml</w:t>
             </w:r>
           </w:p>
         </w:tc>
@@ -11079,7 +13142,27 @@
                 <w:sz w:val="20"/>
                 <w:szCs w:val="20"/>
               </w:rPr>
-              <w:t>&lt;TxnTransferObj&gt;</w:t>
+              <w:t>&lt;</w:t>
+            </w:r>
+            <w:proofErr w:type="spellStart"/>
+            <w:r>
+              <w:rPr>
+                <w:rFonts w:ascii="Verdana" w:eastAsia="Times New Roman" w:hAnsi="Verdana" w:cs="Times New Roman"/>
+                <w:color w:val="484848"/>
+                <w:sz w:val="20"/>
+                <w:szCs w:val="20"/>
+              </w:rPr>
+              <w:t>TxnTransferObj</w:t>
+            </w:r>
+            <w:proofErr w:type="spellEnd"/>
+            <w:r>
+              <w:rPr>
+                <w:rFonts w:ascii="Verdana" w:eastAsia="Times New Roman" w:hAnsi="Verdana" w:cs="Times New Roman"/>
+                <w:color w:val="484848"/>
+                <w:sz w:val="20"/>
+                <w:szCs w:val="20"/>
+              </w:rPr>
+              <w:t>&gt;</w:t>
             </w:r>
           </w:p>
           <w:p>
@@ -11101,7 +13184,27 @@
                 <w:sz w:val="20"/>
                 <w:szCs w:val="20"/>
               </w:rPr>
-              <w:t xml:space="preserve">   &lt;txnHeader&gt;</w:t>
+              <w:t xml:space="preserve">   &lt;</w:t>
+            </w:r>
+            <w:proofErr w:type="spellStart"/>
+            <w:r>
+              <w:rPr>
+                <w:rFonts w:ascii="Verdana" w:eastAsia="Times New Roman" w:hAnsi="Verdana" w:cs="Times New Roman"/>
+                <w:color w:val="484848"/>
+                <w:sz w:val="20"/>
+                <w:szCs w:val="20"/>
+              </w:rPr>
+              <w:t>txnHeader</w:t>
+            </w:r>
+            <w:proofErr w:type="spellEnd"/>
+            <w:r>
+              <w:rPr>
+                <w:rFonts w:ascii="Verdana" w:eastAsia="Times New Roman" w:hAnsi="Verdana" w:cs="Times New Roman"/>
+                <w:color w:val="484848"/>
+                <w:sz w:val="20"/>
+                <w:szCs w:val="20"/>
+              </w:rPr>
+              <w:t>&gt;</w:t>
             </w:r>
           </w:p>
           <w:p>
@@ -11123,7 +13226,47 @@
                 <w:sz w:val="20"/>
                 <w:szCs w:val="20"/>
               </w:rPr>
-              <w:t xml:space="preserve">      &lt;requesterLanguage&gt;1&lt;/requesterLanguage&gt;</w:t>
+              <w:t xml:space="preserve">      &lt;</w:t>
+            </w:r>
+            <w:proofErr w:type="spellStart"/>
+            <w:r>
+              <w:rPr>
+                <w:rFonts w:ascii="Verdana" w:eastAsia="Times New Roman" w:hAnsi="Verdana" w:cs="Times New Roman"/>
+                <w:color w:val="484848"/>
+                <w:sz w:val="20"/>
+                <w:szCs w:val="20"/>
+              </w:rPr>
+              <w:t>requesterLanguage</w:t>
+            </w:r>
+            <w:proofErr w:type="spellEnd"/>
+            <w:r>
+              <w:rPr>
+                <w:rFonts w:ascii="Verdana" w:eastAsia="Times New Roman" w:hAnsi="Verdana" w:cs="Times New Roman"/>
+                <w:color w:val="484848"/>
+                <w:sz w:val="20"/>
+                <w:szCs w:val="20"/>
+              </w:rPr>
+              <w:t>&gt;1&lt;/</w:t>
+            </w:r>
+            <w:proofErr w:type="spellStart"/>
+            <w:r>
+              <w:rPr>
+                <w:rFonts w:ascii="Verdana" w:eastAsia="Times New Roman" w:hAnsi="Verdana" w:cs="Times New Roman"/>
+                <w:color w:val="484848"/>
+                <w:sz w:val="20"/>
+                <w:szCs w:val="20"/>
+              </w:rPr>
+              <w:t>requesterLanguage</w:t>
+            </w:r>
+            <w:proofErr w:type="spellEnd"/>
+            <w:r>
+              <w:rPr>
+                <w:rFonts w:ascii="Verdana" w:eastAsia="Times New Roman" w:hAnsi="Verdana" w:cs="Times New Roman"/>
+                <w:color w:val="484848"/>
+                <w:sz w:val="20"/>
+                <w:szCs w:val="20"/>
+              </w:rPr>
+              <w:t>&gt;</w:t>
             </w:r>
           </w:p>
           <w:p>
@@ -11145,7 +13288,47 @@
                 <w:sz w:val="20"/>
                 <w:szCs w:val="20"/>
               </w:rPr>
-              <w:t xml:space="preserve">      &lt;userName&gt;admin&lt;/userName&gt;</w:t>
+              <w:t xml:space="preserve">      &lt;</w:t>
+            </w:r>
+            <w:proofErr w:type="spellStart"/>
+            <w:r>
+              <w:rPr>
+                <w:rFonts w:ascii="Verdana" w:eastAsia="Times New Roman" w:hAnsi="Verdana" w:cs="Times New Roman"/>
+                <w:color w:val="484848"/>
+                <w:sz w:val="20"/>
+                <w:szCs w:val="20"/>
+              </w:rPr>
+              <w:t>userName</w:t>
+            </w:r>
+            <w:proofErr w:type="spellEnd"/>
+            <w:r>
+              <w:rPr>
+                <w:rFonts w:ascii="Verdana" w:eastAsia="Times New Roman" w:hAnsi="Verdana" w:cs="Times New Roman"/>
+                <w:color w:val="484848"/>
+                <w:sz w:val="20"/>
+                <w:szCs w:val="20"/>
+              </w:rPr>
+              <w:t>&gt;admin&lt;/</w:t>
+            </w:r>
+            <w:proofErr w:type="spellStart"/>
+            <w:r>
+              <w:rPr>
+                <w:rFonts w:ascii="Verdana" w:eastAsia="Times New Roman" w:hAnsi="Verdana" w:cs="Times New Roman"/>
+                <w:color w:val="484848"/>
+                <w:sz w:val="20"/>
+                <w:szCs w:val="20"/>
+              </w:rPr>
+              <w:t>userName</w:t>
+            </w:r>
+            <w:proofErr w:type="spellEnd"/>
+            <w:r>
+              <w:rPr>
+                <w:rFonts w:ascii="Verdana" w:eastAsia="Times New Roman" w:hAnsi="Verdana" w:cs="Times New Roman"/>
+                <w:color w:val="484848"/>
+                <w:sz w:val="20"/>
+                <w:szCs w:val="20"/>
+              </w:rPr>
+              <w:t>&gt;</w:t>
             </w:r>
           </w:p>
           <w:p>
@@ -11167,7 +13350,47 @@
                 <w:sz w:val="20"/>
                 <w:szCs w:val="20"/>
               </w:rPr>
-              <w:t xml:space="preserve">      &lt;userRole&gt;admin&lt;/userRole&gt;</w:t>
+              <w:t xml:space="preserve">      &lt;</w:t>
+            </w:r>
+            <w:proofErr w:type="spellStart"/>
+            <w:r>
+              <w:rPr>
+                <w:rFonts w:ascii="Verdana" w:eastAsia="Times New Roman" w:hAnsi="Verdana" w:cs="Times New Roman"/>
+                <w:color w:val="484848"/>
+                <w:sz w:val="20"/>
+                <w:szCs w:val="20"/>
+              </w:rPr>
+              <w:t>userRole</w:t>
+            </w:r>
+            <w:proofErr w:type="spellEnd"/>
+            <w:r>
+              <w:rPr>
+                <w:rFonts w:ascii="Verdana" w:eastAsia="Times New Roman" w:hAnsi="Verdana" w:cs="Times New Roman"/>
+                <w:color w:val="484848"/>
+                <w:sz w:val="20"/>
+                <w:szCs w:val="20"/>
+              </w:rPr>
+              <w:t>&gt;admin&lt;/</w:t>
+            </w:r>
+            <w:proofErr w:type="spellStart"/>
+            <w:r>
+              <w:rPr>
+                <w:rFonts w:ascii="Verdana" w:eastAsia="Times New Roman" w:hAnsi="Verdana" w:cs="Times New Roman"/>
+                <w:color w:val="484848"/>
+                <w:sz w:val="20"/>
+                <w:szCs w:val="20"/>
+              </w:rPr>
+              <w:t>userRole</w:t>
+            </w:r>
+            <w:proofErr w:type="spellEnd"/>
+            <w:r>
+              <w:rPr>
+                <w:rFonts w:ascii="Verdana" w:eastAsia="Times New Roman" w:hAnsi="Verdana" w:cs="Times New Roman"/>
+                <w:color w:val="484848"/>
+                <w:sz w:val="20"/>
+                <w:szCs w:val="20"/>
+              </w:rPr>
+              <w:t>&gt;</w:t>
             </w:r>
           </w:p>
           <w:p>
@@ -11189,7 +13412,47 @@
                 <w:sz w:val="20"/>
                 <w:szCs w:val="20"/>
               </w:rPr>
-              <w:t xml:space="preserve">      &lt;txnMessageId&gt;12312311115999&lt;/txnMessageId&gt;</w:t>
+              <w:t xml:space="preserve">      &lt;</w:t>
+            </w:r>
+            <w:proofErr w:type="spellStart"/>
+            <w:r>
+              <w:rPr>
+                <w:rFonts w:ascii="Verdana" w:eastAsia="Times New Roman" w:hAnsi="Verdana" w:cs="Times New Roman"/>
+                <w:color w:val="484848"/>
+                <w:sz w:val="20"/>
+                <w:szCs w:val="20"/>
+              </w:rPr>
+              <w:t>txnMessageId</w:t>
+            </w:r>
+            <w:proofErr w:type="spellEnd"/>
+            <w:r>
+              <w:rPr>
+                <w:rFonts w:ascii="Verdana" w:eastAsia="Times New Roman" w:hAnsi="Verdana" w:cs="Times New Roman"/>
+                <w:color w:val="484848"/>
+                <w:sz w:val="20"/>
+                <w:szCs w:val="20"/>
+              </w:rPr>
+              <w:t>&gt;12312311115999&lt;/</w:t>
+            </w:r>
+            <w:proofErr w:type="spellStart"/>
+            <w:r>
+              <w:rPr>
+                <w:rFonts w:ascii="Verdana" w:eastAsia="Times New Roman" w:hAnsi="Verdana" w:cs="Times New Roman"/>
+                <w:color w:val="484848"/>
+                <w:sz w:val="20"/>
+                <w:szCs w:val="20"/>
+              </w:rPr>
+              <w:t>txnMessageId</w:t>
+            </w:r>
+            <w:proofErr w:type="spellEnd"/>
+            <w:r>
+              <w:rPr>
+                <w:rFonts w:ascii="Verdana" w:eastAsia="Times New Roman" w:hAnsi="Verdana" w:cs="Times New Roman"/>
+                <w:color w:val="484848"/>
+                <w:sz w:val="20"/>
+                <w:szCs w:val="20"/>
+              </w:rPr>
+              <w:t>&gt;</w:t>
             </w:r>
           </w:p>
           <w:p>
@@ -11233,7 +13496,27 @@
                 <w:sz w:val="20"/>
                 <w:szCs w:val="20"/>
               </w:rPr>
-              <w:t xml:space="preserve">   &lt;/txnHeader&gt;</w:t>
+              <w:t xml:space="preserve">   &lt;/</w:t>
+            </w:r>
+            <w:proofErr w:type="spellStart"/>
+            <w:r>
+              <w:rPr>
+                <w:rFonts w:ascii="Verdana" w:eastAsia="Times New Roman" w:hAnsi="Verdana" w:cs="Times New Roman"/>
+                <w:color w:val="484848"/>
+                <w:sz w:val="20"/>
+                <w:szCs w:val="20"/>
+              </w:rPr>
+              <w:t>txnHeader</w:t>
+            </w:r>
+            <w:proofErr w:type="spellEnd"/>
+            <w:r>
+              <w:rPr>
+                <w:rFonts w:ascii="Verdana" w:eastAsia="Times New Roman" w:hAnsi="Verdana" w:cs="Times New Roman"/>
+                <w:color w:val="484848"/>
+                <w:sz w:val="20"/>
+                <w:szCs w:val="20"/>
+              </w:rPr>
+              <w:t>&gt;</w:t>
             </w:r>
           </w:p>
           <w:p>
@@ -11255,7 +13538,27 @@
                 <w:sz w:val="20"/>
                 <w:szCs w:val="20"/>
               </w:rPr>
-              <w:t xml:space="preserve">   &lt;txnPayload&gt;</w:t>
+              <w:t xml:space="preserve">   &lt;</w:t>
+            </w:r>
+            <w:proofErr w:type="spellStart"/>
+            <w:r>
+              <w:rPr>
+                <w:rFonts w:ascii="Verdana" w:eastAsia="Times New Roman" w:hAnsi="Verdana" w:cs="Times New Roman"/>
+                <w:color w:val="484848"/>
+                <w:sz w:val="20"/>
+                <w:szCs w:val="20"/>
+              </w:rPr>
+              <w:t>txnPayload</w:t>
+            </w:r>
+            <w:proofErr w:type="spellEnd"/>
+            <w:r>
+              <w:rPr>
+                <w:rFonts w:ascii="Verdana" w:eastAsia="Times New Roman" w:hAnsi="Verdana" w:cs="Times New Roman"/>
+                <w:color w:val="484848"/>
+                <w:sz w:val="20"/>
+                <w:szCs w:val="20"/>
+              </w:rPr>
+              <w:t>&gt;</w:t>
             </w:r>
           </w:p>
           <w:p>
@@ -11277,7 +13580,47 @@
                 <w:sz w:val="20"/>
                 <w:szCs w:val="20"/>
               </w:rPr>
-              <w:t xml:space="preserve">      &lt;paginationIndexOfCurrentSlice&gt;1&lt;/paginationIndexOfCurrentSlice&gt;</w:t>
+              <w:t xml:space="preserve">      &lt;</w:t>
+            </w:r>
+            <w:proofErr w:type="spellStart"/>
+            <w:r>
+              <w:rPr>
+                <w:rFonts w:ascii="Verdana" w:eastAsia="Times New Roman" w:hAnsi="Verdana" w:cs="Times New Roman"/>
+                <w:color w:val="484848"/>
+                <w:sz w:val="20"/>
+                <w:szCs w:val="20"/>
+              </w:rPr>
+              <w:t>paginationIndexOfCurrentSlice</w:t>
+            </w:r>
+            <w:proofErr w:type="spellEnd"/>
+            <w:r>
+              <w:rPr>
+                <w:rFonts w:ascii="Verdana" w:eastAsia="Times New Roman" w:hAnsi="Verdana" w:cs="Times New Roman"/>
+                <w:color w:val="484848"/>
+                <w:sz w:val="20"/>
+                <w:szCs w:val="20"/>
+              </w:rPr>
+              <w:t>&gt;1&lt;/</w:t>
+            </w:r>
+            <w:proofErr w:type="spellStart"/>
+            <w:r>
+              <w:rPr>
+                <w:rFonts w:ascii="Verdana" w:eastAsia="Times New Roman" w:hAnsi="Verdana" w:cs="Times New Roman"/>
+                <w:color w:val="484848"/>
+                <w:sz w:val="20"/>
+                <w:szCs w:val="20"/>
+              </w:rPr>
+              <w:t>paginationIndexOfCurrentSlice</w:t>
+            </w:r>
+            <w:proofErr w:type="spellEnd"/>
+            <w:r>
+              <w:rPr>
+                <w:rFonts w:ascii="Verdana" w:eastAsia="Times New Roman" w:hAnsi="Verdana" w:cs="Times New Roman"/>
+                <w:color w:val="484848"/>
+                <w:sz w:val="20"/>
+                <w:szCs w:val="20"/>
+              </w:rPr>
+              <w:t>&gt;</w:t>
             </w:r>
           </w:p>
           <w:p>
@@ -11299,7 +13642,47 @@
                 <w:sz w:val="20"/>
                 <w:szCs w:val="20"/>
               </w:rPr>
-              <w:t xml:space="preserve">      &lt;paginationPageSize&gt;50&lt;/paginationPageSize&gt;</w:t>
+              <w:t xml:space="preserve">      &lt;</w:t>
+            </w:r>
+            <w:proofErr w:type="spellStart"/>
+            <w:r>
+              <w:rPr>
+                <w:rFonts w:ascii="Verdana" w:eastAsia="Times New Roman" w:hAnsi="Verdana" w:cs="Times New Roman"/>
+                <w:color w:val="484848"/>
+                <w:sz w:val="20"/>
+                <w:szCs w:val="20"/>
+              </w:rPr>
+              <w:t>paginationPageSize</w:t>
+            </w:r>
+            <w:proofErr w:type="spellEnd"/>
+            <w:r>
+              <w:rPr>
+                <w:rFonts w:ascii="Verdana" w:eastAsia="Times New Roman" w:hAnsi="Verdana" w:cs="Times New Roman"/>
+                <w:color w:val="484848"/>
+                <w:sz w:val="20"/>
+                <w:szCs w:val="20"/>
+              </w:rPr>
+              <w:t>&gt;50&lt;/</w:t>
+            </w:r>
+            <w:proofErr w:type="spellStart"/>
+            <w:r>
+              <w:rPr>
+                <w:rFonts w:ascii="Verdana" w:eastAsia="Times New Roman" w:hAnsi="Verdana" w:cs="Times New Roman"/>
+                <w:color w:val="484848"/>
+                <w:sz w:val="20"/>
+                <w:szCs w:val="20"/>
+              </w:rPr>
+              <w:t>paginationPageSize</w:t>
+            </w:r>
+            <w:proofErr w:type="spellEnd"/>
+            <w:r>
+              <w:rPr>
+                <w:rFonts w:ascii="Verdana" w:eastAsia="Times New Roman" w:hAnsi="Verdana" w:cs="Times New Roman"/>
+                <w:color w:val="484848"/>
+                <w:sz w:val="20"/>
+                <w:szCs w:val="20"/>
+              </w:rPr>
+              <w:t>&gt;</w:t>
             </w:r>
           </w:p>
           <w:p>
@@ -11321,7 +13704,27 @@
                 <w:sz w:val="20"/>
                 <w:szCs w:val="20"/>
               </w:rPr>
-              <w:t xml:space="preserve">         &lt;refCountryIsoDO&gt;</w:t>
+              <w:t xml:space="preserve">         &lt;</w:t>
+            </w:r>
+            <w:proofErr w:type="spellStart"/>
+            <w:r>
+              <w:rPr>
+                <w:rFonts w:ascii="Verdana" w:eastAsia="Times New Roman" w:hAnsi="Verdana" w:cs="Times New Roman"/>
+                <w:color w:val="484848"/>
+                <w:sz w:val="20"/>
+                <w:szCs w:val="20"/>
+              </w:rPr>
+              <w:t>refCountryIsoDO</w:t>
+            </w:r>
+            <w:proofErr w:type="spellEnd"/>
+            <w:r>
+              <w:rPr>
+                <w:rFonts w:ascii="Verdana" w:eastAsia="Times New Roman" w:hAnsi="Verdana" w:cs="Times New Roman"/>
+                <w:color w:val="484848"/>
+                <w:sz w:val="20"/>
+                <w:szCs w:val="20"/>
+              </w:rPr>
+              <w:t>&gt;</w:t>
             </w:r>
           </w:p>
           <w:p>
@@ -11343,7 +13746,47 @@
                 <w:sz w:val="20"/>
                 <w:szCs w:val="20"/>
               </w:rPr>
-              <w:t xml:space="preserve">            &lt;configLanguageCodeKey&gt;1&lt;/configLanguageCodeKey&gt;</w:t>
+              <w:t xml:space="preserve">            &lt;</w:t>
+            </w:r>
+            <w:proofErr w:type="spellStart"/>
+            <w:r>
+              <w:rPr>
+                <w:rFonts w:ascii="Verdana" w:eastAsia="Times New Roman" w:hAnsi="Verdana" w:cs="Times New Roman"/>
+                <w:color w:val="484848"/>
+                <w:sz w:val="20"/>
+                <w:szCs w:val="20"/>
+              </w:rPr>
+              <w:t>configLanguageCodeKey</w:t>
+            </w:r>
+            <w:proofErr w:type="spellEnd"/>
+            <w:r>
+              <w:rPr>
+                <w:rFonts w:ascii="Verdana" w:eastAsia="Times New Roman" w:hAnsi="Verdana" w:cs="Times New Roman"/>
+                <w:color w:val="484848"/>
+                <w:sz w:val="20"/>
+                <w:szCs w:val="20"/>
+              </w:rPr>
+              <w:t>&gt;1&lt;/</w:t>
+            </w:r>
+            <w:proofErr w:type="spellStart"/>
+            <w:r>
+              <w:rPr>
+                <w:rFonts w:ascii="Verdana" w:eastAsia="Times New Roman" w:hAnsi="Verdana" w:cs="Times New Roman"/>
+                <w:color w:val="484848"/>
+                <w:sz w:val="20"/>
+                <w:szCs w:val="20"/>
+              </w:rPr>
+              <w:t>configLanguageCodeKey</w:t>
+            </w:r>
+            <w:proofErr w:type="spellEnd"/>
+            <w:r>
+              <w:rPr>
+                <w:rFonts w:ascii="Verdana" w:eastAsia="Times New Roman" w:hAnsi="Verdana" w:cs="Times New Roman"/>
+                <w:color w:val="484848"/>
+                <w:sz w:val="20"/>
+                <w:szCs w:val="20"/>
+              </w:rPr>
+              <w:t>&gt;</w:t>
             </w:r>
           </w:p>
           <w:p>
@@ -11365,7 +13808,27 @@
                 <w:sz w:val="20"/>
                 <w:szCs w:val="20"/>
               </w:rPr>
-              <w:t xml:space="preserve">         &lt;/refCountryIsoDO&gt;</w:t>
+              <w:t xml:space="preserve">         &lt;/</w:t>
+            </w:r>
+            <w:proofErr w:type="spellStart"/>
+            <w:r>
+              <w:rPr>
+                <w:rFonts w:ascii="Verdana" w:eastAsia="Times New Roman" w:hAnsi="Verdana" w:cs="Times New Roman"/>
+                <w:color w:val="484848"/>
+                <w:sz w:val="20"/>
+                <w:szCs w:val="20"/>
+              </w:rPr>
+              <w:t>refCountryIsoDO</w:t>
+            </w:r>
+            <w:proofErr w:type="spellEnd"/>
+            <w:r>
+              <w:rPr>
+                <w:rFonts w:ascii="Verdana" w:eastAsia="Times New Roman" w:hAnsi="Verdana" w:cs="Times New Roman"/>
+                <w:color w:val="484848"/>
+                <w:sz w:val="20"/>
+                <w:szCs w:val="20"/>
+              </w:rPr>
+              <w:t>&gt;</w:t>
             </w:r>
           </w:p>
           <w:p>
@@ -11387,7 +13850,27 @@
                 <w:sz w:val="20"/>
                 <w:szCs w:val="20"/>
               </w:rPr>
-              <w:t xml:space="preserve">   &lt;/txnPayload&gt;</w:t>
+              <w:t xml:space="preserve">   &lt;/</w:t>
+            </w:r>
+            <w:proofErr w:type="spellStart"/>
+            <w:r>
+              <w:rPr>
+                <w:rFonts w:ascii="Verdana" w:eastAsia="Times New Roman" w:hAnsi="Verdana" w:cs="Times New Roman"/>
+                <w:color w:val="484848"/>
+                <w:sz w:val="20"/>
+                <w:szCs w:val="20"/>
+              </w:rPr>
+              <w:t>txnPayload</w:t>
+            </w:r>
+            <w:proofErr w:type="spellEnd"/>
+            <w:r>
+              <w:rPr>
+                <w:rFonts w:ascii="Verdana" w:eastAsia="Times New Roman" w:hAnsi="Verdana" w:cs="Times New Roman"/>
+                <w:color w:val="484848"/>
+                <w:sz w:val="20"/>
+                <w:szCs w:val="20"/>
+              </w:rPr>
+              <w:t>&gt;</w:t>
             </w:r>
           </w:p>
           <w:p>
@@ -11407,7 +13890,27 @@
                 <w:sz w:val="20"/>
                 <w:szCs w:val="20"/>
               </w:rPr>
-              <w:t>&lt;/TxnTransferObj&gt;</w:t>
+              <w:t>&lt;/</w:t>
+            </w:r>
+            <w:proofErr w:type="spellStart"/>
+            <w:r>
+              <w:rPr>
+                <w:rFonts w:ascii="Verdana" w:eastAsia="Times New Roman" w:hAnsi="Verdana" w:cs="Times New Roman"/>
+                <w:color w:val="484848"/>
+                <w:sz w:val="20"/>
+                <w:szCs w:val="20"/>
+              </w:rPr>
+              <w:t>TxnTransferObj</w:t>
+            </w:r>
+            <w:proofErr w:type="spellEnd"/>
+            <w:r>
+              <w:rPr>
+                <w:rFonts w:ascii="Verdana" w:eastAsia="Times New Roman" w:hAnsi="Verdana" w:cs="Times New Roman"/>
+                <w:color w:val="484848"/>
+                <w:sz w:val="20"/>
+                <w:szCs w:val="20"/>
+              </w:rPr>
+              <w:t>&gt;</w:t>
             </w:r>
           </w:p>
         </w:tc>
@@ -11460,7 +13963,7 @@
                     <a:blip r:embed="rId46" cstate="print">
                       <a:extLst>
                         <a:ext uri="{28A0092B-C50C-407E-A947-70E740481C1C}">
-                          <a14:useLocalDpi xmlns:a14="http://schemas.microsoft.com/office/drawing/2010/main" xmlns:wps="http://schemas.microsoft.com/office/word/2010/wordprocessingShape" xmlns:wpi="http://schemas.microsoft.com/office/word/2010/wordprocessingInk" xmlns:wpg="http://schemas.microsoft.com/office/word/2010/wordprocessingGroup" xmlns:w14="http://schemas.microsoft.com/office/word/2010/wordml" xmlns:w="http://schemas.openxmlformats.org/wordprocessingml/2006/main" xmlns:w10="urn:schemas-microsoft-com:office:word" xmlns:wp14="http://schemas.microsoft.com/office/word/2010/wordprocessingDrawing" xmlns:v="urn:schemas-microsoft-com:vml" xmlns:o="urn:schemas-microsoft-com:office:office" xmlns:mc="http://schemas.openxmlformats.org/markup-compatibility/2006" xmlns:wpc="http://schemas.microsoft.com/office/word/2010/wordprocessingCanvas" xmlns="" val="0"/>
+                          <a14:useLocalDpi xmlns="" xmlns:wpc="http://schemas.microsoft.com/office/word/2010/wordprocessingCanvas" xmlns:mc="http://schemas.openxmlformats.org/markup-compatibility/2006" xmlns:o="urn:schemas-microsoft-com:office:office" xmlns:v="urn:schemas-microsoft-com:vml" xmlns:wp14="http://schemas.microsoft.com/office/word/2010/wordprocessingDrawing" xmlns:w10="urn:schemas-microsoft-com:office:word" xmlns:w="http://schemas.openxmlformats.org/wordprocessingml/2006/main" xmlns:w14="http://schemas.microsoft.com/office/word/2010/wordml" xmlns:wpg="http://schemas.microsoft.com/office/word/2010/wordprocessingGroup" xmlns:wpi="http://schemas.microsoft.com/office/word/2010/wordprocessingInk" xmlns:wps="http://schemas.microsoft.com/office/word/2010/wordprocessingShape" xmlns:a14="http://schemas.microsoft.com/office/drawing/2010/main" val="0"/>
                         </a:ext>
                       </a:extLst>
                     </a:blip>
@@ -11569,7 +14072,7 @@
                     <a:blip r:embed="rId47" cstate="print">
                       <a:extLst>
                         <a:ext uri="{28A0092B-C50C-407E-A947-70E740481C1C}">
-                          <a14:useLocalDpi xmlns:a14="http://schemas.microsoft.com/office/drawing/2010/main" xmlns:wps="http://schemas.microsoft.com/office/word/2010/wordprocessingShape" xmlns:wpi="http://schemas.microsoft.com/office/word/2010/wordprocessingInk" xmlns:wpg="http://schemas.microsoft.com/office/word/2010/wordprocessingGroup" xmlns:w14="http://schemas.microsoft.com/office/word/2010/wordml" xmlns:w="http://schemas.openxmlformats.org/wordprocessingml/2006/main" xmlns:w10="urn:schemas-microsoft-com:office:word" xmlns:wp14="http://schemas.microsoft.com/office/word/2010/wordprocessingDrawing" xmlns:v="urn:schemas-microsoft-com:vml" xmlns:o="urn:schemas-microsoft-com:office:office" xmlns:mc="http://schemas.openxmlformats.org/markup-compatibility/2006" xmlns:wpc="http://schemas.microsoft.com/office/word/2010/wordprocessingCanvas" xmlns="" val="0"/>
+                          <a14:useLocalDpi xmlns="" xmlns:wpc="http://schemas.microsoft.com/office/word/2010/wordprocessingCanvas" xmlns:mc="http://schemas.openxmlformats.org/markup-compatibility/2006" xmlns:o="urn:schemas-microsoft-com:office:office" xmlns:v="urn:schemas-microsoft-com:vml" xmlns:wp14="http://schemas.microsoft.com/office/word/2010/wordprocessingDrawing" xmlns:w10="urn:schemas-microsoft-com:office:word" xmlns:w="http://schemas.openxmlformats.org/wordprocessingml/2006/main" xmlns:w14="http://schemas.microsoft.com/office/word/2010/wordml" xmlns:wpg="http://schemas.microsoft.com/office/word/2010/wordprocessingGroup" xmlns:wpi="http://schemas.microsoft.com/office/word/2010/wordprocessingInk" xmlns:wps="http://schemas.microsoft.com/office/word/2010/wordprocessingShape" xmlns:a14="http://schemas.microsoft.com/office/drawing/2010/main" val="0"/>
                         </a:ext>
                       </a:extLst>
                     </a:blip>
@@ -11718,14 +14221,30 @@
       <w:rPr>
         <w:color w:val="7F7F7F" w:themeColor="text1" w:themeTint="80"/>
       </w:rPr>
-      <w:t xml:space="preserve">Copyright [2017] [Yugandhar </w:t>
+      <w:t>Copyright [2017] [</w:t>
     </w:r>
+    <w:proofErr w:type="spellStart"/>
+    <w:r>
+      <w:rPr>
+        <w:color w:val="7F7F7F" w:themeColor="text1" w:themeTint="80"/>
+      </w:rPr>
+      <w:t>Yugandhar</w:t>
+    </w:r>
+    <w:proofErr w:type="spellEnd"/>
+    <w:r>
+      <w:rPr>
+        <w:color w:val="7F7F7F" w:themeColor="text1" w:themeTint="80"/>
+      </w:rPr>
+      <w:t xml:space="preserve"> </w:t>
+    </w:r>
+    <w:proofErr w:type="spellStart"/>
     <w:r>
       <w:rPr>
         <w:color w:val="7F7F7F" w:themeColor="text1" w:themeTint="80"/>
       </w:rPr>
       <w:t>Microservice</w:t>
     </w:r>
+    <w:proofErr w:type="spellEnd"/>
     <w:r>
       <w:rPr>
         <w:color w:val="7F7F7F" w:themeColor="text1" w:themeTint="80"/>
@@ -15239,7 +17758,7 @@
 </file>
 
 <file path=customXml/itemProps1.xml><?xml version="1.0" encoding="utf-8"?>
-<ds:datastoreItem xmlns:ds="http://schemas.openxmlformats.org/officeDocument/2006/customXml" ds:itemID="{28924EC6-AEC1-4534-94B9-265850E4888F}">
+<ds:datastoreItem xmlns:ds="http://schemas.openxmlformats.org/officeDocument/2006/customXml" ds:itemID="{14469B86-D922-4B9A-B609-963E0DC0A6A6}">
   <ds:schemaRefs>
     <ds:schemaRef ds:uri="http://schemas.openxmlformats.org/officeDocument/2006/bibliography"/>
   </ds:schemaRefs>

</xml_diff>